<commit_message>
was noch fehlt: spezifisches zu den verschieden Schlägen, welches Tier kann was für einen Schlag
</commit_message>
<xml_diff>
--- a/Game Design Document.docx
+++ b/Game Design Document.docx
@@ -147,7 +147,13 @@
         <w:pStyle w:val="Untertitel"/>
       </w:pPr>
       <w:r>
-        <w:t xml:space="preserve">Von Lena Spitz, </w:t>
+        <w:t>Von Lena Spitz</w:t>
+      </w:r>
+      <w:r>
+        <w:t xml:space="preserve"> (Teamleiter)</w:t>
+      </w:r>
+      <w:r>
+        <w:t xml:space="preserve">, </w:t>
       </w:r>
       <w:proofErr w:type="spellStart"/>
       <w:r>
@@ -156,14 +162,6 @@
       <w:proofErr w:type="spellEnd"/>
       <w:r>
         <w:t xml:space="preserve"> Allgaier, Lars Haider</w:t>
-      </w:r>
-    </w:p>
-    <w:p>
-      <w:pPr>
-        <w:pStyle w:val="Untertitel"/>
-      </w:pPr>
-      <w:r>
-        <w:t>Teamleiter: Lena Spitz</w:t>
       </w:r>
     </w:p>
     <w:p>
@@ -412,7 +410,13 @@
         <w:jc w:val="both"/>
       </w:pPr>
       <w:r>
-        <w:t>Der Ball, der von Spielercharakteren oder KI geschlagen wird, soll nicht aus dem Blickfeld der Kamera geworfen werden können. Er darf sich allerdings auch außerhalb der Spielfeldbegrenzung befinden.</w:t>
+        <w:t xml:space="preserve">Der Ball, der von Spielercharakteren oder KI geschlagen wird, soll nicht aus dem </w:t>
+      </w:r>
+      <w:r>
+        <w:t xml:space="preserve">(statischem) </w:t>
+      </w:r>
+      <w:r>
+        <w:t>Blickfeld der Kamera geworfen werden können. Er darf sich allerdings auch außerhalb der Spielfeldbegrenzung befinden.</w:t>
       </w:r>
     </w:p>
     <w:p>
@@ -684,99 +688,219 @@
     </w:p>
     <w:p>
       <w:pPr>
-        <w:jc w:val="both"/>
-      </w:pPr>
-    </w:p>
-    <w:p>
-      <w:pPr>
-        <w:numPr>
-          <w:ilvl w:val="0"/>
-          <w:numId w:val="1"/>
-        </w:numPr>
-        <w:spacing w:after="14" w:line="248" w:lineRule="auto"/>
-        <w:ind w:hanging="360"/>
-      </w:pPr>
-      <w:r>
-        <w:t xml:space="preserve">Welche Charaktere gibt es? Welche Eigenschaften haben sie und woher kommen sie? </w:t>
-      </w:r>
-    </w:p>
-    <w:p>
-      <w:pPr>
-        <w:ind w:left="720"/>
-      </w:pPr>
-      <w:r>
-        <w:t xml:space="preserve">Spielercharaktere angepasst an </w:t>
-      </w:r>
-      <w:proofErr w:type="spellStart"/>
-      <w:r>
-        <w:t>Map</w:t>
-      </w:r>
-      <w:proofErr w:type="spellEnd"/>
-      <w:r>
-        <w:t>: Beach -&gt; Delfine (schnell), Eishalle -&gt; Pinguin (größerer Schlagradius), Garten -&gt; Hummeln (springen höher)</w:t>
-      </w:r>
-    </w:p>
-    <w:p>
-      <w:pPr>
-        <w:numPr>
-          <w:ilvl w:val="0"/>
-          <w:numId w:val="1"/>
-        </w:numPr>
-        <w:spacing w:after="14" w:line="248" w:lineRule="auto"/>
-        <w:ind w:hanging="360"/>
+        <w:pStyle w:val="berschrift1"/>
+      </w:pPr>
+      <w:r>
+        <w:t>Sound</w:t>
+      </w:r>
+    </w:p>
+    <w:p>
+      <w:pPr>
+        <w:jc w:val="both"/>
+      </w:pPr>
+      <w:r>
+        <w:t xml:space="preserve">Es soll im Spiel Musik geben, die mehr oder weniger immer im Hintergrund spielt. Sie soll instrumental gehalten sein und verspielt klingen um eine fröhliche </w:t>
+      </w:r>
+      <w:proofErr w:type="spellStart"/>
+      <w:r>
+        <w:t>Atmosphere</w:t>
+      </w:r>
+      <w:proofErr w:type="spellEnd"/>
+      <w:r>
+        <w:t xml:space="preserve"> zu schaffen.</w:t>
+      </w:r>
+    </w:p>
+    <w:p>
+      <w:pPr>
+        <w:jc w:val="both"/>
+      </w:pPr>
+    </w:p>
+    <w:p>
+      <w:pPr>
+        <w:pStyle w:val="berschrift1"/>
       </w:pPr>
       <w:r>
         <w:lastRenderedPageBreak/>
-        <w:t xml:space="preserve">Beschreibt die Orte ein wenig genauer. Haben die Orte eine Geschichte? </w:t>
-      </w:r>
-    </w:p>
-    <w:p>
-      <w:pPr>
-        <w:ind w:left="720"/>
-      </w:pPr>
-      <w:r>
-        <w:t xml:space="preserve">Beach: Feld ist im Wasser, Netz über Wasser aufgespannt mit Bojen, Strand an der Seite mit Sonnenschirmen, Strandkörbe mit </w:t>
-      </w:r>
-      <w:proofErr w:type="spellStart"/>
-      <w:r>
-        <w:t>Acagamicsmännchen</w:t>
-      </w:r>
-      <w:proofErr w:type="spellEnd"/>
-      <w:r>
-        <w:t xml:space="preserve">, </w:t>
-      </w:r>
-    </w:p>
-    <w:p>
-      <w:pPr>
-        <w:ind w:left="720"/>
-      </w:pPr>
-      <w:r>
-        <w:t xml:space="preserve">Eishalle: Spielfeld ist Eisscholle, Brücke aus Eis, </w:t>
-      </w:r>
-      <w:proofErr w:type="spellStart"/>
-      <w:r>
-        <w:t>Acagamicsmännchen</w:t>
-      </w:r>
-      <w:proofErr w:type="spellEnd"/>
-      <w:r>
-        <w:t xml:space="preserve"> im Wasser</w:t>
-      </w:r>
-    </w:p>
-    <w:p>
-      <w:pPr>
-        <w:ind w:left="720"/>
-      </w:pPr>
-      <w:r>
-        <w:t xml:space="preserve">Garten: Feld ist Wiese, Bäume, Bienenstöcke, </w:t>
-      </w:r>
-      <w:proofErr w:type="spellStart"/>
-      <w:r>
-        <w:t>Acagamicsmännchen</w:t>
-      </w:r>
-      <w:proofErr w:type="spellEnd"/>
-      <w:r>
-        <w:t xml:space="preserve"> auf Wiese, Blumen, Bänke </w:t>
-      </w:r>
+        <w:t>Details zum Spiel</w:t>
+      </w:r>
+    </w:p>
+    <w:p/>
+    <w:p>
+      <w:pPr>
+        <w:pStyle w:val="berschrift2"/>
+      </w:pPr>
+      <w:r>
+        <w:t>Spielwelt</w:t>
+      </w:r>
+    </w:p>
+    <w:p>
+      <w:pPr>
+        <w:jc w:val="both"/>
+      </w:pPr>
+      <w:r>
+        <w:t>Die Welt von „</w:t>
+      </w:r>
+      <w:proofErr w:type="spellStart"/>
+      <w:r>
+        <w:t>Volamus</w:t>
+      </w:r>
+      <w:proofErr w:type="spellEnd"/>
+      <w:r>
+        <w:t>“ ist dreigeteilt. Es gibt den Strand, die Eishalle und den Garten. Jedes Level hat im Mittelpunkt das Feld</w:t>
+      </w:r>
+      <w:r>
+        <w:t>, welches in der Mitte von einem Netz geteilt wird, in jeder Hälfte ein Charakter,</w:t>
+      </w:r>
+      <w:r>
+        <w:t xml:space="preserve"> und Zuschauer am Rand.</w:t>
+      </w:r>
+    </w:p>
+    <w:p>
+      <w:pPr>
+        <w:jc w:val="both"/>
+      </w:pPr>
+      <w:r>
+        <w:t xml:space="preserve">Der Stand hat das Spielfeld im Meer, da Delfine die Charaktere sind. Das Feld ist begrenzt durch Bojen die im Wasser schwimmen. Auf der rechten Seite befindet sich ein Strand mit Strandkörben, Liegen und Sonnenschirmen. Die Zuschauer sind </w:t>
+      </w:r>
+      <w:proofErr w:type="spellStart"/>
+      <w:r>
+        <w:t>Acagamics</w:t>
+      </w:r>
+      <w:proofErr w:type="spellEnd"/>
+      <w:r>
+        <w:t xml:space="preserve"> Männchen.</w:t>
+      </w:r>
+    </w:p>
+    <w:p>
+      <w:pPr>
+        <w:jc w:val="both"/>
+      </w:pPr>
+      <w:r>
+        <w:t xml:space="preserve">Die Eishalle ist keine Halle in dem Sinne, sondern eine frei schwimmende Eisscholle. Das Wasser begrenzt so das Spielfeld und eine Brücke führt auf das Feld. Die Spieler hier sind Pinguine. Der Schiedsrichter und Zuschauer sind hier wieder ein </w:t>
+      </w:r>
+      <w:proofErr w:type="spellStart"/>
+      <w:r>
+        <w:t>Acagamics</w:t>
+      </w:r>
+      <w:proofErr w:type="spellEnd"/>
+      <w:r>
+        <w:t xml:space="preserve"> Männchen, die ebenfalls auf Eis um die Feldeisscholle herumstehen.</w:t>
+      </w:r>
+    </w:p>
+    <w:p>
+      <w:pPr>
+        <w:jc w:val="both"/>
+      </w:pPr>
+      <w:r>
+        <w:t xml:space="preserve">Der Garten ist eine Wiese mit Blumen, die das Netz halten und das Spielfeld abgrenzen. Es gibt Bänke für die </w:t>
+      </w:r>
+      <w:proofErr w:type="spellStart"/>
+      <w:r>
+        <w:t>Acagamics</w:t>
+      </w:r>
+      <w:proofErr w:type="spellEnd"/>
+      <w:r>
+        <w:t xml:space="preserve"> Männchen Zuschauer und die Spieler sind Hummeln.</w:t>
+      </w:r>
+    </w:p>
+    <w:p>
+      <w:pPr>
+        <w:jc w:val="both"/>
+      </w:pPr>
+    </w:p>
+    <w:p>
+      <w:pPr>
+        <w:pStyle w:val="berschrift2"/>
+      </w:pPr>
+      <w:r>
+        <w:t>Charaktere</w:t>
+      </w:r>
+    </w:p>
+    <w:p>
+      <w:pPr>
+        <w:jc w:val="both"/>
+      </w:pPr>
+      <w:r>
+        <w:t>In „</w:t>
+      </w:r>
+      <w:proofErr w:type="spellStart"/>
+      <w:r>
+        <w:t>Volamus</w:t>
+      </w:r>
+      <w:proofErr w:type="spellEnd"/>
+      <w:r>
+        <w:t>“ soll es drei verschiedene spielbare Charaktere geben: Delfine, Pinguine und Hummeln.</w:t>
+      </w:r>
+    </w:p>
+    <w:p>
+      <w:pPr>
+        <w:jc w:val="both"/>
+      </w:pPr>
+      <w:r>
+        <w:t>Ihre Animation soll im Comic-S</w:t>
+      </w:r>
+      <w:r>
+        <w:t>tyle gehalten sein und sie bewegen sich unterschiedlich für die verschiedenen Schlage, einfache Richtungsbewegungen und Sprünge.</w:t>
+      </w:r>
+    </w:p>
+    <w:p>
+      <w:pPr>
+        <w:jc w:val="both"/>
+      </w:pPr>
+      <w:r>
+        <w:t>Delfine sind von allem am schnellsten, Hummeln können am höchsten Springen und Pinguine haben den größten Schlagradius, also eine höhere Reichweite beim Annehmen des Balls.</w:t>
+      </w:r>
+    </w:p>
+    <w:p>
+      <w:pPr>
+        <w:jc w:val="both"/>
+      </w:pPr>
+    </w:p>
+    <w:p>
+      <w:pPr>
+        <w:pStyle w:val="berschrift2"/>
+      </w:pPr>
+      <w:r>
+        <w:t>Spielkonzept</w:t>
+      </w:r>
+    </w:p>
+    <w:p>
+      <w:pPr>
+        <w:jc w:val="both"/>
+      </w:pPr>
+      <w:r>
+        <w:t>Im Spiel geht es darum, Punkte zu erhalten.</w:t>
+      </w:r>
+    </w:p>
+    <w:p>
+      <w:pPr>
+        <w:jc w:val="both"/>
+      </w:pPr>
+      <w:r>
+        <w:t>Ein Ball wird zwischen den Feldhälften über das Netz in der Mitte hin und her geworfen. Berührt er den Boden, so kriegt das Team auf der anderen Seite einen Punkt, es sei denn, der Ball ist außerhalb des Spielfeldes oder er berührt das Netz – dann kriegt das Team, das nicht al letztes den Ball berührt hat einen Punkt. Gewonnen hat das Team, das als erstes eine bestimmte Anzahl von Punkten erreicht.</w:t>
+      </w:r>
+    </w:p>
+    <w:p>
+      <w:pPr>
+        <w:jc w:val="both"/>
+      </w:pPr>
+      <w:r>
+        <w:t>Der Ball kann auf verschiedene Weisen über das Netz geschla</w:t>
+      </w:r>
+      <w:r>
+        <w:t>g</w:t>
+      </w:r>
+      <w:r>
+        <w:t>en</w:t>
+      </w:r>
+      <w:r>
+        <w:t xml:space="preserve"> werden. Es gibt einen leichten und einen schweren Angriff, die auch beim Springen ausgeführt werden können.</w:t>
+      </w:r>
+    </w:p>
+    <w:p>
+      <w:pPr>
+        <w:jc w:val="both"/>
+      </w:pPr>
     </w:p>
     <w:p>
       <w:pPr>
@@ -1712,25 +1836,25 @@
             </c:numRef>
           </c:val>
         </c:ser>
-        <c:axId val="86247296"/>
-        <c:axId val="86269952"/>
+        <c:axId val="91214208"/>
+        <c:axId val="91216896"/>
       </c:areaChart>
       <c:catAx>
-        <c:axId val="86247296"/>
+        <c:axId val="91214208"/>
         <c:scaling>
           <c:orientation val="minMax"/>
         </c:scaling>
         <c:axPos val="b"/>
         <c:numFmt formatCode="dd/mm/yyyy" sourceLinked="1"/>
         <c:tickLblPos val="nextTo"/>
-        <c:crossAx val="86269952"/>
+        <c:crossAx val="91216896"/>
         <c:crosses val="autoZero"/>
         <c:auto val="1"/>
         <c:lblAlgn val="ctr"/>
         <c:lblOffset val="100"/>
       </c:catAx>
       <c:valAx>
-        <c:axId val="86269952"/>
+        <c:axId val="91216896"/>
         <c:scaling>
           <c:orientation val="minMax"/>
         </c:scaling>
@@ -1739,7 +1863,7 @@
         <c:majorGridlines/>
         <c:numFmt formatCode="General" sourceLinked="1"/>
         <c:tickLblPos val="none"/>
-        <c:crossAx val="86247296"/>
+        <c:crossAx val="91214208"/>
         <c:crosses val="autoZero"/>
         <c:crossBetween val="midCat"/>
       </c:valAx>

</xml_diff>

<commit_message>
Story angepasst, Dokument umbenannt, Story in GDD eingefügt
</commit_message>
<xml_diff>
--- a/Game Design Document.docx
+++ b/Game Design Document.docx
@@ -5,6 +5,7 @@
     <w:p>
       <w:pPr>
         <w:pStyle w:val="Titel"/>
+        <w:spacing w:line="360" w:lineRule="auto"/>
       </w:pPr>
       <w:bookmarkStart w:id="0" w:name="_GoBack"/>
       <w:bookmarkEnd w:id="0"/>
@@ -19,6 +20,7 @@
     </w:p>
     <w:p>
       <w:pPr>
+        <w:spacing w:line="360" w:lineRule="auto"/>
         <w:rPr>
           <w:b/>
         </w:rPr>
@@ -26,6 +28,7 @@
     </w:p>
     <w:p>
       <w:pPr>
+        <w:spacing w:line="360" w:lineRule="auto"/>
         <w:rPr>
           <w:b/>
         </w:rPr>
@@ -33,6 +36,7 @@
     </w:p>
     <w:p>
       <w:pPr>
+        <w:spacing w:line="360" w:lineRule="auto"/>
         <w:rPr>
           <w:b/>
         </w:rPr>
@@ -40,6 +44,7 @@
     </w:p>
     <w:p>
       <w:pPr>
+        <w:spacing w:line="360" w:lineRule="auto"/>
         <w:rPr>
           <w:b/>
         </w:rPr>
@@ -47,6 +52,7 @@
     </w:p>
     <w:p>
       <w:pPr>
+        <w:spacing w:line="360" w:lineRule="auto"/>
         <w:rPr>
           <w:b/>
         </w:rPr>
@@ -54,6 +60,7 @@
     </w:p>
     <w:p>
       <w:pPr>
+        <w:spacing w:line="360" w:lineRule="auto"/>
         <w:rPr>
           <w:b/>
         </w:rPr>
@@ -61,6 +68,7 @@
     </w:p>
     <w:p>
       <w:pPr>
+        <w:spacing w:line="360" w:lineRule="auto"/>
         <w:jc w:val="center"/>
       </w:pPr>
       <w:proofErr w:type="spellStart"/>
@@ -85,68 +93,67 @@
     </w:p>
     <w:p>
       <w:pPr>
+        <w:spacing w:line="360" w:lineRule="auto"/>
         <w:jc w:val="center"/>
       </w:pPr>
     </w:p>
     <w:p>
       <w:pPr>
+        <w:spacing w:line="360" w:lineRule="auto"/>
         <w:jc w:val="center"/>
       </w:pPr>
     </w:p>
     <w:p>
       <w:pPr>
+        <w:spacing w:line="360" w:lineRule="auto"/>
         <w:jc w:val="center"/>
       </w:pPr>
     </w:p>
     <w:p>
       <w:pPr>
+        <w:spacing w:line="360" w:lineRule="auto"/>
         <w:jc w:val="center"/>
       </w:pPr>
     </w:p>
     <w:p>
       <w:pPr>
+        <w:spacing w:line="360" w:lineRule="auto"/>
         <w:jc w:val="center"/>
       </w:pPr>
     </w:p>
     <w:p>
       <w:pPr>
+        <w:spacing w:line="360" w:lineRule="auto"/>
         <w:jc w:val="center"/>
       </w:pPr>
     </w:p>
     <w:p>
       <w:pPr>
+        <w:spacing w:line="360" w:lineRule="auto"/>
         <w:jc w:val="center"/>
       </w:pPr>
     </w:p>
     <w:p>
       <w:pPr>
+        <w:spacing w:line="360" w:lineRule="auto"/>
         <w:jc w:val="center"/>
       </w:pPr>
     </w:p>
     <w:p>
       <w:pPr>
+        <w:spacing w:line="360" w:lineRule="auto"/>
+      </w:pPr>
+    </w:p>
+    <w:p>
+      <w:pPr>
+        <w:spacing w:line="360" w:lineRule="auto"/>
         <w:jc w:val="center"/>
       </w:pPr>
     </w:p>
     <w:p>
       <w:pPr>
-        <w:jc w:val="center"/>
-      </w:pPr>
-    </w:p>
-    <w:p>
-      <w:pPr>
-        <w:jc w:val="center"/>
-      </w:pPr>
-    </w:p>
-    <w:p/>
-    <w:p>
-      <w:pPr>
-        <w:jc w:val="center"/>
-      </w:pPr>
-    </w:p>
-    <w:p>
-      <w:pPr>
         <w:pStyle w:val="Untertitel"/>
+        <w:spacing w:line="360" w:lineRule="auto"/>
       </w:pPr>
       <w:r>
         <w:t xml:space="preserve">Von Lena Spitz (Teamleiter), </w:t>
@@ -163,12 +170,156 @@
     <w:p>
       <w:pPr>
         <w:pStyle w:val="Textbody"/>
-      </w:pPr>
-    </w:p>
-    <w:p>
+        <w:spacing w:line="360" w:lineRule="auto"/>
+      </w:pPr>
+    </w:p>
+    <w:p>
+      <w:pPr>
+        <w:spacing w:line="360" w:lineRule="auto"/>
+      </w:pPr>
+      <w:r>
+        <w:t>Bei dem Spiel „</w:t>
+      </w:r>
+      <w:proofErr w:type="spellStart"/>
+      <w:r>
+        <w:t>Volamus</w:t>
+      </w:r>
+      <w:proofErr w:type="spellEnd"/>
+      <w:r>
+        <w:t>“ handelt es sich um ein Sportspiel, in dem Tiere eine vereinfachte Version von Volleyball spielen. Es geht darum, dass  zwei Charaktere einen Ball über ein Netz schlagen und versuchen, Punkte zu bekommen, indem sie den Ball auf das Feld des Gegners schlagen. Der Spieler muss also versuchen, dass der Ball nicht den Boden des eigenen Feldes erreicht, sondern den Ball mit Hilfe verschiedener Schläge so zu treffen, dass er im gegnerischen Feld den Boden berührt. Dabei wird gegen eine KI gespielt, wobei das Spiel eventuell um einen Mehrspielermodus erweitert wird.</w:t>
+      </w:r>
+    </w:p>
+    <w:p>
+      <w:pPr>
+        <w:spacing w:line="360" w:lineRule="auto"/>
+      </w:pPr>
+      <w:r>
+        <w:t>Der Sport Volleyball, auch Volley genannt, kommt vom Lateinischen volare, was fliegen bedeutet. „</w:t>
+      </w:r>
+      <w:proofErr w:type="spellStart"/>
+      <w:r>
+        <w:t>Volamus</w:t>
+      </w:r>
+      <w:proofErr w:type="spellEnd"/>
+      <w:r>
+        <w:t>“ ist eine Konjugation von volare, und heißt übersetzt „wir fliegen“.</w:t>
+      </w:r>
+    </w:p>
+    <w:p>
+      <w:pPr>
+        <w:spacing w:line="360" w:lineRule="auto"/>
+      </w:pPr>
+    </w:p>
+    <w:p>
+      <w:pPr>
+        <w:pStyle w:val="berschrift1"/>
+        <w:spacing w:line="360" w:lineRule="auto"/>
+      </w:pPr>
+      <w:r>
+        <w:t>Erfolgskriterien</w:t>
+      </w:r>
+    </w:p>
+    <w:p>
+      <w:pPr>
+        <w:spacing w:line="360" w:lineRule="auto"/>
+      </w:pPr>
+      <w:r>
+        <w:t>Um das Spiel als erfolgreiches Projekt abzuschließen, soll es schlussendlich gut aussehen und ästhetisch sein. D.h. es soll den Spieler und die Projektteilnehmer optisch ansprechen.</w:t>
+      </w:r>
+    </w:p>
+    <w:p>
+      <w:pPr>
+        <w:spacing w:line="360" w:lineRule="auto"/>
+      </w:pPr>
+      <w:r>
+        <w:t>Um dies zu verifizieren und validieren, ist geplant, dass im Laufe der Entwicklung Freunden und aus dem Entwicklungsprozess ausgeschlossene Personen die Meilensteine vorgezeigt werden, damit diese die Optik bewerten und ein Feedback geben können.</w:t>
+      </w:r>
+    </w:p>
+    <w:p>
+      <w:pPr>
+        <w:spacing w:line="360" w:lineRule="auto"/>
+      </w:pPr>
+      <w:r>
+        <w:t xml:space="preserve">Des Weiteren soll das Spiel in sich stimmig sein. Es soll abgeschlossenes </w:t>
+      </w:r>
+      <w:proofErr w:type="spellStart"/>
+      <w:r>
+        <w:t>Gameplay</w:t>
+      </w:r>
+      <w:proofErr w:type="spellEnd"/>
+      <w:r>
+        <w:t xml:space="preserve"> geben, Titelscreen, Hauptmenü, Statistiken, Gewinn- und Verlustscreens, und flüssige, beziehungsweise teilweise automatische Übergänge zwischen diesen.</w:t>
+      </w:r>
+    </w:p>
+    <w:p>
+      <w:pPr>
+        <w:spacing w:line="360" w:lineRule="auto"/>
+      </w:pPr>
+      <w:r>
+        <w:t>Zur Verifikation und Validierung können hierfür wieder Bekannte genutzt werden, die ein passendes Feedback zu Prototypen geben sollen. Dafür sind außerdem Besprechungen unter den Teammitgliedern wichtig.</w:t>
+      </w:r>
+    </w:p>
+    <w:p>
+      <w:pPr>
+        <w:spacing w:line="360" w:lineRule="auto"/>
+      </w:pPr>
+    </w:p>
+    <w:p>
+      <w:pPr>
+        <w:pStyle w:val="berschrift1"/>
+        <w:spacing w:line="360" w:lineRule="auto"/>
+      </w:pPr>
+      <w:proofErr w:type="spellStart"/>
+      <w:r>
+        <w:t>Gameplay</w:t>
+      </w:r>
+      <w:proofErr w:type="spellEnd"/>
+    </w:p>
+    <w:p>
+      <w:pPr>
+        <w:pStyle w:val="berschrift2"/>
+        <w:spacing w:line="360" w:lineRule="auto"/>
+      </w:pPr>
+      <w:r>
+        <w:t xml:space="preserve">Core </w:t>
+      </w:r>
+      <w:proofErr w:type="spellStart"/>
+      <w:r>
+        <w:t>Mechanics</w:t>
+      </w:r>
+      <w:proofErr w:type="spellEnd"/>
+    </w:p>
+    <w:p>
+      <w:pPr>
+        <w:spacing w:line="360" w:lineRule="auto"/>
+      </w:pPr>
+      <w:r>
+        <w:t xml:space="preserve">Core </w:t>
+      </w:r>
+      <w:proofErr w:type="spellStart"/>
+      <w:r>
+        <w:t>Mechanics</w:t>
+      </w:r>
+      <w:proofErr w:type="spellEnd"/>
+      <w:r>
+        <w:t xml:space="preserve"> sind die Tätigkeiten, die der Spieler die meiste Zeit im Spiel ausführt. Geringfügige Änderungen hieran beeinflussen das Spiel erheblich.</w:t>
+      </w:r>
+    </w:p>
+    <w:p>
+      <w:pPr>
+        <w:spacing w:line="360" w:lineRule="auto"/>
+      </w:pPr>
       <w:r>
         <w:lastRenderedPageBreak/>
-        <w:t>Bei dem Spiel „</w:t>
+        <w:t xml:space="preserve">Die Core </w:t>
+      </w:r>
+      <w:proofErr w:type="spellStart"/>
+      <w:r>
+        <w:t>Mechanics</w:t>
+      </w:r>
+      <w:proofErr w:type="spellEnd"/>
+      <w:r>
+        <w:t xml:space="preserve"> in „</w:t>
       </w:r>
       <w:proofErr w:type="spellStart"/>
       <w:r>
@@ -176,12 +327,15 @@
       </w:r>
       <w:proofErr w:type="spellEnd"/>
       <w:r>
-        <w:t>“ handelt es sich um ein Sportspiel, in dem Tiere eine vereinfachte Version von Volleyball spielen. Es geht darum, dass  zwei Charaktere einen Ball über ein Netz schlagen und versuchen, Punkte zu bekommen, indem sie den Ball auf das Feld des Gegners schlagen. Der Spieler muss also versuchen, dass der Ball nicht den Boden des eigenen Feldes erreicht, sondern den Ball mit Hilfe verschiedener Schläge so zu treffen, dass er im gegnerischen Feld den Boden berührt. Dabei wird gegen eine KI gespielt, wobei das Spiel eventuell um einen Mehrspielermodus erweitert wird.</w:t>
-      </w:r>
-    </w:p>
-    <w:p>
-      <w:r>
-        <w:t>Der Sport Volleyball, auch Volley genannt, kommt vom Lateinischen volare, was fliegen bedeutet. „</w:t>
+        <w:t>“ sind die Spielerbewegungen und Handlungen, die der Spieler ausführt.</w:t>
+      </w:r>
+    </w:p>
+    <w:p>
+      <w:pPr>
+        <w:spacing w:line="360" w:lineRule="auto"/>
+      </w:pPr>
+      <w:r>
+        <w:t>Der Spieler kann in „</w:t>
       </w:r>
       <w:proofErr w:type="spellStart"/>
       <w:r>
@@ -189,348 +343,279 @@
       </w:r>
       <w:proofErr w:type="spellEnd"/>
       <w:r>
-        <w:t>“ ist eine Konjugation von volare, und heißt übersetzt „wir fliegen“.</w:t>
-      </w:r>
-    </w:p>
-    <w:p/>
+        <w:t>“ seinen Charakter nach links und rechts und nach oben und unten bewegen, um so den Ball zu erreichen.</w:t>
+      </w:r>
+    </w:p>
+    <w:p>
+      <w:pPr>
+        <w:spacing w:line="360" w:lineRule="auto"/>
+      </w:pPr>
+      <w:r>
+        <w:t>Weiterhin hat der Spiele die Möglichkeit zu springen, so dass auch hohe Bälle erreicht werden können. Bälle können auf zwei verschiedene Arten zurück geschlagen, beziehungsweise geblockt werden.</w:t>
+      </w:r>
+    </w:p>
+    <w:p>
+      <w:pPr>
+        <w:spacing w:line="360" w:lineRule="auto"/>
+      </w:pPr>
+    </w:p>
+    <w:p>
+      <w:pPr>
+        <w:pStyle w:val="berschrift2"/>
+        <w:spacing w:line="360" w:lineRule="auto"/>
+      </w:pPr>
+      <w:proofErr w:type="spellStart"/>
+      <w:r>
+        <w:t>Meta</w:t>
+      </w:r>
+      <w:proofErr w:type="spellEnd"/>
+      <w:r>
+        <w:t xml:space="preserve"> Game</w:t>
+      </w:r>
+    </w:p>
+    <w:p>
+      <w:pPr>
+        <w:spacing w:line="360" w:lineRule="auto"/>
+        <w:jc w:val="both"/>
+      </w:pPr>
+      <w:r>
+        <w:t>Das Meta-Game beschreibt das Regelsystem des Spiels, also, was ist erlaubt, was nicht.</w:t>
+      </w:r>
+    </w:p>
+    <w:p>
+      <w:pPr>
+        <w:spacing w:line="360" w:lineRule="auto"/>
+        <w:jc w:val="both"/>
+      </w:pPr>
+      <w:r>
+        <w:t>In „</w:t>
+      </w:r>
+      <w:proofErr w:type="spellStart"/>
+      <w:r>
+        <w:t>Volamus</w:t>
+      </w:r>
+      <w:proofErr w:type="spellEnd"/>
+      <w:r>
+        <w:t xml:space="preserve">“ bezieht sich das </w:t>
+      </w:r>
+      <w:proofErr w:type="spellStart"/>
+      <w:r>
+        <w:t>Meta</w:t>
+      </w:r>
+      <w:proofErr w:type="spellEnd"/>
+      <w:r>
+        <w:t xml:space="preserve"> Game hauptsächlich auf den Spieler und den Ball.</w:t>
+      </w:r>
+    </w:p>
+    <w:p>
+      <w:pPr>
+        <w:spacing w:line="360" w:lineRule="auto"/>
+        <w:jc w:val="both"/>
+      </w:pPr>
+      <w:r>
+        <w:t>Die Charaktere des Spielers und die der KI können sich nur innerhalb ihrer Feldbegrenzung bewegen. Innerhalb dieser jeweils nur in vier Richtungen: links, rechts, hinten und vorne. Sieht man das Springen ebenfalls als Bewegung nach oben an, handelt es sich um fünf Richtungen.</w:t>
+      </w:r>
+    </w:p>
+    <w:p>
+      <w:pPr>
+        <w:spacing w:line="360" w:lineRule="auto"/>
+        <w:jc w:val="both"/>
+      </w:pPr>
+      <w:r>
+        <w:t>Der Ball, der von Spielercharakteren oder KI geschlagen wird, kann nicht aus dem (statischen) Blickfeld der Kamera gelangen. Er darf sich allerdings auch außerhalb der Spielfeldbegrenzung befinden.</w:t>
+      </w:r>
+    </w:p>
+    <w:p>
+      <w:pPr>
+        <w:spacing w:line="360" w:lineRule="auto"/>
+        <w:jc w:val="both"/>
+      </w:pPr>
+      <w:r>
+        <w:t xml:space="preserve">Berührt der Ball den Boden innerhalb des Feldes, bekommt der gegnerische Spieler (in diesem Paragraphen umfasst das Wort Spieler sowohl den Spieler des Spiels als auch die KI) einen </w:t>
+      </w:r>
+      <w:proofErr w:type="gramStart"/>
+      <w:r>
+        <w:t>Punkt .</w:t>
+      </w:r>
+      <w:proofErr w:type="gramEnd"/>
+      <w:r>
+        <w:t xml:space="preserve"> Berührt der Ball den Boden außerhalb des Feldes, so bekommt der Gegner des Spielers mit dem letzten Ballkontakt einen Punkt. Bei Netzkontakt eines </w:t>
+      </w:r>
+      <w:proofErr w:type="gramStart"/>
+      <w:r>
+        <w:t>Spielers ,</w:t>
+      </w:r>
+      <w:proofErr w:type="gramEnd"/>
+      <w:r>
+        <w:t xml:space="preserve"> erhält der Gegner einen Punkt.</w:t>
+      </w:r>
+    </w:p>
+    <w:p>
+      <w:pPr>
+        <w:spacing w:line="360" w:lineRule="auto"/>
+        <w:jc w:val="both"/>
+      </w:pPr>
+    </w:p>
     <w:p>
       <w:pPr>
         <w:pStyle w:val="berschrift1"/>
-      </w:pPr>
-      <w:r>
-        <w:t>Erfolgskriterien</w:t>
-      </w:r>
-    </w:p>
-    <w:p>
-      <w:r>
-        <w:t>Um das Spiel als erfolgreiches Projekt abzuschließen, soll es schlussendlich gut aussehen und ästhetisch sein. D.h. es soll den Spieler und die Projektteilnehmer optisch ansprechen.</w:t>
-      </w:r>
-    </w:p>
-    <w:p>
-      <w:r>
-        <w:t>Um dies zu verifizieren und validieren, ist geplant, dass im Laufe der Entwicklung Freunden und aus dem Entwicklungsprozess ausgeschlossene Personen die Meilensteine vorgezeigt werden, damit diese die Optik bewerten und ein Feedback geben können.</w:t>
-      </w:r>
-    </w:p>
-    <w:p>
-      <w:r>
-        <w:t xml:space="preserve">Des Weiteren soll das Spiel in sich stimmig sein. Es soll abgeschlossenes </w:t>
-      </w:r>
-      <w:proofErr w:type="spellStart"/>
-      <w:r>
-        <w:t>Gameplay</w:t>
-      </w:r>
-      <w:proofErr w:type="spellEnd"/>
-      <w:r>
-        <w:t xml:space="preserve"> geben, Titelscreen, Hauptmenü, Statistiken, Gewinn- und Verlustscreens, und flüssige, beziehungsweise teilweise automatische Übergänge zwischen diesen.</w:t>
-      </w:r>
-    </w:p>
-    <w:p>
-      <w:r>
-        <w:t>Zur Verifikation und Validierung können hierfür wieder Bekannte genutzt werden, die ein passendes Feedback zu Prototypen geben sollen. Dafür sind außerdem Besprechungen unter den Teammitgliedern wichtig.</w:t>
-      </w:r>
-    </w:p>
-    <w:p/>
+        <w:spacing w:line="360" w:lineRule="auto"/>
+      </w:pPr>
+      <w:r>
+        <w:t>Scenario/Setting</w:t>
+      </w:r>
+    </w:p>
+    <w:p>
+      <w:pPr>
+        <w:spacing w:line="360" w:lineRule="auto"/>
+        <w:jc w:val="both"/>
+      </w:pPr>
+      <w:r>
+        <w:t>Die Spielwelt</w:t>
+      </w:r>
+      <w:proofErr w:type="gramStart"/>
+      <w:r>
+        <w:t>,,</w:t>
+      </w:r>
+      <w:proofErr w:type="gramEnd"/>
+      <w:r>
+        <w:t xml:space="preserve"> von „</w:t>
+      </w:r>
+      <w:proofErr w:type="spellStart"/>
+      <w:r>
+        <w:t>Volamus</w:t>
+      </w:r>
+      <w:proofErr w:type="spellEnd"/>
+      <w:r>
+        <w:t>“, welche im Comic-Style gehalten sein wird, variiert je nach freigeschaltetem Level. Da die Atmosphäre  sommerlich und fröhlich sein soll, wird alles vorwiegend bunt und warm dargestellt.</w:t>
+      </w:r>
+    </w:p>
+    <w:p>
+      <w:pPr>
+        <w:spacing w:line="360" w:lineRule="auto"/>
+        <w:jc w:val="both"/>
+      </w:pPr>
+      <w:proofErr w:type="spellStart"/>
+      <w:r>
+        <w:t>Concept</w:t>
+      </w:r>
+      <w:proofErr w:type="spellEnd"/>
+      <w:r>
+        <w:t xml:space="preserve"> Art befindet sich im Anhang.</w:t>
+      </w:r>
+    </w:p>
+    <w:p>
+      <w:pPr>
+        <w:spacing w:line="360" w:lineRule="auto"/>
+        <w:jc w:val="both"/>
+      </w:pPr>
+    </w:p>
     <w:p>
       <w:pPr>
         <w:pStyle w:val="berschrift1"/>
-      </w:pPr>
-      <w:proofErr w:type="spellStart"/>
-      <w:r>
-        <w:t>Gameplay</w:t>
-      </w:r>
-      <w:proofErr w:type="spellEnd"/>
-    </w:p>
-    <w:p>
-      <w:pPr>
-        <w:pStyle w:val="berschrift2"/>
-      </w:pPr>
-      <w:r>
-        <w:t xml:space="preserve">Core </w:t>
-      </w:r>
-      <w:proofErr w:type="spellStart"/>
-      <w:r>
-        <w:t>Mechanics</w:t>
-      </w:r>
-      <w:proofErr w:type="spellEnd"/>
-    </w:p>
-    <w:p>
-      <w:r>
-        <w:t xml:space="preserve">Core </w:t>
-      </w:r>
-      <w:proofErr w:type="spellStart"/>
-      <w:r>
-        <w:t>Mechanics</w:t>
-      </w:r>
-      <w:proofErr w:type="spellEnd"/>
-      <w:r>
-        <w:t xml:space="preserve"> sind die Tätigkeiten, die der Spieler die meiste Zeit im Spiel ausführt. Geringfügige Änderungen hieran beeinflussen das Spiel erheblich.</w:t>
-      </w:r>
-    </w:p>
-    <w:p>
-      <w:r>
-        <w:t xml:space="preserve">Die Core </w:t>
-      </w:r>
-      <w:proofErr w:type="spellStart"/>
-      <w:r>
-        <w:t>Mechanics</w:t>
-      </w:r>
-      <w:proofErr w:type="spellEnd"/>
-      <w:r>
-        <w:t xml:space="preserve"> in „</w:t>
-      </w:r>
-      <w:proofErr w:type="spellStart"/>
-      <w:r>
-        <w:t>Volamus</w:t>
-      </w:r>
-      <w:proofErr w:type="spellEnd"/>
-      <w:r>
-        <w:t>“ sind die Spielerbewegungen und Handlungen, die der Spieler ausführt.</w:t>
-      </w:r>
-    </w:p>
-    <w:p>
-      <w:r>
-        <w:t>Der Spieler kann in „</w:t>
-      </w:r>
-      <w:proofErr w:type="spellStart"/>
-      <w:r>
-        <w:t>Volamus</w:t>
-      </w:r>
-      <w:proofErr w:type="spellEnd"/>
-      <w:r>
-        <w:t>“ seinen Charakter nach links und rechts und nach oben und unten bewegen, um so den Ball zu erreichen.</w:t>
-      </w:r>
-    </w:p>
-    <w:p>
-      <w:r>
-        <w:t>Weiterhin hat der Spiele die Möglichkeit zu springen, so dass auch hohe Bälle erreicht werden können. Bälle können auf zwei verschiedene Arten zurück geschlagen, beziehungsweise geblockt werden.</w:t>
-      </w:r>
-    </w:p>
-    <w:p/>
-    <w:p>
-      <w:pPr>
-        <w:pStyle w:val="berschrift2"/>
-      </w:pPr>
-      <w:proofErr w:type="spellStart"/>
+        <w:spacing w:line="360" w:lineRule="auto"/>
+      </w:pPr>
       <w:r>
         <w:lastRenderedPageBreak/>
-        <w:t>Meta</w:t>
-      </w:r>
-      <w:proofErr w:type="spellEnd"/>
-      <w:r>
-        <w:t xml:space="preserve"> Game</w:t>
-      </w:r>
-    </w:p>
-    <w:p>
-      <w:pPr>
-        <w:jc w:val="both"/>
-      </w:pPr>
-      <w:r>
-        <w:t>Das Meta-Game beschreibt das Regelsystem des Spiels, also, was ist erlaubt, was nicht.</w:t>
-      </w:r>
-    </w:p>
-    <w:p>
-      <w:pPr>
-        <w:jc w:val="both"/>
-      </w:pPr>
-      <w:r>
-        <w:t>In „</w:t>
-      </w:r>
-      <w:proofErr w:type="spellStart"/>
-      <w:r>
-        <w:t>Volamus</w:t>
-      </w:r>
-      <w:proofErr w:type="spellEnd"/>
-      <w:r>
-        <w:t xml:space="preserve">“ bezieht sich das </w:t>
-      </w:r>
-      <w:proofErr w:type="spellStart"/>
-      <w:r>
-        <w:t>Meta</w:t>
-      </w:r>
-      <w:proofErr w:type="spellEnd"/>
-      <w:r>
-        <w:t xml:space="preserve"> Game hauptsächlich auf den Spieler und den Ball.</w:t>
-      </w:r>
-    </w:p>
-    <w:p>
-      <w:pPr>
-        <w:jc w:val="both"/>
-      </w:pPr>
-      <w:r>
-        <w:t>Die Charaktere des Spielers und die der KI können sich nur innerhalb ihrer Feldbegrenzung bewegen. Innerhalb dieser jeweils nur in vier Richtungen: links, rechts, hinten und vorne. Sieht man das Springen ebenfalls als Bewegung nach oben an, handelt es sich um fünf Richtungen.</w:t>
-      </w:r>
-    </w:p>
-    <w:p>
-      <w:pPr>
-        <w:jc w:val="both"/>
-      </w:pPr>
-      <w:r>
-        <w:t>Der Ball, der von Spielercharakteren oder KI geschlagen wird, kann nicht aus dem (statischen) Blickfeld der Kamera gelangen. Er darf sich allerdings auch außerhalb der Spielfeldbegrenzung befinden.</w:t>
-      </w:r>
-    </w:p>
-    <w:p>
-      <w:pPr>
-        <w:jc w:val="both"/>
-      </w:pPr>
-      <w:r>
-        <w:t xml:space="preserve">Berührt der Ball den Boden innerhalb des Feldes, bekommt der gegnerische Spieler (in diesem Paragraphen umfasst das Wort Spieler sowohl den Spieler des Spiels als auch die KI) einen </w:t>
+        <w:t xml:space="preserve">Narrative </w:t>
+      </w:r>
+      <w:proofErr w:type="spellStart"/>
+      <w:r>
+        <w:t>Structure</w:t>
+      </w:r>
+      <w:proofErr w:type="spellEnd"/>
+      <w:r>
+        <w:t xml:space="preserve"> Graph</w:t>
+      </w:r>
+    </w:p>
+    <w:p>
+      <w:pPr>
+        <w:spacing w:line="360" w:lineRule="auto"/>
+      </w:pPr>
+      <w:r>
+        <w:t xml:space="preserve">Bevor man mit einem Wettkampf startet, hat man die Möglichkeit, in einem </w:t>
+      </w:r>
+      <w:proofErr w:type="spellStart"/>
+      <w:r>
+        <w:t>Tutorial</w:t>
+      </w:r>
+      <w:proofErr w:type="spellEnd"/>
+      <w:r>
+        <w:t xml:space="preserve"> die Steuerung und Bewegungen zu üben. In diesem spielt man alleine und versucht den Ball durch statische Ringe zu werfen. So lernt man die verschiedenen Schlagtechniken kennen.</w:t>
+      </w:r>
+    </w:p>
+    <w:p>
+      <w:pPr>
+        <w:spacing w:line="360" w:lineRule="auto"/>
+      </w:pPr>
+      <w:r>
+        <w:t xml:space="preserve">Nach dem </w:t>
+      </w:r>
+      <w:proofErr w:type="spellStart"/>
+      <w:r>
+        <w:t>Tutorial</w:t>
+      </w:r>
+      <w:proofErr w:type="spellEnd"/>
+      <w:r>
+        <w:t xml:space="preserve"> geht es in die Eishalle, in dem die Charaktere Pinguine sind. Diese sind zwar nicht sehr </w:t>
       </w:r>
       <w:proofErr w:type="gramStart"/>
       <w:r>
-        <w:t>Punkt .</w:t>
+        <w:t>schnell ,</w:t>
       </w:r>
       <w:proofErr w:type="gramEnd"/>
       <w:r>
-        <w:t xml:space="preserve"> Berührt der Ball den Boden außerhalb des Feldes, so bekommt der Gegner des Spielers mit dem letzten Ballkontakt einen Punkt. Bei Netzkontakt eines </w:t>
+        <w:t xml:space="preserve"> haben aber dafür einen größeren Schlagradius . Dadurch ist es für sie einfacher den Ball zu treffen.</w:t>
+      </w:r>
+    </w:p>
+    <w:p>
+      <w:pPr>
+        <w:spacing w:line="360" w:lineRule="auto"/>
+      </w:pPr>
+      <w:r>
+        <w:t>Durch ausreichende Erfolge in der Eishalle geht es in das Beach Level. Dort spielt man Delfine, die eine höhere Bewegungsgeschwindigkeit haben, aber einen kleineren Schlagradius.</w:t>
+      </w:r>
+    </w:p>
+    <w:p>
+      <w:pPr>
+        <w:spacing w:line="360" w:lineRule="auto"/>
+      </w:pPr>
+      <w:r>
+        <w:t xml:space="preserve">Gewinnt man das Beach Level, so erreicht man </w:t>
       </w:r>
       <w:proofErr w:type="gramStart"/>
       <w:r>
-        <w:t>Spielers ,</w:t>
+        <w:t>das</w:t>
       </w:r>
       <w:proofErr w:type="gramEnd"/>
       <w:r>
-        <w:t xml:space="preserve"> erhält der Gegner einen Punkt.</w:t>
-      </w:r>
-    </w:p>
-    <w:p>
-      <w:pPr>
-        <w:jc w:val="both"/>
-      </w:pPr>
-    </w:p>
-    <w:p>
-      <w:pPr>
-        <w:pStyle w:val="berschrift1"/>
-      </w:pPr>
-      <w:r>
-        <w:t>Scenario/Setting</w:t>
-      </w:r>
-    </w:p>
-    <w:p>
-      <w:pPr>
-        <w:jc w:val="both"/>
-      </w:pPr>
-      <w:r>
-        <w:t>Die Spielwelt</w:t>
-      </w:r>
-      <w:proofErr w:type="gramStart"/>
-      <w:r>
-        <w:t>,,</w:t>
-      </w:r>
-      <w:proofErr w:type="gramEnd"/>
-      <w:r>
-        <w:t xml:space="preserve"> von „</w:t>
-      </w:r>
-      <w:proofErr w:type="spellStart"/>
-      <w:r>
-        <w:t>Volamus</w:t>
-      </w:r>
-      <w:proofErr w:type="spellEnd"/>
-      <w:r>
-        <w:t>“, welche im Comic-Style gehalten sein wird, variiert je nach freigeschaltetem Level. Da die Atmosphäre  sommerlich und fröhlich sein soll, wird alles vorwiegend bunt und warm dargestellt.</w:t>
-      </w:r>
-    </w:p>
-    <w:p>
-      <w:pPr>
-        <w:jc w:val="both"/>
-      </w:pPr>
-      <w:proofErr w:type="spellStart"/>
-      <w:r>
-        <w:t>Concept</w:t>
-      </w:r>
-      <w:proofErr w:type="spellEnd"/>
-      <w:r>
-        <w:t xml:space="preserve"> Art befindet sich im Anhang.</w:t>
-      </w:r>
-    </w:p>
-    <w:p>
-      <w:pPr>
-        <w:jc w:val="both"/>
-      </w:pPr>
-    </w:p>
-    <w:p>
-      <w:pPr>
-        <w:pStyle w:val="berschrift1"/>
-      </w:pPr>
-      <w:r>
-        <w:t xml:space="preserve">Narrative </w:t>
-      </w:r>
-      <w:proofErr w:type="spellStart"/>
-      <w:r>
-        <w:t>Structure</w:t>
-      </w:r>
-      <w:proofErr w:type="spellEnd"/>
-      <w:r>
-        <w:t xml:space="preserve"> Graph</w:t>
-      </w:r>
-    </w:p>
-    <w:p>
-      <w:r>
-        <w:t xml:space="preserve">Bevor man mit einem Wettkampf startet, hat man die Möglichkeit, in einem </w:t>
-      </w:r>
-      <w:proofErr w:type="spellStart"/>
-      <w:r>
-        <w:t>Tutorial</w:t>
-      </w:r>
-      <w:proofErr w:type="spellEnd"/>
-      <w:r>
-        <w:t xml:space="preserve"> die Steuerung und Bewegungen zu üben. In diesem spielt man alleine und versucht den Ball durch statische Ringe zu werfen. So lernt man die verschiedenen Schlagtechniken kennen.</w:t>
-      </w:r>
-    </w:p>
-    <w:p>
-      <w:r>
-        <w:t xml:space="preserve">Nach dem </w:t>
-      </w:r>
-      <w:proofErr w:type="spellStart"/>
-      <w:r>
-        <w:t>Tutorial</w:t>
-      </w:r>
-      <w:proofErr w:type="spellEnd"/>
-      <w:r>
-        <w:t xml:space="preserve"> geht es in die Eishalle, in dem die Charaktere Pinguine sind. Diese sind zwar nicht sehr </w:t>
-      </w:r>
-      <w:proofErr w:type="gramStart"/>
-      <w:r>
-        <w:t>schnell ,</w:t>
-      </w:r>
-      <w:proofErr w:type="gramEnd"/>
-      <w:r>
-        <w:t xml:space="preserve"> haben aber dafür einen größeren Schlagradius . Dadurch ist es für sie einfacher den Ball zu treffen.</w:t>
-      </w:r>
-    </w:p>
-    <w:p>
-      <w:r>
-        <w:t>Durch ausreichende Erfolge in der Eishalle geht es in das Beach Level. Dort spielt man Delfine, die eine höhere Bewegungsgeschwindigkeit haben, aber einen kleineren Schlagradius.</w:t>
-      </w:r>
-    </w:p>
-    <w:p>
-      <w:r>
-        <w:t xml:space="preserve">Gewinnt man das Beach Level, so erreicht man </w:t>
-      </w:r>
-      <w:proofErr w:type="gramStart"/>
-      <w:r>
-        <w:t>das</w:t>
-      </w:r>
-      <w:proofErr w:type="gramEnd"/>
-      <w:r>
         <w:t xml:space="preserve"> Garten Level. Die Charaktere sind Hummeln, die sich recht langsam bewegen, allerdings höher springen können als die vorherigen Tiere.</w:t>
       </w:r>
     </w:p>
     <w:p>
+      <w:pPr>
+        <w:spacing w:line="360" w:lineRule="auto"/>
+      </w:pPr>
       <w:r>
         <w:t>Die Schwierigkeit der Level soll durch Eigenschaften der Charaktere und Algorithmus des KI Gegners leicht steigen.</w:t>
       </w:r>
     </w:p>
     <w:p>
       <w:pPr>
-        <w:jc w:val="both"/>
-      </w:pPr>
-    </w:p>
-    <w:p>
-      <w:pPr>
-        <w:jc w:val="both"/>
-      </w:pPr>
-      <w:r>
-        <w:lastRenderedPageBreak/>
+        <w:spacing w:line="360" w:lineRule="auto"/>
+        <w:jc w:val="both"/>
+      </w:pPr>
+    </w:p>
+    <w:p>
+      <w:pPr>
+        <w:spacing w:line="360" w:lineRule="auto"/>
+        <w:jc w:val="both"/>
+      </w:pPr>
+      <w:r>
+        <w:rPr>
+          <w:noProof/>
+          <w:lang w:eastAsia="de-DE"/>
+        </w:rPr>
         <w:drawing>
           <wp:inline distT="0" distB="0" distL="0" distR="0">
             <wp:extent cx="5760720" cy="3276600"/>
@@ -548,12 +633,14 @@
     </w:p>
     <w:p>
       <w:pPr>
+        <w:spacing w:line="360" w:lineRule="auto"/>
         <w:jc w:val="both"/>
       </w:pPr>
     </w:p>
     <w:p>
       <w:pPr>
         <w:pStyle w:val="berschrift1"/>
+        <w:spacing w:line="360" w:lineRule="auto"/>
       </w:pPr>
       <w:r>
         <w:t>Struktur des Spiels</w:t>
@@ -561,6 +648,7 @@
     </w:p>
     <w:p>
       <w:pPr>
+        <w:spacing w:line="360" w:lineRule="auto"/>
         <w:jc w:val="both"/>
       </w:pPr>
       <w:r>
@@ -585,12 +673,14 @@
     </w:p>
     <w:p>
       <w:pPr>
+        <w:spacing w:line="360" w:lineRule="auto"/>
         <w:jc w:val="both"/>
       </w:pPr>
     </w:p>
     <w:p>
       <w:pPr>
         <w:pStyle w:val="berschrift1"/>
+        <w:spacing w:line="360" w:lineRule="auto"/>
       </w:pPr>
       <w:r>
         <w:t>Feedback</w:t>
@@ -598,6 +688,7 @@
     </w:p>
     <w:p>
       <w:pPr>
+        <w:spacing w:line="360" w:lineRule="auto"/>
         <w:jc w:val="both"/>
       </w:pPr>
       <w:r>
@@ -614,6 +705,7 @@
     </w:p>
     <w:p>
       <w:pPr>
+        <w:spacing w:line="360" w:lineRule="auto"/>
         <w:jc w:val="both"/>
       </w:pPr>
       <w:r>
@@ -630,6 +722,7 @@
     </w:p>
     <w:p>
       <w:pPr>
+        <w:spacing w:line="360" w:lineRule="auto"/>
         <w:jc w:val="both"/>
       </w:pPr>
       <w:r>
@@ -646,6 +739,7 @@
     </w:p>
     <w:p>
       <w:pPr>
+        <w:spacing w:line="360" w:lineRule="auto"/>
         <w:jc w:val="both"/>
       </w:pPr>
       <w:r>
@@ -654,12 +748,14 @@
     </w:p>
     <w:p>
       <w:pPr>
+        <w:spacing w:line="360" w:lineRule="auto"/>
         <w:jc w:val="both"/>
       </w:pPr>
     </w:p>
     <w:p>
       <w:pPr>
         <w:pStyle w:val="berschrift1"/>
+        <w:spacing w:line="360" w:lineRule="auto"/>
       </w:pPr>
       <w:r>
         <w:t>Sound</w:t>
@@ -667,6 +763,7 @@
     </w:p>
     <w:p>
       <w:pPr>
+        <w:spacing w:line="360" w:lineRule="auto"/>
         <w:jc w:val="both"/>
       </w:pPr>
       <w:r>
@@ -675,29 +772,145 @@
     </w:p>
     <w:p>
       <w:pPr>
+        <w:spacing w:line="360" w:lineRule="auto"/>
         <w:jc w:val="both"/>
       </w:pPr>
     </w:p>
     <w:p>
       <w:pPr>
         <w:pStyle w:val="berschrift1"/>
+        <w:spacing w:line="360" w:lineRule="auto"/>
+      </w:pPr>
+      <w:r>
+        <w:t>Details zum Spiel</w:t>
+      </w:r>
+    </w:p>
+    <w:p>
+      <w:pPr>
+        <w:spacing w:line="360" w:lineRule="auto"/>
+      </w:pPr>
+    </w:p>
+    <w:p>
+      <w:pPr>
+        <w:spacing w:line="360" w:lineRule="auto"/>
+        <w:rPr>
+          <w:rFonts w:ascii="Cambria" w:hAnsi="Cambria"/>
+          <w:b/>
+          <w:color w:val="2E74B5" w:themeColor="accent1" w:themeShade="BF"/>
+          <w:sz w:val="26"/>
+          <w:szCs w:val="26"/>
+        </w:rPr>
+      </w:pPr>
+      <w:r>
+        <w:rPr>
+          <w:rFonts w:ascii="Cambria" w:hAnsi="Cambria"/>
+          <w:b/>
+          <w:color w:val="2E74B5" w:themeColor="accent1" w:themeShade="BF"/>
+          <w:sz w:val="26"/>
+          <w:szCs w:val="26"/>
+        </w:rPr>
+        <w:t>Story</w:t>
+      </w:r>
+    </w:p>
+    <w:p>
+      <w:pPr>
+        <w:spacing w:line="360" w:lineRule="auto"/>
+      </w:pPr>
+      <w:r>
+        <w:t xml:space="preserve">Seit vielen </w:t>
+      </w:r>
+      <w:proofErr w:type="spellStart"/>
+      <w:r>
+        <w:t>vielen</w:t>
+      </w:r>
+      <w:proofErr w:type="spellEnd"/>
+      <w:r>
+        <w:t xml:space="preserve"> Jahren gibt es schon die Legend von der goldene Wolke. Niemand weiß genau, wann und wieso sie entstanden ist, oder welche Geheimnisse die goldene Wolke </w:t>
+      </w:r>
+      <w:proofErr w:type="spellStart"/>
+      <w:r>
+        <w:t>verbiergt</w:t>
+      </w:r>
+      <w:proofErr w:type="spellEnd"/>
+      <w:r>
+        <w:t>, aber eines wird in allen Versionen der Legende klar – sie ist sehr mächtig und verspricht unfassbare Kräfte.</w:t>
+      </w:r>
+    </w:p>
+    <w:p>
+      <w:pPr>
+        <w:spacing w:line="360" w:lineRule="auto"/>
+      </w:pPr>
+      <w:r>
+        <w:t xml:space="preserve">Unter den </w:t>
+      </w:r>
+      <w:proofErr w:type="spellStart"/>
+      <w:r>
+        <w:t>Acagamics</w:t>
+      </w:r>
+      <w:proofErr w:type="spellEnd"/>
+      <w:r>
+        <w:t xml:space="preserve"> Männchen gib es eine Gruppe alter weiser Gelehrter, die an den Wahrheitsgehalt dieser Legende glauben und die es sich zur Aufgabe gemacht haben, die Wolke zu finden und zu studieren.</w:t>
+      </w:r>
+    </w:p>
+    <w:p>
+      <w:pPr>
+        <w:spacing w:line="360" w:lineRule="auto"/>
       </w:pPr>
       <w:r>
         <w:lastRenderedPageBreak/>
-        <w:t>Details zum Spiel</w:t>
-      </w:r>
-    </w:p>
-    <w:p/>
+        <w:t>Für das gewagte Unternehmen, die Wolke zu finden, suchen sie nun eine Gruppe aus möglichst verschiedenen Gefährten.</w:t>
+      </w:r>
+    </w:p>
+    <w:p>
+      <w:pPr>
+        <w:spacing w:line="360" w:lineRule="auto"/>
+      </w:pPr>
+      <w:r>
+        <w:t>Um für alle Gefahren gewappnet zu sein, soll sich die Gruppe aus dem schnellsten Delfin, dem stärksten Pinguin und der geschicktesten Hummel zusammensetzen.</w:t>
+      </w:r>
+    </w:p>
+    <w:p>
+      <w:pPr>
+        <w:spacing w:line="360" w:lineRule="auto"/>
+      </w:pPr>
+      <w:r>
+        <w:t>Um wirklich die richtigen Kandidaten zu finden, veranstalten die Ältesten ein Turnier, um auch wirklich nur die Besten der Besten in dieses Abenteuer zu schicken.</w:t>
+      </w:r>
+    </w:p>
+    <w:p>
+      <w:pPr>
+        <w:spacing w:line="360" w:lineRule="auto"/>
+      </w:pPr>
+      <w:r>
+        <w:t>Bei diesem Turnier müssen sich die Kandidaten in der Königsdisziplin beweisen, denn so können sie  ihre Fähigkeiten ideal zur Schau stellen…</w:t>
+      </w:r>
+    </w:p>
+    <w:p>
+      <w:pPr>
+        <w:spacing w:line="360" w:lineRule="auto"/>
+      </w:pPr>
+    </w:p>
     <w:p>
       <w:pPr>
         <w:pStyle w:val="berschrift2"/>
-      </w:pPr>
-      <w:r>
-        <w:t>Spielwelt</w:t>
-      </w:r>
-    </w:p>
-    <w:p>
-      <w:pPr>
+        <w:spacing w:line="360" w:lineRule="auto"/>
+      </w:pPr>
+      <w:r>
+        <w:t>Spielwe</w:t>
+      </w:r>
+      <w:r>
+        <w:rPr>
+          <w:color w:val="2E74B5" w:themeColor="accent1" w:themeShade="BF"/>
+        </w:rPr>
+        <w:t>l</w:t>
+      </w:r>
+      <w:r>
+        <w:t>t</w:t>
+      </w:r>
+    </w:p>
+    <w:p>
+      <w:pPr>
+        <w:spacing w:line="360" w:lineRule="auto"/>
         <w:jc w:val="both"/>
       </w:pPr>
       <w:r>
@@ -722,6 +935,7 @@
     </w:p>
     <w:p>
       <w:pPr>
+        <w:spacing w:line="360" w:lineRule="auto"/>
         <w:jc w:val="both"/>
       </w:pPr>
       <w:r>
@@ -738,11 +952,13 @@
     </w:p>
     <w:p>
       <w:pPr>
-        <w:jc w:val="both"/>
-      </w:pPr>
-    </w:p>
-    <w:p>
-      <w:pPr>
+        <w:spacing w:line="360" w:lineRule="auto"/>
+        <w:jc w:val="both"/>
+      </w:pPr>
+    </w:p>
+    <w:p>
+      <w:pPr>
+        <w:spacing w:line="360" w:lineRule="auto"/>
         <w:jc w:val="both"/>
       </w:pPr>
       <w:r>
@@ -751,6 +967,7 @@
     </w:p>
     <w:p>
       <w:pPr>
+        <w:spacing w:line="360" w:lineRule="auto"/>
         <w:jc w:val="both"/>
       </w:pPr>
       <w:r>
@@ -767,6 +984,7 @@
     </w:p>
     <w:p>
       <w:pPr>
+        <w:spacing w:line="360" w:lineRule="auto"/>
         <w:jc w:val="both"/>
       </w:pPr>
       <w:r>
@@ -783,12 +1001,14 @@
     </w:p>
     <w:p>
       <w:pPr>
+        <w:spacing w:line="360" w:lineRule="auto"/>
         <w:jc w:val="both"/>
       </w:pPr>
     </w:p>
     <w:p>
       <w:pPr>
         <w:pStyle w:val="berschrift2"/>
+        <w:spacing w:line="360" w:lineRule="auto"/>
       </w:pPr>
       <w:r>
         <w:t>Charaktere</w:t>
@@ -796,6 +1016,7 @@
     </w:p>
     <w:p>
       <w:pPr>
+        <w:spacing w:line="360" w:lineRule="auto"/>
         <w:jc w:val="both"/>
       </w:pPr>
       <w:r>
@@ -812,14 +1033,17 @@
     </w:p>
     <w:p>
       <w:pPr>
-        <w:jc w:val="both"/>
-      </w:pPr>
-      <w:r>
+        <w:spacing w:line="360" w:lineRule="auto"/>
+        <w:jc w:val="both"/>
+      </w:pPr>
+      <w:r>
+        <w:lastRenderedPageBreak/>
         <w:t>Ihre Animation soll im Comic-Style gehalten sein und sie bewegen sich unterschiedlich für die verschiedenen Schläge, einfache Richtungsbewegungen und Sprünge.</w:t>
       </w:r>
     </w:p>
     <w:p>
       <w:pPr>
+        <w:spacing w:line="360" w:lineRule="auto"/>
         <w:jc w:val="both"/>
       </w:pPr>
       <w:r>
@@ -828,12 +1052,14 @@
     </w:p>
     <w:p>
       <w:pPr>
+        <w:spacing w:line="360" w:lineRule="auto"/>
         <w:jc w:val="both"/>
       </w:pPr>
     </w:p>
     <w:p>
       <w:pPr>
         <w:pStyle w:val="berschrift2"/>
+        <w:spacing w:line="360" w:lineRule="auto"/>
       </w:pPr>
       <w:r>
         <w:t>Spielkonzept</w:t>
@@ -841,6 +1067,7 @@
     </w:p>
     <w:p>
       <w:pPr>
+        <w:spacing w:line="360" w:lineRule="auto"/>
         <w:jc w:val="both"/>
       </w:pPr>
       <w:r>
@@ -849,6 +1076,7 @@
     </w:p>
     <w:p>
       <w:pPr>
+        <w:spacing w:line="360" w:lineRule="auto"/>
         <w:jc w:val="both"/>
       </w:pPr>
       <w:r>
@@ -857,6 +1085,7 @@
     </w:p>
     <w:p>
       <w:pPr>
+        <w:spacing w:line="360" w:lineRule="auto"/>
         <w:jc w:val="both"/>
       </w:pPr>
       <w:r>
@@ -865,11 +1094,13 @@
     </w:p>
     <w:p>
       <w:pPr>
-        <w:jc w:val="both"/>
-      </w:pPr>
-    </w:p>
-    <w:p>
-      <w:pPr>
+        <w:spacing w:line="360" w:lineRule="auto"/>
+        <w:jc w:val="both"/>
+      </w:pPr>
+    </w:p>
+    <w:p>
+      <w:pPr>
+        <w:spacing w:line="360" w:lineRule="auto"/>
         <w:jc w:val="both"/>
       </w:pPr>
     </w:p>
@@ -1028,7 +1259,7 @@
                   <w:rPr>
                     <w:noProof/>
                   </w:rPr>
-                  <w:t>4</w:t>
+                  <w:t>2</w:t>
                 </w:r>
               </w:fldSimple>
             </w:p>
@@ -1889,25 +2120,25 @@
             </c:numRef>
           </c:val>
         </c:ser>
-        <c:axId val="108473344"/>
-        <c:axId val="108513536"/>
+        <c:axId val="100650368"/>
+        <c:axId val="100944128"/>
       </c:areaChart>
       <c:catAx>
-        <c:axId val="108473344"/>
+        <c:axId val="100650368"/>
         <c:scaling>
           <c:orientation val="minMax"/>
         </c:scaling>
         <c:axPos val="b"/>
         <c:numFmt formatCode="dd/mm/yyyy" sourceLinked="1"/>
         <c:tickLblPos val="nextTo"/>
-        <c:crossAx val="108513536"/>
+        <c:crossAx val="100944128"/>
         <c:crosses val="autoZero"/>
         <c:auto val="1"/>
         <c:lblAlgn val="ctr"/>
         <c:lblOffset val="100"/>
       </c:catAx>
       <c:valAx>
-        <c:axId val="108513536"/>
+        <c:axId val="100944128"/>
         <c:scaling>
           <c:orientation val="minMax"/>
         </c:scaling>
@@ -1916,7 +2147,7 @@
         <c:majorGridlines/>
         <c:numFmt formatCode="General" sourceLinked="1"/>
         <c:tickLblPos val="none"/>
-        <c:crossAx val="108473344"/>
+        <c:crossAx val="100650368"/>
         <c:crosses val="autoZero"/>
         <c:crossBetween val="midCat"/>
       </c:valAx>
@@ -2182,7 +2413,7 @@
   <a:extraClrSchemeLst/>
   <a:extLst>
     <a:ext uri="{05A4C25C-085E-4340-85A3-A5531E510DB2}">
-      <thm15:themeFamily xmlns="" xmlns:thm15="http://schemas.microsoft.com/office/thememl/2012/main" name="Office Theme" id="{62F939B6-93AF-4DB8-9C6B-D6C7DFDC589F}" vid="{4A3C46E8-61CC-4603-A589-7422A47A8E4A}"/>
+      <thm15:themeFamily xmlns:thm15="http://schemas.microsoft.com/office/thememl/2012/main" xmlns="" name="Office Theme" id="{62F939B6-93AF-4DB8-9C6B-D6C7DFDC589F}" vid="{4A3C46E8-61CC-4603-A589-7422A47A8E4A}"/>
     </a:ext>
   </a:extLst>
 </a:theme>

</xml_diff>

<commit_message>
2 Schreibfehler verbessert ;)
</commit_message>
<xml_diff>
--- a/Game Design Document.docx
+++ b/Game Design Document.docx
@@ -1,22 +1,15 @@
 
 <file path=word/document.xml><?xml version="1.0" encoding="utf-8"?>
-<w:document xmlns:ve="http://schemas.openxmlformats.org/markup-compatibility/2006" xmlns:o="urn:schemas-microsoft-com:office:office" xmlns:r="http://schemas.openxmlformats.org/officeDocument/2006/relationships" xmlns:m="http://schemas.openxmlformats.org/officeDocument/2006/math" xmlns:v="urn:schemas-microsoft-com:vml" xmlns:wp="http://schemas.openxmlformats.org/drawingml/2006/wordprocessingDrawing" xmlns:w10="urn:schemas-microsoft-com:office:word" xmlns:w="http://schemas.openxmlformats.org/wordprocessingml/2006/main" xmlns:wne="http://schemas.microsoft.com/office/word/2006/wordml">
+<w:document xmlns:wpc="http://schemas.microsoft.com/office/word/2010/wordprocessingCanvas" xmlns:mc="http://schemas.openxmlformats.org/markup-compatibility/2006" xmlns:o="urn:schemas-microsoft-com:office:office" xmlns:r="http://schemas.openxmlformats.org/officeDocument/2006/relationships" xmlns:m="http://schemas.openxmlformats.org/officeDocument/2006/math" xmlns:v="urn:schemas-microsoft-com:vml" xmlns:wp14="http://schemas.microsoft.com/office/word/2010/wordprocessingDrawing" xmlns:wp="http://schemas.openxmlformats.org/drawingml/2006/wordprocessingDrawing" xmlns:w10="urn:schemas-microsoft-com:office:word" xmlns:w="http://schemas.openxmlformats.org/wordprocessingml/2006/main" xmlns:w14="http://schemas.microsoft.com/office/word/2010/wordml" xmlns:w15="http://schemas.microsoft.com/office/word/2012/wordml" xmlns:wpg="http://schemas.microsoft.com/office/word/2010/wordprocessingGroup" xmlns:wpi="http://schemas.microsoft.com/office/word/2010/wordprocessingInk" xmlns:wne="http://schemas.microsoft.com/office/word/2006/wordml" xmlns:wps="http://schemas.microsoft.com/office/word/2010/wordprocessingShape" mc:Ignorable="w14 w15 wp14">
   <w:body>
     <w:p>
       <w:pPr>
         <w:pStyle w:val="Titel"/>
         <w:spacing w:line="360" w:lineRule="auto"/>
       </w:pPr>
-      <w:bookmarkStart w:id="0" w:name="_GoBack"/>
-      <w:bookmarkEnd w:id="0"/>
-      <w:r>
-        <w:t xml:space="preserve">Game Design </w:t>
-      </w:r>
-      <w:proofErr w:type="spellStart"/>
-      <w:r>
-        <w:t>Document</w:t>
-      </w:r>
-      <w:proofErr w:type="spellEnd"/>
+      <w:r>
+        <w:t>Game Design Document</w:t>
+      </w:r>
     </w:p>
     <w:p>
       <w:pPr>
@@ -71,7 +64,6 @@
         <w:spacing w:line="360" w:lineRule="auto"/>
         <w:jc w:val="center"/>
       </w:pPr>
-      <w:proofErr w:type="spellStart"/>
       <w:r>
         <w:rPr>
           <w:rFonts w:ascii="Buxton Sketch" w:hAnsi="Buxton Sketch"/>
@@ -80,7 +72,6 @@
         </w:rPr>
         <w:t>Volamus</w:t>
       </w:r>
-      <w:proofErr w:type="spellEnd"/>
       <w:r>
         <w:br/>
       </w:r>
@@ -156,15 +147,7 @@
         <w:spacing w:line="360" w:lineRule="auto"/>
       </w:pPr>
       <w:r>
-        <w:t xml:space="preserve">Von Lena Spitz (Teamleiter), </w:t>
-      </w:r>
-      <w:proofErr w:type="spellStart"/>
-      <w:r>
-        <w:t>Mareen</w:t>
-      </w:r>
-      <w:proofErr w:type="spellEnd"/>
-      <w:r>
-        <w:t xml:space="preserve"> Allgaier, Lars Haider</w:t>
+        <w:t>Von Lena Spitz (Teamleiter), Mareen Allgaier, Lars Haider</w:t>
       </w:r>
     </w:p>
     <w:p>
@@ -178,31 +161,15 @@
         <w:spacing w:line="360" w:lineRule="auto"/>
       </w:pPr>
       <w:r>
-        <w:t>Bei dem Spiel „</w:t>
-      </w:r>
-      <w:proofErr w:type="spellStart"/>
-      <w:r>
-        <w:t>Volamus</w:t>
-      </w:r>
-      <w:proofErr w:type="spellEnd"/>
-      <w:r>
-        <w:t>“ handelt es sich um ein Sportspiel, in dem Tiere eine vereinfachte Version von Volleyball spielen. Es geht darum, dass  zwei Charaktere einen Ball über ein Netz schlagen und versuchen, Punkte zu bekommen, indem sie den Ball auf das Feld des Gegners schlagen. Der Spieler muss also versuchen, dass der Ball nicht den Boden des eigenen Feldes erreicht, sondern den Ball mit Hilfe verschiedener Schläge so zu treffen, dass er im gegnerischen Feld den Boden berührt. Dabei wird gegen eine KI gespielt, wobei das Spiel eventuell um einen Mehrspielermodus erweitert wird.</w:t>
-      </w:r>
-    </w:p>
-    <w:p>
-      <w:pPr>
-        <w:spacing w:line="360" w:lineRule="auto"/>
-      </w:pPr>
-      <w:r>
-        <w:t>Der Sport Volleyball, auch Volley genannt, kommt vom Lateinischen volare, was fliegen bedeutet. „</w:t>
-      </w:r>
-      <w:proofErr w:type="spellStart"/>
-      <w:r>
-        <w:t>Volamus</w:t>
-      </w:r>
-      <w:proofErr w:type="spellEnd"/>
-      <w:r>
-        <w:t>“ ist eine Konjugation von volare, und heißt übersetzt „wir fliegen“.</w:t>
+        <w:t>Bei dem Spiel „Volamus“ handelt es sich um ein Sportspiel, in dem Tiere eine vereinfachte Version von Volleyball spielen. Es geht darum, dass  zwei Charaktere einen Ball über ein Netz schlagen und versuchen, Punkte zu bekommen, indem sie den Ball auf das Feld des Gegners schlagen. Der Spieler muss also versuchen, dass der Ball nicht den Boden des eigenen Feldes erreicht, sondern den Ball mit Hilfe verschiedener Schläge so zu treffen, dass er im gegnerischen Feld den Boden berührt. Dabei wird gegen eine KI gespielt, wobei das Spiel eventuell um einen Mehrspielermodus erweitert wird.</w:t>
+      </w:r>
+    </w:p>
+    <w:p>
+      <w:pPr>
+        <w:spacing w:line="360" w:lineRule="auto"/>
+      </w:pPr>
+      <w:r>
+        <w:t>Der Sport Volleyball, auch Volley genannt, kommt vom Lateinischen volare, was fliegen bedeutet. „Volamus“ ist eine Konjugation von volare, und heißt übersetzt „wir fliegen“.</w:t>
       </w:r>
     </w:p>
     <w:p>
@@ -240,28 +207,136 @@
         <w:spacing w:line="360" w:lineRule="auto"/>
       </w:pPr>
       <w:r>
-        <w:t xml:space="preserve">Des Weiteren soll das Spiel in sich stimmig sein. Es soll abgeschlossenes </w:t>
-      </w:r>
-      <w:proofErr w:type="spellStart"/>
+        <w:t>Des Weiteren soll das Spiel in sich stimmig sein. Es soll abgeschlossenes Gameplay geben, Titelscreen, Hauptmenü, Statistiken, Gewinn- und Verlustscreens, und flüssige, beziehungsweise teilweise automatische Übergänge zwischen diesen.</w:t>
+      </w:r>
+    </w:p>
+    <w:p>
+      <w:pPr>
+        <w:spacing w:line="360" w:lineRule="auto"/>
+      </w:pPr>
+      <w:r>
+        <w:t>Zur Verifikation und Validierung können hierfür wieder Bekannte genutzt werden, die ein passendes Feedback zu Prototypen geben sollen. Dafür sind außerdem Besprechungen unter den Teammitgliedern wichtig.</w:t>
+      </w:r>
+    </w:p>
+    <w:p>
+      <w:pPr>
+        <w:spacing w:line="360" w:lineRule="auto"/>
+      </w:pPr>
+    </w:p>
+    <w:p>
+      <w:pPr>
+        <w:pStyle w:val="berschrift1"/>
+        <w:spacing w:line="360" w:lineRule="auto"/>
+      </w:pPr>
       <w:r>
         <w:t>Gameplay</w:t>
       </w:r>
-      <w:proofErr w:type="spellEnd"/>
-      <w:r>
-        <w:t xml:space="preserve"> geben, Titelscreen, Hauptmenü, Statistiken, Gewinn- und Verlustscreens, und flüssige, beziehungsweise teilweise automatische Übergänge zwischen diesen.</w:t>
-      </w:r>
-    </w:p>
-    <w:p>
-      <w:pPr>
-        <w:spacing w:line="360" w:lineRule="auto"/>
-      </w:pPr>
-      <w:r>
-        <w:t>Zur Verifikation und Validierung können hierfür wieder Bekannte genutzt werden, die ein passendes Feedback zu Prototypen geben sollen. Dafür sind außerdem Besprechungen unter den Teammitgliedern wichtig.</w:t>
-      </w:r>
-    </w:p>
-    <w:p>
-      <w:pPr>
-        <w:spacing w:line="360" w:lineRule="auto"/>
+    </w:p>
+    <w:p>
+      <w:pPr>
+        <w:pStyle w:val="berschrift2"/>
+        <w:spacing w:line="360" w:lineRule="auto"/>
+      </w:pPr>
+      <w:r>
+        <w:t>Core Mechanics</w:t>
+      </w:r>
+    </w:p>
+    <w:p>
+      <w:pPr>
+        <w:spacing w:line="360" w:lineRule="auto"/>
+      </w:pPr>
+      <w:r>
+        <w:t>Core Mechanics sind die Tätigkeiten, die der Spieler die meiste Zeit im Spiel ausführt. Geringfügige Änderungen hieran beeinflussen das Spiel erheblich.</w:t>
+      </w:r>
+    </w:p>
+    <w:p>
+      <w:pPr>
+        <w:spacing w:line="360" w:lineRule="auto"/>
+      </w:pPr>
+      <w:r>
+        <w:lastRenderedPageBreak/>
+        <w:t>Die Core Mechanics in „Volamus“ sind die Spielerbewegungen und Handlungen, die der Spieler ausführt.</w:t>
+      </w:r>
+    </w:p>
+    <w:p>
+      <w:pPr>
+        <w:spacing w:line="360" w:lineRule="auto"/>
+      </w:pPr>
+      <w:r>
+        <w:t>Der Spieler kann in „Volamus“ seinen Charakter nach links und rechts und nach oben und unten bewegen, um so den Ball zu erreichen.</w:t>
+      </w:r>
+    </w:p>
+    <w:p>
+      <w:pPr>
+        <w:spacing w:line="360" w:lineRule="auto"/>
+      </w:pPr>
+      <w:r>
+        <w:t>Weiterhin hat der Spiele die Möglichkeit zu springen, so dass auch hohe Bälle erreicht werden können. Bälle können auf zwei verschiedene Arten zurück geschlagen, beziehungsweise geblockt werden.</w:t>
+      </w:r>
+    </w:p>
+    <w:p>
+      <w:pPr>
+        <w:spacing w:line="360" w:lineRule="auto"/>
+      </w:pPr>
+    </w:p>
+    <w:p>
+      <w:pPr>
+        <w:pStyle w:val="berschrift2"/>
+        <w:spacing w:line="360" w:lineRule="auto"/>
+      </w:pPr>
+      <w:r>
+        <w:t>Meta Game</w:t>
+      </w:r>
+    </w:p>
+    <w:p>
+      <w:pPr>
+        <w:spacing w:line="360" w:lineRule="auto"/>
+        <w:jc w:val="both"/>
+      </w:pPr>
+      <w:r>
+        <w:t>Das Meta-Game beschreibt das Regelsystem des Spiels, also, was ist erlaubt, was nicht.</w:t>
+      </w:r>
+    </w:p>
+    <w:p>
+      <w:pPr>
+        <w:spacing w:line="360" w:lineRule="auto"/>
+        <w:jc w:val="both"/>
+      </w:pPr>
+      <w:r>
+        <w:t>In „Volamus“ bezieht sich das Meta Game hauptsächlich auf den Spieler und den Ball.</w:t>
+      </w:r>
+    </w:p>
+    <w:p>
+      <w:pPr>
+        <w:spacing w:line="360" w:lineRule="auto"/>
+        <w:jc w:val="both"/>
+      </w:pPr>
+      <w:r>
+        <w:t>Die Charaktere des Spielers und die der KI können sich nur innerhalb ihrer Feldbegrenzung bewegen. Innerhalb dieser jeweils nur in vier Richtungen: links, rechts, hinten und vorne. Sieht man das Springen ebenfalls als Bewegung nach oben an, handelt es sich um fünf Richtungen.</w:t>
+      </w:r>
+    </w:p>
+    <w:p>
+      <w:pPr>
+        <w:spacing w:line="360" w:lineRule="auto"/>
+        <w:jc w:val="both"/>
+      </w:pPr>
+      <w:r>
+        <w:t>Der Ball, der von Spielercharakteren oder KI geschlagen wird, kann nicht aus dem (statischen) Blickfeld der Kamera gelangen. Er darf sich allerdings auch außerhalb der Spielfeldbegrenzung befinden.</w:t>
+      </w:r>
+    </w:p>
+    <w:p>
+      <w:pPr>
+        <w:spacing w:line="360" w:lineRule="auto"/>
+        <w:jc w:val="both"/>
+      </w:pPr>
+      <w:r>
+        <w:t>Berührt der Ball den Boden innerhalb des Feldes, bekommt der gegnerische Spieler (in diesem Paragraphen umfasst das Wort Spieler sowohl den Spieler des Spiels als auch die KI) einen Punkt . Berührt der Ball den Boden außerhalb des Feldes, so bekommt der Gegner des Spielers mit dem letzten Ballkontakt einen Punkt. Bei Netzkontakt eines Spielers , erhält der Gegner einen Punkt.</w:t>
+      </w:r>
+    </w:p>
+    <w:p>
+      <w:pPr>
+        <w:spacing w:line="360" w:lineRule="auto"/>
+        <w:jc w:val="both"/>
       </w:pPr>
     </w:p>
     <w:p>
@@ -269,303 +344,61 @@
         <w:pStyle w:val="berschrift1"/>
         <w:spacing w:line="360" w:lineRule="auto"/>
       </w:pPr>
-      <w:proofErr w:type="spellStart"/>
-      <w:r>
-        <w:t>Gameplay</w:t>
-      </w:r>
-      <w:proofErr w:type="spellEnd"/>
-    </w:p>
-    <w:p>
-      <w:pPr>
-        <w:pStyle w:val="berschrift2"/>
-        <w:spacing w:line="360" w:lineRule="auto"/>
-      </w:pPr>
-      <w:r>
-        <w:t xml:space="preserve">Core </w:t>
-      </w:r>
-      <w:proofErr w:type="spellStart"/>
-      <w:r>
-        <w:t>Mechanics</w:t>
-      </w:r>
-      <w:proofErr w:type="spellEnd"/>
-    </w:p>
-    <w:p>
-      <w:pPr>
-        <w:spacing w:line="360" w:lineRule="auto"/>
-      </w:pPr>
-      <w:r>
-        <w:t xml:space="preserve">Core </w:t>
-      </w:r>
-      <w:proofErr w:type="spellStart"/>
-      <w:r>
-        <w:t>Mechanics</w:t>
-      </w:r>
-      <w:proofErr w:type="spellEnd"/>
-      <w:r>
-        <w:t xml:space="preserve"> sind die Tätigkeiten, die der Spieler die meiste Zeit im Spiel ausführt. Geringfügige Änderungen hieran beeinflussen das Spiel erheblich.</w:t>
-      </w:r>
-    </w:p>
-    <w:p>
-      <w:pPr>
+      <w:r>
+        <w:t>Scenario/Setting</w:t>
+      </w:r>
+    </w:p>
+    <w:p>
+      <w:pPr>
+        <w:spacing w:line="360" w:lineRule="auto"/>
+        <w:jc w:val="both"/>
+      </w:pPr>
+      <w:r>
+        <w:t>Die Spielwelt</w:t>
+      </w:r>
+      <w:r>
+        <w:t xml:space="preserve"> von „Volamus“, welche im Comic-Style gehalten sein wird, variiert je nach freigeschaltetem Level. Da die Atmosphäre  sommerlich und fröhlich sein soll, wird alles vorwiegend bunt und warm dargestellt.</w:t>
+      </w:r>
+    </w:p>
+    <w:p>
+      <w:pPr>
+        <w:spacing w:line="360" w:lineRule="auto"/>
+        <w:jc w:val="both"/>
+      </w:pPr>
+      <w:r>
+        <w:t>Concept Art befindet sich im Anhang.</w:t>
+      </w:r>
+    </w:p>
+    <w:p>
+      <w:pPr>
+        <w:spacing w:line="360" w:lineRule="auto"/>
+        <w:jc w:val="both"/>
+      </w:pPr>
+    </w:p>
+    <w:p>
+      <w:pPr>
+        <w:pStyle w:val="berschrift1"/>
         <w:spacing w:line="360" w:lineRule="auto"/>
       </w:pPr>
       <w:r>
         <w:lastRenderedPageBreak/>
-        <w:t xml:space="preserve">Die Core </w:t>
-      </w:r>
-      <w:proofErr w:type="spellStart"/>
-      <w:r>
-        <w:t>Mechanics</w:t>
-      </w:r>
-      <w:proofErr w:type="spellEnd"/>
-      <w:r>
-        <w:t xml:space="preserve"> in „</w:t>
-      </w:r>
-      <w:proofErr w:type="spellStart"/>
-      <w:r>
-        <w:t>Volamus</w:t>
-      </w:r>
-      <w:proofErr w:type="spellEnd"/>
-      <w:r>
-        <w:t>“ sind die Spielerbewegungen und Handlungen, die der Spieler ausführt.</w:t>
-      </w:r>
-    </w:p>
-    <w:p>
-      <w:pPr>
-        <w:spacing w:line="360" w:lineRule="auto"/>
-      </w:pPr>
-      <w:r>
-        <w:t>Der Spieler kann in „</w:t>
-      </w:r>
-      <w:proofErr w:type="spellStart"/>
-      <w:r>
-        <w:t>Volamus</w:t>
-      </w:r>
-      <w:proofErr w:type="spellEnd"/>
-      <w:r>
-        <w:t>“ seinen Charakter nach links und rechts und nach oben und unten bewegen, um so den Ball zu erreichen.</w:t>
-      </w:r>
-    </w:p>
-    <w:p>
-      <w:pPr>
-        <w:spacing w:line="360" w:lineRule="auto"/>
-      </w:pPr>
-      <w:r>
-        <w:t>Weiterhin hat der Spiele die Möglichkeit zu springen, so dass auch hohe Bälle erreicht werden können. Bälle können auf zwei verschiedene Arten zurück geschlagen, beziehungsweise geblockt werden.</w:t>
-      </w:r>
-    </w:p>
-    <w:p>
-      <w:pPr>
-        <w:spacing w:line="360" w:lineRule="auto"/>
-      </w:pPr>
-    </w:p>
-    <w:p>
-      <w:pPr>
-        <w:pStyle w:val="berschrift2"/>
-        <w:spacing w:line="360" w:lineRule="auto"/>
-      </w:pPr>
-      <w:proofErr w:type="spellStart"/>
-      <w:r>
-        <w:t>Meta</w:t>
-      </w:r>
-      <w:proofErr w:type="spellEnd"/>
-      <w:r>
-        <w:t xml:space="preserve"> Game</w:t>
-      </w:r>
-    </w:p>
-    <w:p>
-      <w:pPr>
-        <w:spacing w:line="360" w:lineRule="auto"/>
-        <w:jc w:val="both"/>
-      </w:pPr>
-      <w:r>
-        <w:t>Das Meta-Game beschreibt das Regelsystem des Spiels, also, was ist erlaubt, was nicht.</w:t>
-      </w:r>
-    </w:p>
-    <w:p>
-      <w:pPr>
-        <w:spacing w:line="360" w:lineRule="auto"/>
-        <w:jc w:val="both"/>
-      </w:pPr>
-      <w:r>
-        <w:t>In „</w:t>
-      </w:r>
-      <w:proofErr w:type="spellStart"/>
-      <w:r>
-        <w:t>Volamus</w:t>
-      </w:r>
-      <w:proofErr w:type="spellEnd"/>
-      <w:r>
-        <w:t xml:space="preserve">“ bezieht sich das </w:t>
-      </w:r>
-      <w:proofErr w:type="spellStart"/>
-      <w:r>
-        <w:t>Meta</w:t>
-      </w:r>
-      <w:proofErr w:type="spellEnd"/>
-      <w:r>
-        <w:t xml:space="preserve"> Game hauptsächlich auf den Spieler und den Ball.</w:t>
-      </w:r>
-    </w:p>
-    <w:p>
-      <w:pPr>
-        <w:spacing w:line="360" w:lineRule="auto"/>
-        <w:jc w:val="both"/>
-      </w:pPr>
-      <w:r>
-        <w:t>Die Charaktere des Spielers und die der KI können sich nur innerhalb ihrer Feldbegrenzung bewegen. Innerhalb dieser jeweils nur in vier Richtungen: links, rechts, hinten und vorne. Sieht man das Springen ebenfalls als Bewegung nach oben an, handelt es sich um fünf Richtungen.</w:t>
-      </w:r>
-    </w:p>
-    <w:p>
-      <w:pPr>
-        <w:spacing w:line="360" w:lineRule="auto"/>
-        <w:jc w:val="both"/>
-      </w:pPr>
-      <w:r>
-        <w:t>Der Ball, der von Spielercharakteren oder KI geschlagen wird, kann nicht aus dem (statischen) Blickfeld der Kamera gelangen. Er darf sich allerdings auch außerhalb der Spielfeldbegrenzung befinden.</w:t>
-      </w:r>
-    </w:p>
-    <w:p>
-      <w:pPr>
-        <w:spacing w:line="360" w:lineRule="auto"/>
-        <w:jc w:val="both"/>
-      </w:pPr>
-      <w:r>
-        <w:t xml:space="preserve">Berührt der Ball den Boden innerhalb des Feldes, bekommt der gegnerische Spieler (in diesem Paragraphen umfasst das Wort Spieler sowohl den Spieler des Spiels als auch die KI) einen </w:t>
-      </w:r>
-      <w:proofErr w:type="gramStart"/>
-      <w:r>
-        <w:t>Punkt .</w:t>
-      </w:r>
-      <w:proofErr w:type="gramEnd"/>
-      <w:r>
-        <w:t xml:space="preserve"> Berührt der Ball den Boden außerhalb des Feldes, so bekommt der Gegner des Spielers mit dem letzten Ballkontakt einen Punkt. Bei Netzkontakt eines </w:t>
-      </w:r>
-      <w:proofErr w:type="gramStart"/>
-      <w:r>
-        <w:t>Spielers ,</w:t>
-      </w:r>
-      <w:proofErr w:type="gramEnd"/>
-      <w:r>
-        <w:t xml:space="preserve"> erhält der Gegner einen Punkt.</w:t>
-      </w:r>
-    </w:p>
-    <w:p>
-      <w:pPr>
-        <w:spacing w:line="360" w:lineRule="auto"/>
-        <w:jc w:val="both"/>
-      </w:pPr>
-    </w:p>
-    <w:p>
-      <w:pPr>
-        <w:pStyle w:val="berschrift1"/>
-        <w:spacing w:line="360" w:lineRule="auto"/>
-      </w:pPr>
-      <w:r>
-        <w:t>Scenario/Setting</w:t>
-      </w:r>
-    </w:p>
-    <w:p>
-      <w:pPr>
-        <w:spacing w:line="360" w:lineRule="auto"/>
-        <w:jc w:val="both"/>
-      </w:pPr>
-      <w:r>
-        <w:t>Die Spielwelt</w:t>
-      </w:r>
-      <w:proofErr w:type="gramStart"/>
-      <w:r>
-        <w:t>,,</w:t>
-      </w:r>
-      <w:proofErr w:type="gramEnd"/>
-      <w:r>
-        <w:t xml:space="preserve"> von „</w:t>
-      </w:r>
-      <w:proofErr w:type="spellStart"/>
-      <w:r>
-        <w:t>Volamus</w:t>
-      </w:r>
-      <w:proofErr w:type="spellEnd"/>
-      <w:r>
-        <w:t>“, welche im Comic-Style gehalten sein wird, variiert je nach freigeschaltetem Level. Da die Atmosphäre  sommerlich und fröhlich sein soll, wird alles vorwiegend bunt und warm dargestellt.</w:t>
-      </w:r>
-    </w:p>
-    <w:p>
-      <w:pPr>
-        <w:spacing w:line="360" w:lineRule="auto"/>
-        <w:jc w:val="both"/>
-      </w:pPr>
-      <w:proofErr w:type="spellStart"/>
-      <w:r>
-        <w:t>Concept</w:t>
-      </w:r>
-      <w:proofErr w:type="spellEnd"/>
-      <w:r>
-        <w:t xml:space="preserve"> Art befindet sich im Anhang.</w:t>
-      </w:r>
-    </w:p>
-    <w:p>
-      <w:pPr>
-        <w:spacing w:line="360" w:lineRule="auto"/>
-        <w:jc w:val="both"/>
-      </w:pPr>
-    </w:p>
-    <w:p>
-      <w:pPr>
-        <w:pStyle w:val="berschrift1"/>
-        <w:spacing w:line="360" w:lineRule="auto"/>
-      </w:pPr>
-      <w:r>
-        <w:lastRenderedPageBreak/>
-        <w:t xml:space="preserve">Narrative </w:t>
-      </w:r>
-      <w:proofErr w:type="spellStart"/>
-      <w:r>
-        <w:t>Structure</w:t>
-      </w:r>
-      <w:proofErr w:type="spellEnd"/>
-      <w:r>
-        <w:t xml:space="preserve"> Graph</w:t>
-      </w:r>
-    </w:p>
-    <w:p>
-      <w:pPr>
-        <w:spacing w:line="360" w:lineRule="auto"/>
-      </w:pPr>
-      <w:r>
-        <w:t xml:space="preserve">Bevor man mit einem Wettkampf startet, hat man die Möglichkeit, in einem </w:t>
-      </w:r>
-      <w:proofErr w:type="spellStart"/>
-      <w:r>
-        <w:t>Tutorial</w:t>
-      </w:r>
-      <w:proofErr w:type="spellEnd"/>
-      <w:r>
-        <w:t xml:space="preserve"> die Steuerung und Bewegungen zu üben. In diesem spielt man alleine und versucht den Ball durch statische Ringe zu werfen. So lernt man die verschiedenen Schlagtechniken kennen.</w:t>
-      </w:r>
-    </w:p>
-    <w:p>
-      <w:pPr>
-        <w:spacing w:line="360" w:lineRule="auto"/>
-      </w:pPr>
-      <w:r>
-        <w:t xml:space="preserve">Nach dem </w:t>
-      </w:r>
-      <w:proofErr w:type="spellStart"/>
-      <w:r>
-        <w:t>Tutorial</w:t>
-      </w:r>
-      <w:proofErr w:type="spellEnd"/>
-      <w:r>
-        <w:t xml:space="preserve"> geht es in die Eishalle, in dem die Charaktere Pinguine sind. Diese sind zwar nicht sehr </w:t>
-      </w:r>
-      <w:proofErr w:type="gramStart"/>
-      <w:r>
-        <w:t>schnell ,</w:t>
-      </w:r>
-      <w:proofErr w:type="gramEnd"/>
-      <w:r>
-        <w:t xml:space="preserve"> haben aber dafür einen größeren Schlagradius . Dadurch ist es für sie einfacher den Ball zu treffen.</w:t>
+        <w:t>Narrative Structure Graph</w:t>
+      </w:r>
+    </w:p>
+    <w:p>
+      <w:pPr>
+        <w:spacing w:line="360" w:lineRule="auto"/>
+      </w:pPr>
+      <w:r>
+        <w:t>Bevor man mit einem Wettkampf startet, hat man die Möglichkeit, in einem Tutorial die Steuerung und Bewegungen zu üben. In diesem spielt man alleine und versucht den Ball durch statische Ringe zu werfen. So lernt man die verschiedenen Schlagtechniken kennen.</w:t>
+      </w:r>
+    </w:p>
+    <w:p>
+      <w:pPr>
+        <w:spacing w:line="360" w:lineRule="auto"/>
+      </w:pPr>
+      <w:r>
+        <w:t>Nach dem Tutorial geht es in die Eishalle, in dem die Charaktere Pinguine sind. Diese sind zwar nicht sehr schnell, haben aber dafür einen größeren Schlagradius. Dadurch ist es für sie einfacher den Ball zu treffen.</w:t>
       </w:r>
     </w:p>
     <w:p>
@@ -581,15 +414,7 @@
         <w:spacing w:line="360" w:lineRule="auto"/>
       </w:pPr>
       <w:r>
-        <w:t xml:space="preserve">Gewinnt man das Beach Level, so erreicht man </w:t>
-      </w:r>
-      <w:proofErr w:type="gramStart"/>
-      <w:r>
-        <w:t>das</w:t>
-      </w:r>
-      <w:proofErr w:type="gramEnd"/>
-      <w:r>
-        <w:t xml:space="preserve"> Garten Level. Die Charaktere sind Hummeln, die sich recht langsam bewegen, allerdings höher springen können als die vorherigen Tiere.</w:t>
+        <w:t>Gewinnt man das Beach Level, so erreicht man das Garten Level. Die Charaktere sind Hummeln, die sich recht langsam bewegen, allerdings höher springen können als die vorherigen Tiere.</w:t>
       </w:r>
     </w:p>
     <w:p>
@@ -652,23 +477,7 @@
         <w:jc w:val="both"/>
       </w:pPr>
       <w:r>
-        <w:t>(</w:t>
-      </w:r>
-      <w:proofErr w:type="spellStart"/>
-      <w:r>
-        <w:t>graph</w:t>
-      </w:r>
-      <w:proofErr w:type="spellEnd"/>
-      <w:r>
-        <w:t xml:space="preserve"> von </w:t>
-      </w:r>
-      <w:proofErr w:type="spellStart"/>
-      <w:r>
-        <w:t>lars</w:t>
-      </w:r>
-      <w:proofErr w:type="spellEnd"/>
-      <w:r>
-        <w:t>)</w:t>
+        <w:t>(graph von lars)</w:t>
       </w:r>
     </w:p>
     <w:p>
@@ -692,49 +501,25 @@
         <w:jc w:val="both"/>
       </w:pPr>
       <w:r>
-        <w:t>In „</w:t>
-      </w:r>
-      <w:proofErr w:type="spellStart"/>
-      <w:r>
-        <w:t>Volamus</w:t>
-      </w:r>
-      <w:proofErr w:type="spellEnd"/>
-      <w:r>
-        <w:t>“ gibt es verschiedene Arten von Feedback.</w:t>
-      </w:r>
-    </w:p>
-    <w:p>
-      <w:pPr>
-        <w:spacing w:line="360" w:lineRule="auto"/>
-        <w:jc w:val="both"/>
-      </w:pPr>
-      <w:r>
-        <w:t xml:space="preserve">In jedem Level gibt es ein </w:t>
-      </w:r>
-      <w:proofErr w:type="spellStart"/>
-      <w:r>
-        <w:t>Acagamics</w:t>
-      </w:r>
-      <w:proofErr w:type="spellEnd"/>
-      <w:r>
-        <w:t xml:space="preserve"> Männchen als eine Art Schiedsrichter. Sobald ein Spieler einen Punkt erhält, hält das Männchen eine Fahne in der Farbe des Teams hoch, oder einfach nur grün für Spieler und rot für KI.</w:t>
-      </w:r>
-    </w:p>
-    <w:p>
-      <w:pPr>
-        <w:spacing w:line="360" w:lineRule="auto"/>
-        <w:jc w:val="both"/>
-      </w:pPr>
-      <w:r>
-        <w:t xml:space="preserve">Für Punkterhalt soll es außerdem Soundfeedback geben wie etwas Zuschauerjubeln. Gewinnt der Spieler </w:t>
-      </w:r>
-      <w:proofErr w:type="gramStart"/>
-      <w:r>
-        <w:t>das</w:t>
-      </w:r>
-      <w:proofErr w:type="gramEnd"/>
-      <w:r>
-        <w:t xml:space="preserve"> Matsch, so gibt es eine Kameraschwenk.</w:t>
+        <w:t>In „Volamus“ gibt es verschiedene Arten von Feedback.</w:t>
+      </w:r>
+    </w:p>
+    <w:p>
+      <w:pPr>
+        <w:spacing w:line="360" w:lineRule="auto"/>
+        <w:jc w:val="both"/>
+      </w:pPr>
+      <w:r>
+        <w:t>In jedem Level gibt es ein Acagamics Männchen als eine Art Schiedsrichter. Sobald ein Spieler einen Punkt erhält, hält das Männchen eine Fahne in der Farbe des Teams hoch, oder einfach nur grün für Spieler und rot für KI.</w:t>
+      </w:r>
+    </w:p>
+    <w:p>
+      <w:pPr>
+        <w:spacing w:line="360" w:lineRule="auto"/>
+        <w:jc w:val="both"/>
+      </w:pPr>
+      <w:r>
+        <w:t>Für Punkterhalt soll es außerdem Soundfeedback geben wie etwas Zuschauerjubeln. Gewinnt der Spieler das Matsch, so gibt es eine Kameraschwenk.</w:t>
       </w:r>
     </w:p>
     <w:p>
@@ -817,39 +602,27 @@
         <w:spacing w:line="360" w:lineRule="auto"/>
       </w:pPr>
       <w:r>
-        <w:t xml:space="preserve">Seit vielen </w:t>
-      </w:r>
-      <w:proofErr w:type="spellStart"/>
-      <w:r>
-        <w:t>vielen</w:t>
-      </w:r>
-      <w:proofErr w:type="spellEnd"/>
-      <w:r>
-        <w:t xml:space="preserve"> Jahren gibt es schon die Legend von der goldene Wolke. Niemand weiß genau, wann und wieso sie entstanden ist, oder welche Geheimnisse die goldene Wolke </w:t>
-      </w:r>
-      <w:proofErr w:type="spellStart"/>
-      <w:r>
-        <w:t>verbiergt</w:t>
-      </w:r>
-      <w:proofErr w:type="spellEnd"/>
-      <w:r>
-        <w:t>, aber eines wird in allen Versionen der Legende klar – sie ist sehr mächtig und verspricht unfassbare Kräfte.</w:t>
-      </w:r>
-    </w:p>
-    <w:p>
-      <w:pPr>
-        <w:spacing w:line="360" w:lineRule="auto"/>
-      </w:pPr>
-      <w:r>
-        <w:t xml:space="preserve">Unter den </w:t>
-      </w:r>
-      <w:proofErr w:type="spellStart"/>
-      <w:r>
-        <w:t>Acagamics</w:t>
-      </w:r>
-      <w:proofErr w:type="spellEnd"/>
-      <w:r>
-        <w:t xml:space="preserve"> Männchen gib es eine Gruppe alter weiser Gelehrter, die an den Wahrheitsgehalt dieser Legende glauben und die es sich zur Aufgabe gemacht haben, die Wolke zu finden und zu studieren.</w:t>
+        <w:t xml:space="preserve">Seit vielen vielen Jahren gibt es schon die Legend von der goldene Wolke. Niemand weiß genau, wann und wieso sie entstanden ist, oder welche Geheimnisse die goldene Wolke </w:t>
+      </w:r>
+      <w:r>
+        <w:t>verbirgt.</w:t>
+      </w:r>
+      <w:r>
+        <w:t xml:space="preserve"> </w:t>
+      </w:r>
+      <w:r>
+        <w:t>A</w:t>
+      </w:r>
+      <w:r>
+        <w:t>ber eines wird in allen Versionen der Legende klar – sie ist sehr mächtig und verspricht unfassbare Kräfte.</w:t>
+      </w:r>
+    </w:p>
+    <w:p>
+      <w:pPr>
+        <w:spacing w:line="360" w:lineRule="auto"/>
+      </w:pPr>
+      <w:r>
+        <w:t>Unter den Acagamics Männchen gib es eine Gruppe alter weiser Gelehrter, die an den Wahrheitsgehalt dieser Legende glauben und die es sich zur Aufgabe gemacht haben, die Wolke zu finden und zu studieren.</w:t>
       </w:r>
     </w:p>
     <w:p>
@@ -914,40 +687,16 @@
         <w:jc w:val="both"/>
       </w:pPr>
       <w:r>
-        <w:t>Die Welt von „</w:t>
-      </w:r>
-      <w:proofErr w:type="spellStart"/>
-      <w:r>
-        <w:t>Volamus</w:t>
-      </w:r>
-      <w:proofErr w:type="spellEnd"/>
-      <w:r>
-        <w:t xml:space="preserve">“ ist dreigeteilt. Es gibt die Eishalle, den Strand und den Garten. </w:t>
-      </w:r>
-      <w:proofErr w:type="gramStart"/>
-      <w:r>
-        <w:t>Jedes</w:t>
-      </w:r>
-      <w:proofErr w:type="gramEnd"/>
-      <w:r>
-        <w:t xml:space="preserve"> Level hat im Mittelpunkt das Spielfeld, welches durch ein Netz in die zwei Spielhälften geteilt wird. Der Schiedsrichter steht auf Höhe der Mittellinie außerhalb des Spielfelds. Im Außenbereich sind außerdem Zuschauer zu sehen.</w:t>
-      </w:r>
-    </w:p>
-    <w:p>
-      <w:pPr>
-        <w:spacing w:line="360" w:lineRule="auto"/>
-        <w:jc w:val="both"/>
-      </w:pPr>
-      <w:r>
-        <w:t xml:space="preserve">In allen Spielwelten werden Zuschauer und der Schiedsrichter durch </w:t>
-      </w:r>
-      <w:proofErr w:type="spellStart"/>
-      <w:r>
-        <w:t>Acagamics</w:t>
-      </w:r>
-      <w:proofErr w:type="spellEnd"/>
-      <w:r>
-        <w:t xml:space="preserve"> Männchen dargestellt.</w:t>
+        <w:t>Die Welt von „Volamus“ ist dreigeteilt. Es gibt die Eishalle, den Strand und den Garten. Jedes Level hat im Mittelpunkt das Spielfeld, welches durch ein Netz in die zwei Spielhälften geteilt wird. Der Schiedsrichter steht auf Höhe der Mittellinie außerhalb des Spielfelds. Im Außenbereich sind außerdem Zuschauer zu sehen.</w:t>
+      </w:r>
+    </w:p>
+    <w:p>
+      <w:pPr>
+        <w:spacing w:line="360" w:lineRule="auto"/>
+        <w:jc w:val="both"/>
+      </w:pPr>
+      <w:r>
+        <w:t>In allen Spielwelten werden Zuschauer und der Schiedsrichter durch Acagamics Männchen dargestellt.</w:t>
       </w:r>
     </w:p>
     <w:p>
@@ -971,32 +720,24 @@
         <w:jc w:val="both"/>
       </w:pPr>
       <w:r>
-        <w:t xml:space="preserve">Der Strand hat das Spielfeld im Meer, da die Spieler Delfine sind. Die Feldbegrenzung wird durch Bojen </w:t>
-      </w:r>
-      <w:proofErr w:type="spellStart"/>
-      <w:r>
-        <w:t>makiert</w:t>
-      </w:r>
-      <w:proofErr w:type="spellEnd"/>
-      <w:r>
-        <w:t>. Auf der rechten Seite befindet sich ein Strand mit Strandkörben, Liegen und Sonnenschirmen.</w:t>
-      </w:r>
-    </w:p>
-    <w:p>
-      <w:pPr>
-        <w:spacing w:line="360" w:lineRule="auto"/>
-        <w:jc w:val="both"/>
-      </w:pPr>
-      <w:r>
-        <w:t xml:space="preserve">Der Garten ist eine Wiese mit Blumen, die das Netz halten und das Spielfeld abgrenzen. Es gibt Bänke für die </w:t>
-      </w:r>
-      <w:proofErr w:type="spellStart"/>
-      <w:r>
-        <w:t>Acagamics</w:t>
-      </w:r>
-      <w:proofErr w:type="spellEnd"/>
-      <w:r>
-        <w:t xml:space="preserve"> Männchen Zuschauer und die Spieler sind Hummeln.</w:t>
+        <w:t>Der Strand hat das Spielfeld im Meer, da die Spieler Delfine sind. Die Feldbegrenzung wird durch Bojen ma</w:t>
+      </w:r>
+      <w:r>
+        <w:t>r</w:t>
+      </w:r>
+      <w:bookmarkStart w:id="0" w:name="_GoBack"/>
+      <w:bookmarkEnd w:id="0"/>
+      <w:r>
+        <w:t>kiert. Auf der rechten Seite befindet sich ein Strand mit Strandkörben, Liegen und Sonnenschirmen.</w:t>
+      </w:r>
+    </w:p>
+    <w:p>
+      <w:pPr>
+        <w:spacing w:line="360" w:lineRule="auto"/>
+        <w:jc w:val="both"/>
+      </w:pPr>
+      <w:r>
+        <w:t>Der Garten ist eine Wiese mit Blumen, die das Netz halten und das Spielfeld abgrenzen. Es gibt Bänke für die Acagamics Männchen Zuschauer und die Spieler sind Hummeln.</w:t>
       </w:r>
     </w:p>
     <w:p>
@@ -1020,15 +761,7 @@
         <w:jc w:val="both"/>
       </w:pPr>
       <w:r>
-        <w:t>In „</w:t>
-      </w:r>
-      <w:proofErr w:type="spellStart"/>
-      <w:r>
-        <w:t>Volamus</w:t>
-      </w:r>
-      <w:proofErr w:type="spellEnd"/>
-      <w:r>
-        <w:t>“ soll es drei verschiedene spielbare Charaktere geben: Pinguine, Delfine und Hummeln.</w:t>
+        <w:t>In „Volamus“ soll es drei verschiedene spielbare Charaktere geben: Pinguine, Delfine und Hummeln.</w:t>
       </w:r>
     </w:p>
     <w:p>
@@ -1116,7 +849,7 @@
 </file>
 
 <file path=word/endnotes.xml><?xml version="1.0" encoding="utf-8"?>
-<w:endnotes xmlns:ve="http://schemas.openxmlformats.org/markup-compatibility/2006" xmlns:o="urn:schemas-microsoft-com:office:office" xmlns:r="http://schemas.openxmlformats.org/officeDocument/2006/relationships" xmlns:m="http://schemas.openxmlformats.org/officeDocument/2006/math" xmlns:v="urn:schemas-microsoft-com:vml" xmlns:wp="http://schemas.openxmlformats.org/drawingml/2006/wordprocessingDrawing" xmlns:w10="urn:schemas-microsoft-com:office:word" xmlns:w="http://schemas.openxmlformats.org/wordprocessingml/2006/main" xmlns:wne="http://schemas.microsoft.com/office/word/2006/wordml">
+<w:endnotes xmlns:wpc="http://schemas.microsoft.com/office/word/2010/wordprocessingCanvas" xmlns:mc="http://schemas.openxmlformats.org/markup-compatibility/2006" xmlns:o="urn:schemas-microsoft-com:office:office" xmlns:r="http://schemas.openxmlformats.org/officeDocument/2006/relationships" xmlns:m="http://schemas.openxmlformats.org/officeDocument/2006/math" xmlns:v="urn:schemas-microsoft-com:vml" xmlns:wp14="http://schemas.microsoft.com/office/word/2010/wordprocessingDrawing" xmlns:wp="http://schemas.openxmlformats.org/drawingml/2006/wordprocessingDrawing" xmlns:w10="urn:schemas-microsoft-com:office:word" xmlns:w="http://schemas.openxmlformats.org/wordprocessingml/2006/main" xmlns:w14="http://schemas.microsoft.com/office/word/2010/wordml" xmlns:w15="http://schemas.microsoft.com/office/word/2012/wordml" xmlns:wpg="http://schemas.microsoft.com/office/word/2010/wordprocessingGroup" xmlns:wpi="http://schemas.microsoft.com/office/word/2010/wordprocessingInk" xmlns:wne="http://schemas.microsoft.com/office/word/2006/wordml" xmlns:wps="http://schemas.microsoft.com/office/word/2010/wordprocessingShape" mc:Ignorable="w14 w15 wp14">
   <w:endnote w:type="separator" w:id="-1">
     <w:p>
       <w:pPr>
@@ -1141,13 +874,13 @@
 </file>
 
 <file path=word/footer1.xml><?xml version="1.0" encoding="utf-8"?>
-<w:ftr xmlns:ve="http://schemas.openxmlformats.org/markup-compatibility/2006" xmlns:o="urn:schemas-microsoft-com:office:office" xmlns:r="http://schemas.openxmlformats.org/officeDocument/2006/relationships" xmlns:m="http://schemas.openxmlformats.org/officeDocument/2006/math" xmlns:v="urn:schemas-microsoft-com:vml" xmlns:wp="http://schemas.openxmlformats.org/drawingml/2006/wordprocessingDrawing" xmlns:w10="urn:schemas-microsoft-com:office:word" xmlns:w="http://schemas.openxmlformats.org/wordprocessingml/2006/main" xmlns:wne="http://schemas.microsoft.com/office/word/2006/wordml">
+<w:ftr xmlns:wpc="http://schemas.microsoft.com/office/word/2010/wordprocessingCanvas" xmlns:mc="http://schemas.openxmlformats.org/markup-compatibility/2006" xmlns:o="urn:schemas-microsoft-com:office:office" xmlns:r="http://schemas.openxmlformats.org/officeDocument/2006/relationships" xmlns:m="http://schemas.openxmlformats.org/officeDocument/2006/math" xmlns:v="urn:schemas-microsoft-com:vml" xmlns:wp14="http://schemas.microsoft.com/office/word/2010/wordprocessingDrawing" xmlns:wp="http://schemas.openxmlformats.org/drawingml/2006/wordprocessingDrawing" xmlns:w10="urn:schemas-microsoft-com:office:word" xmlns:w="http://schemas.openxmlformats.org/wordprocessingml/2006/main" xmlns:w14="http://schemas.microsoft.com/office/word/2010/wordml" xmlns:w15="http://schemas.microsoft.com/office/word/2012/wordml" xmlns:wpg="http://schemas.microsoft.com/office/word/2010/wordprocessingGroup" xmlns:wpi="http://schemas.microsoft.com/office/word/2010/wordprocessingInk" xmlns:wne="http://schemas.microsoft.com/office/word/2006/wordml" xmlns:wps="http://schemas.microsoft.com/office/word/2010/wordprocessingShape" mc:Ignorable="w14 w15 wp14">
   <w:tbl>
     <w:tblPr>
       <w:tblpPr w:leftFromText="187" w:rightFromText="187" w:vertAnchor="page" w:horzAnchor="margin" w:tblpXSpec="center" w:tblpYSpec="bottom"/>
       <w:tblW w:w="5000" w:type="pct"/>
       <w:tblLayout w:type="fixed"/>
-      <w:tblLook w:val="04A0"/>
+      <w:tblLook w:val="04A0" w:firstRow="1" w:lastRow="0" w:firstColumn="1" w:lastColumn="0" w:noHBand="0" w:noVBand="1"/>
     </w:tblPr>
     <w:tblGrid>
       <w:gridCol w:w="7430"/>
@@ -1204,36 +937,8 @@
                   <w:sz w:val="20"/>
                   <w:szCs w:val="20"/>
                 </w:rPr>
-                <w:t xml:space="preserve">Game Design </w:t>
+                <w:t>Game Design Document - Volamus</w:t>
               </w:r>
-              <w:proofErr w:type="spellStart"/>
-              <w:r>
-                <w:rPr>
-                  <w:rFonts w:asciiTheme="majorHAnsi" w:eastAsiaTheme="majorEastAsia" w:hAnsiTheme="majorHAnsi" w:cstheme="majorBidi"/>
-                  <w:sz w:val="20"/>
-                  <w:szCs w:val="20"/>
-                </w:rPr>
-                <w:t>Document</w:t>
-              </w:r>
-              <w:proofErr w:type="spellEnd"/>
-              <w:r>
-                <w:rPr>
-                  <w:rFonts w:asciiTheme="majorHAnsi" w:eastAsiaTheme="majorEastAsia" w:hAnsiTheme="majorHAnsi" w:cstheme="majorBidi"/>
-                  <w:sz w:val="20"/>
-                  <w:szCs w:val="20"/>
-                </w:rPr>
-                <w:t xml:space="preserve"> - </w:t>
-              </w:r>
-              <w:proofErr w:type="spellStart"/>
-              <w:r>
-                <w:rPr>
-                  <w:rFonts w:asciiTheme="majorHAnsi" w:eastAsiaTheme="majorEastAsia" w:hAnsiTheme="majorHAnsi" w:cstheme="majorBidi"/>
-                  <w:sz w:val="20"/>
-                  <w:szCs w:val="20"/>
-                </w:rPr>
-                <w:t>Volamus</w:t>
-              </w:r>
-              <w:proofErr w:type="spellEnd"/>
             </w:p>
           </w:tc>
           <w:tc>
@@ -1254,14 +959,30 @@
                   <w:szCs w:val="28"/>
                 </w:rPr>
               </w:pPr>
-              <w:fldSimple w:instr=" PAGE    \* MERGEFORMAT ">
-                <w:r>
-                  <w:rPr>
-                    <w:noProof/>
-                  </w:rPr>
-                  <w:t>2</w:t>
-                </w:r>
-              </w:fldSimple>
+              <w:r>
+                <w:fldChar w:fldCharType="begin"/>
+              </w:r>
+              <w:r>
+                <w:instrText xml:space="preserve"> PAGE    \</w:instrText>
+              </w:r>
+              <w:r>
+                <w:instrText xml:space="preserve">* MERGEFORMAT </w:instrText>
+              </w:r>
+              <w:r>
+                <w:fldChar w:fldCharType="separate"/>
+              </w:r>
+              <w:r>
+                <w:rPr>
+                  <w:noProof/>
+                </w:rPr>
+                <w:t>7</w:t>
+              </w:r>
+              <w:r>
+                <w:rPr>
+                  <w:noProof/>
+                </w:rPr>
+                <w:fldChar w:fldCharType="end"/>
+              </w:r>
             </w:p>
           </w:tc>
         </w:tr>
@@ -1277,7 +998,7 @@
 </file>
 
 <file path=word/footnotes.xml><?xml version="1.0" encoding="utf-8"?>
-<w:footnotes xmlns:ve="http://schemas.openxmlformats.org/markup-compatibility/2006" xmlns:o="urn:schemas-microsoft-com:office:office" xmlns:r="http://schemas.openxmlformats.org/officeDocument/2006/relationships" xmlns:m="http://schemas.openxmlformats.org/officeDocument/2006/math" xmlns:v="urn:schemas-microsoft-com:vml" xmlns:wp="http://schemas.openxmlformats.org/drawingml/2006/wordprocessingDrawing" xmlns:w10="urn:schemas-microsoft-com:office:word" xmlns:w="http://schemas.openxmlformats.org/wordprocessingml/2006/main" xmlns:wne="http://schemas.microsoft.com/office/word/2006/wordml">
+<w:footnotes xmlns:wpc="http://schemas.microsoft.com/office/word/2010/wordprocessingCanvas" xmlns:mc="http://schemas.openxmlformats.org/markup-compatibility/2006" xmlns:o="urn:schemas-microsoft-com:office:office" xmlns:r="http://schemas.openxmlformats.org/officeDocument/2006/relationships" xmlns:m="http://schemas.openxmlformats.org/officeDocument/2006/math" xmlns:v="urn:schemas-microsoft-com:vml" xmlns:wp14="http://schemas.microsoft.com/office/word/2010/wordprocessingDrawing" xmlns:wp="http://schemas.openxmlformats.org/drawingml/2006/wordprocessingDrawing" xmlns:w10="urn:schemas-microsoft-com:office:word" xmlns:w="http://schemas.openxmlformats.org/wordprocessingml/2006/main" xmlns:w14="http://schemas.microsoft.com/office/word/2010/wordml" xmlns:w15="http://schemas.microsoft.com/office/word/2012/wordml" xmlns:wpg="http://schemas.microsoft.com/office/word/2010/wordprocessingGroup" xmlns:wpi="http://schemas.microsoft.com/office/word/2010/wordprocessingInk" xmlns:wne="http://schemas.microsoft.com/office/word/2006/wordml" xmlns:wps="http://schemas.microsoft.com/office/word/2010/wordprocessingShape" mc:Ignorable="w14 w15 wp14">
   <w:footnote w:type="separator" w:id="-1">
     <w:p>
       <w:pPr>
@@ -1305,8 +1026,8 @@
 </file>
 
 <file path=word/numbering.xml><?xml version="1.0" encoding="utf-8"?>
-<w:numbering xmlns:ve="http://schemas.openxmlformats.org/markup-compatibility/2006" xmlns:o="urn:schemas-microsoft-com:office:office" xmlns:r="http://schemas.openxmlformats.org/officeDocument/2006/relationships" xmlns:m="http://schemas.openxmlformats.org/officeDocument/2006/math" xmlns:v="urn:schemas-microsoft-com:vml" xmlns:wp="http://schemas.openxmlformats.org/drawingml/2006/wordprocessingDrawing" xmlns:w10="urn:schemas-microsoft-com:office:word" xmlns:w="http://schemas.openxmlformats.org/wordprocessingml/2006/main" xmlns:wne="http://schemas.microsoft.com/office/word/2006/wordml">
-  <w:abstractNum w:abstractNumId="0">
+<w:numbering xmlns:wpc="http://schemas.microsoft.com/office/word/2010/wordprocessingCanvas" xmlns:mc="http://schemas.openxmlformats.org/markup-compatibility/2006" xmlns:o="urn:schemas-microsoft-com:office:office" xmlns:r="http://schemas.openxmlformats.org/officeDocument/2006/relationships" xmlns:m="http://schemas.openxmlformats.org/officeDocument/2006/math" xmlns:v="urn:schemas-microsoft-com:vml" xmlns:wp14="http://schemas.microsoft.com/office/word/2010/wordprocessingDrawing" xmlns:wp="http://schemas.openxmlformats.org/drawingml/2006/wordprocessingDrawing" xmlns:w10="urn:schemas-microsoft-com:office:word" xmlns:w="http://schemas.openxmlformats.org/wordprocessingml/2006/main" xmlns:w14="http://schemas.microsoft.com/office/word/2010/wordml" xmlns:w15="http://schemas.microsoft.com/office/word/2012/wordml" xmlns:wpg="http://schemas.microsoft.com/office/word/2010/wordprocessingGroup" xmlns:wpi="http://schemas.microsoft.com/office/word/2010/wordprocessingInk" xmlns:wne="http://schemas.microsoft.com/office/word/2006/wordml" xmlns:wps="http://schemas.microsoft.com/office/word/2010/wordprocessingShape" mc:Ignorable="w14 w15 wp14">
+  <w:abstractNum w:abstractNumId="0" w15:restartNumberingAfterBreak="0">
     <w:nsid w:val="67DB01E9"/>
     <w:multiLevelType w:val="multilevel"/>
     <w:tmpl w:val="EF7AB060"/>
@@ -1508,7 +1229,7 @@
 </file>
 
 <file path=word/styles.xml><?xml version="1.0" encoding="utf-8"?>
-<w:styles xmlns:r="http://schemas.openxmlformats.org/officeDocument/2006/relationships" xmlns:w="http://schemas.openxmlformats.org/wordprocessingml/2006/main">
+<w:styles xmlns:mc="http://schemas.openxmlformats.org/markup-compatibility/2006" xmlns:r="http://schemas.openxmlformats.org/officeDocument/2006/relationships" xmlns:w="http://schemas.openxmlformats.org/wordprocessingml/2006/main" xmlns:w14="http://schemas.microsoft.com/office/word/2010/wordml" xmlns:w15="http://schemas.microsoft.com/office/word/2012/wordml" mc:Ignorable="w14 w15">
   <w:docDefaults>
     <w:rPrDefault>
       <w:rPr>
@@ -1529,144 +1250,378 @@
       </w:pPr>
     </w:pPrDefault>
   </w:docDefaults>
-  <w:latentStyles w:defLockedState="0" w:defUIPriority="99" w:defSemiHidden="1" w:defUnhideWhenUsed="1" w:defQFormat="0" w:count="267">
-    <w:lsdException w:name="Normal" w:semiHidden="0" w:uiPriority="0" w:unhideWhenUsed="0" w:qFormat="1"/>
-    <w:lsdException w:name="heading 1" w:semiHidden="0" w:uiPriority="9" w:unhideWhenUsed="0" w:qFormat="1"/>
-    <w:lsdException w:name="heading 2" w:uiPriority="9" w:qFormat="1"/>
-    <w:lsdException w:name="heading 3" w:uiPriority="9" w:qFormat="1"/>
-    <w:lsdException w:name="heading 4" w:uiPriority="9" w:qFormat="1"/>
-    <w:lsdException w:name="heading 5" w:uiPriority="9" w:qFormat="1"/>
-    <w:lsdException w:name="heading 6" w:uiPriority="9" w:qFormat="1"/>
-    <w:lsdException w:name="heading 7" w:uiPriority="9" w:qFormat="1"/>
-    <w:lsdException w:name="heading 8" w:uiPriority="9" w:qFormat="1"/>
-    <w:lsdException w:name="heading 9" w:uiPriority="9" w:qFormat="1"/>
-    <w:lsdException w:name="toc 1" w:uiPriority="39"/>
-    <w:lsdException w:name="toc 2" w:uiPriority="39"/>
-    <w:lsdException w:name="toc 3" w:uiPriority="39"/>
-    <w:lsdException w:name="toc 4" w:uiPriority="39"/>
-    <w:lsdException w:name="toc 5" w:uiPriority="39"/>
-    <w:lsdException w:name="toc 6" w:uiPriority="39"/>
-    <w:lsdException w:name="toc 7" w:uiPriority="39"/>
-    <w:lsdException w:name="toc 8" w:uiPriority="39"/>
-    <w:lsdException w:name="toc 9" w:uiPriority="39"/>
-    <w:lsdException w:name="caption" w:uiPriority="35" w:qFormat="1"/>
-    <w:lsdException w:name="Title" w:semiHidden="0" w:uiPriority="10" w:unhideWhenUsed="0" w:qFormat="1"/>
-    <w:lsdException w:name="Default Paragraph Font" w:uiPriority="1"/>
-    <w:lsdException w:name="Subtitle" w:semiHidden="0" w:uiPriority="11" w:unhideWhenUsed="0" w:qFormat="1"/>
-    <w:lsdException w:name="Strong" w:semiHidden="0" w:uiPriority="22" w:unhideWhenUsed="0" w:qFormat="1"/>
-    <w:lsdException w:name="Emphasis" w:semiHidden="0" w:uiPriority="20" w:unhideWhenUsed="0" w:qFormat="1"/>
-    <w:lsdException w:name="Table Grid" w:semiHidden="0" w:uiPriority="39" w:unhideWhenUsed="0"/>
-    <w:lsdException w:name="Placeholder Text" w:unhideWhenUsed="0"/>
-    <w:lsdException w:name="No Spacing" w:semiHidden="0" w:uiPriority="1" w:unhideWhenUsed="0" w:qFormat="1"/>
-    <w:lsdException w:name="Light Shading" w:semiHidden="0" w:uiPriority="60" w:unhideWhenUsed="0"/>
-    <w:lsdException w:name="Light List" w:semiHidden="0" w:uiPriority="61" w:unhideWhenUsed="0"/>
-    <w:lsdException w:name="Light Grid" w:semiHidden="0" w:uiPriority="62" w:unhideWhenUsed="0"/>
-    <w:lsdException w:name="Medium Shading 1" w:semiHidden="0" w:uiPriority="63" w:unhideWhenUsed="0"/>
-    <w:lsdException w:name="Medium Shading 2" w:semiHidden="0" w:uiPriority="64" w:unhideWhenUsed="0"/>
-    <w:lsdException w:name="Medium List 1" w:semiHidden="0" w:uiPriority="65" w:unhideWhenUsed="0"/>
-    <w:lsdException w:name="Medium List 2" w:semiHidden="0" w:uiPriority="66" w:unhideWhenUsed="0"/>
-    <w:lsdException w:name="Medium Grid 1" w:semiHidden="0" w:uiPriority="67" w:unhideWhenUsed="0"/>
-    <w:lsdException w:name="Medium Grid 2" w:semiHidden="0" w:uiPriority="68" w:unhideWhenUsed="0"/>
-    <w:lsdException w:name="Medium Grid 3" w:semiHidden="0" w:uiPriority="69" w:unhideWhenUsed="0"/>
-    <w:lsdException w:name="Dark List" w:semiHidden="0" w:uiPriority="70" w:unhideWhenUsed="0"/>
-    <w:lsdException w:name="Colorful Shading" w:semiHidden="0" w:uiPriority="71" w:unhideWhenUsed="0"/>
-    <w:lsdException w:name="Colorful List" w:semiHidden="0" w:uiPriority="72" w:unhideWhenUsed="0"/>
-    <w:lsdException w:name="Colorful Grid" w:semiHidden="0" w:uiPriority="73" w:unhideWhenUsed="0"/>
-    <w:lsdException w:name="Light Shading Accent 1" w:semiHidden="0" w:uiPriority="60" w:unhideWhenUsed="0"/>
-    <w:lsdException w:name="Light List Accent 1" w:semiHidden="0" w:uiPriority="61" w:unhideWhenUsed="0"/>
-    <w:lsdException w:name="Light Grid Accent 1" w:semiHidden="0" w:uiPriority="62" w:unhideWhenUsed="0"/>
-    <w:lsdException w:name="Medium Shading 1 Accent 1" w:semiHidden="0" w:uiPriority="63" w:unhideWhenUsed="0"/>
-    <w:lsdException w:name="Medium Shading 2 Accent 1" w:semiHidden="0" w:uiPriority="64" w:unhideWhenUsed="0"/>
-    <w:lsdException w:name="Medium List 1 Accent 1" w:semiHidden="0" w:uiPriority="65" w:unhideWhenUsed="0"/>
-    <w:lsdException w:name="Revision" w:unhideWhenUsed="0"/>
-    <w:lsdException w:name="List Paragraph" w:semiHidden="0" w:uiPriority="34" w:unhideWhenUsed="0" w:qFormat="1"/>
-    <w:lsdException w:name="Quote" w:semiHidden="0" w:uiPriority="29" w:unhideWhenUsed="0" w:qFormat="1"/>
-    <w:lsdException w:name="Intense Quote" w:semiHidden="0" w:uiPriority="30" w:unhideWhenUsed="0" w:qFormat="1"/>
-    <w:lsdException w:name="Medium List 2 Accent 1" w:semiHidden="0" w:uiPriority="66" w:unhideWhenUsed="0"/>
-    <w:lsdException w:name="Medium Grid 1 Accent 1" w:semiHidden="0" w:uiPriority="67" w:unhideWhenUsed="0"/>
-    <w:lsdException w:name="Medium Grid 2 Accent 1" w:semiHidden="0" w:uiPriority="68" w:unhideWhenUsed="0"/>
-    <w:lsdException w:name="Medium Grid 3 Accent 1" w:semiHidden="0" w:uiPriority="69" w:unhideWhenUsed="0"/>
-    <w:lsdException w:name="Dark List Accent 1" w:semiHidden="0" w:uiPriority="70" w:unhideWhenUsed="0"/>
-    <w:lsdException w:name="Colorful Shading Accent 1" w:semiHidden="0" w:uiPriority="71" w:unhideWhenUsed="0"/>
-    <w:lsdException w:name="Colorful List Accent 1" w:semiHidden="0" w:uiPriority="72" w:unhideWhenUsed="0"/>
-    <w:lsdException w:name="Colorful Grid Accent 1" w:semiHidden="0" w:uiPriority="73" w:unhideWhenUsed="0"/>
-    <w:lsdException w:name="Light Shading Accent 2" w:semiHidden="0" w:uiPriority="60" w:unhideWhenUsed="0"/>
-    <w:lsdException w:name="Light List Accent 2" w:semiHidden="0" w:uiPriority="61" w:unhideWhenUsed="0"/>
-    <w:lsdException w:name="Light Grid Accent 2" w:semiHidden="0" w:uiPriority="62" w:unhideWhenUsed="0"/>
-    <w:lsdException w:name="Medium Shading 1 Accent 2" w:semiHidden="0" w:uiPriority="63" w:unhideWhenUsed="0"/>
-    <w:lsdException w:name="Medium Shading 2 Accent 2" w:semiHidden="0" w:uiPriority="64" w:unhideWhenUsed="0"/>
-    <w:lsdException w:name="Medium List 1 Accent 2" w:semiHidden="0" w:uiPriority="65" w:unhideWhenUsed="0"/>
-    <w:lsdException w:name="Medium List 2 Accent 2" w:semiHidden="0" w:uiPriority="66" w:unhideWhenUsed="0"/>
-    <w:lsdException w:name="Medium Grid 1 Accent 2" w:semiHidden="0" w:uiPriority="67" w:unhideWhenUsed="0"/>
-    <w:lsdException w:name="Medium Grid 2 Accent 2" w:semiHidden="0" w:uiPriority="68" w:unhideWhenUsed="0"/>
-    <w:lsdException w:name="Medium Grid 3 Accent 2" w:semiHidden="0" w:uiPriority="69" w:unhideWhenUsed="0"/>
-    <w:lsdException w:name="Dark List Accent 2" w:semiHidden="0" w:uiPriority="70" w:unhideWhenUsed="0"/>
-    <w:lsdException w:name="Colorful Shading Accent 2" w:semiHidden="0" w:uiPriority="71" w:unhideWhenUsed="0"/>
-    <w:lsdException w:name="Colorful List Accent 2" w:semiHidden="0" w:uiPriority="72" w:unhideWhenUsed="0"/>
-    <w:lsdException w:name="Colorful Grid Accent 2" w:semiHidden="0" w:uiPriority="73" w:unhideWhenUsed="0"/>
-    <w:lsdException w:name="Light Shading Accent 3" w:semiHidden="0" w:uiPriority="60" w:unhideWhenUsed="0"/>
-    <w:lsdException w:name="Light List Accent 3" w:semiHidden="0" w:uiPriority="61" w:unhideWhenUsed="0"/>
-    <w:lsdException w:name="Light Grid Accent 3" w:semiHidden="0" w:uiPriority="62" w:unhideWhenUsed="0"/>
-    <w:lsdException w:name="Medium Shading 1 Accent 3" w:semiHidden="0" w:uiPriority="63" w:unhideWhenUsed="0"/>
-    <w:lsdException w:name="Medium Shading 2 Accent 3" w:semiHidden="0" w:uiPriority="64" w:unhideWhenUsed="0"/>
-    <w:lsdException w:name="Medium List 1 Accent 3" w:semiHidden="0" w:uiPriority="65" w:unhideWhenUsed="0"/>
-    <w:lsdException w:name="Medium List 2 Accent 3" w:semiHidden="0" w:uiPriority="66" w:unhideWhenUsed="0"/>
-    <w:lsdException w:name="Medium Grid 1 Accent 3" w:semiHidden="0" w:uiPriority="67" w:unhideWhenUsed="0"/>
-    <w:lsdException w:name="Medium Grid 2 Accent 3" w:semiHidden="0" w:uiPriority="68" w:unhideWhenUsed="0"/>
-    <w:lsdException w:name="Medium Grid 3 Accent 3" w:semiHidden="0" w:uiPriority="69" w:unhideWhenUsed="0"/>
-    <w:lsdException w:name="Dark List Accent 3" w:semiHidden="0" w:uiPriority="70" w:unhideWhenUsed="0"/>
-    <w:lsdException w:name="Colorful Shading Accent 3" w:semiHidden="0" w:uiPriority="71" w:unhideWhenUsed="0"/>
-    <w:lsdException w:name="Colorful List Accent 3" w:semiHidden="0" w:uiPriority="72" w:unhideWhenUsed="0"/>
-    <w:lsdException w:name="Colorful Grid Accent 3" w:semiHidden="0" w:uiPriority="73" w:unhideWhenUsed="0"/>
-    <w:lsdException w:name="Light Shading Accent 4" w:semiHidden="0" w:uiPriority="60" w:unhideWhenUsed="0"/>
-    <w:lsdException w:name="Light List Accent 4" w:semiHidden="0" w:uiPriority="61" w:unhideWhenUsed="0"/>
-    <w:lsdException w:name="Light Grid Accent 4" w:semiHidden="0" w:uiPriority="62" w:unhideWhenUsed="0"/>
-    <w:lsdException w:name="Medium Shading 1 Accent 4" w:semiHidden="0" w:uiPriority="63" w:unhideWhenUsed="0"/>
-    <w:lsdException w:name="Medium Shading 2 Accent 4" w:semiHidden="0" w:uiPriority="64" w:unhideWhenUsed="0"/>
-    <w:lsdException w:name="Medium List 1 Accent 4" w:semiHidden="0" w:uiPriority="65" w:unhideWhenUsed="0"/>
-    <w:lsdException w:name="Medium List 2 Accent 4" w:semiHidden="0" w:uiPriority="66" w:unhideWhenUsed="0"/>
-    <w:lsdException w:name="Medium Grid 1 Accent 4" w:semiHidden="0" w:uiPriority="67" w:unhideWhenUsed="0"/>
-    <w:lsdException w:name="Medium Grid 2 Accent 4" w:semiHidden="0" w:uiPriority="68" w:unhideWhenUsed="0"/>
-    <w:lsdException w:name="Medium Grid 3 Accent 4" w:semiHidden="0" w:uiPriority="69" w:unhideWhenUsed="0"/>
-    <w:lsdException w:name="Dark List Accent 4" w:semiHidden="0" w:uiPriority="70" w:unhideWhenUsed="0"/>
-    <w:lsdException w:name="Colorful Shading Accent 4" w:semiHidden="0" w:uiPriority="71" w:unhideWhenUsed="0"/>
-    <w:lsdException w:name="Colorful List Accent 4" w:semiHidden="0" w:uiPriority="72" w:unhideWhenUsed="0"/>
-    <w:lsdException w:name="Colorful Grid Accent 4" w:semiHidden="0" w:uiPriority="73" w:unhideWhenUsed="0"/>
-    <w:lsdException w:name="Light Shading Accent 5" w:semiHidden="0" w:uiPriority="60" w:unhideWhenUsed="0"/>
-    <w:lsdException w:name="Light List Accent 5" w:semiHidden="0" w:uiPriority="61" w:unhideWhenUsed="0"/>
-    <w:lsdException w:name="Light Grid Accent 5" w:semiHidden="0" w:uiPriority="62" w:unhideWhenUsed="0"/>
-    <w:lsdException w:name="Medium Shading 1 Accent 5" w:semiHidden="0" w:uiPriority="63" w:unhideWhenUsed="0"/>
-    <w:lsdException w:name="Medium Shading 2 Accent 5" w:semiHidden="0" w:uiPriority="64" w:unhideWhenUsed="0"/>
-    <w:lsdException w:name="Medium List 1 Accent 5" w:semiHidden="0" w:uiPriority="65" w:unhideWhenUsed="0"/>
-    <w:lsdException w:name="Medium List 2 Accent 5" w:semiHidden="0" w:uiPriority="66" w:unhideWhenUsed="0"/>
-    <w:lsdException w:name="Medium Grid 1 Accent 5" w:semiHidden="0" w:uiPriority="67" w:unhideWhenUsed="0"/>
-    <w:lsdException w:name="Medium Grid 2 Accent 5" w:semiHidden="0" w:uiPriority="68" w:unhideWhenUsed="0"/>
-    <w:lsdException w:name="Medium Grid 3 Accent 5" w:semiHidden="0" w:uiPriority="69" w:unhideWhenUsed="0"/>
-    <w:lsdException w:name="Dark List Accent 5" w:semiHidden="0" w:uiPriority="70" w:unhideWhenUsed="0"/>
-    <w:lsdException w:name="Colorful Shading Accent 5" w:semiHidden="0" w:uiPriority="71" w:unhideWhenUsed="0"/>
-    <w:lsdException w:name="Colorful List Accent 5" w:semiHidden="0" w:uiPriority="72" w:unhideWhenUsed="0"/>
-    <w:lsdException w:name="Colorful Grid Accent 5" w:semiHidden="0" w:uiPriority="73" w:unhideWhenUsed="0"/>
-    <w:lsdException w:name="Light Shading Accent 6" w:semiHidden="0" w:uiPriority="60" w:unhideWhenUsed="0"/>
-    <w:lsdException w:name="Light List Accent 6" w:semiHidden="0" w:uiPriority="61" w:unhideWhenUsed="0"/>
-    <w:lsdException w:name="Light Grid Accent 6" w:semiHidden="0" w:uiPriority="62" w:unhideWhenUsed="0"/>
-    <w:lsdException w:name="Medium Shading 1 Accent 6" w:semiHidden="0" w:uiPriority="63" w:unhideWhenUsed="0"/>
-    <w:lsdException w:name="Medium Shading 2 Accent 6" w:semiHidden="0" w:uiPriority="64" w:unhideWhenUsed="0"/>
-    <w:lsdException w:name="Medium List 1 Accent 6" w:semiHidden="0" w:uiPriority="65" w:unhideWhenUsed="0"/>
-    <w:lsdException w:name="Medium List 2 Accent 6" w:semiHidden="0" w:uiPriority="66" w:unhideWhenUsed="0"/>
-    <w:lsdException w:name="Medium Grid 1 Accent 6" w:semiHidden="0" w:uiPriority="67" w:unhideWhenUsed="0"/>
-    <w:lsdException w:name="Medium Grid 2 Accent 6" w:semiHidden="0" w:uiPriority="68" w:unhideWhenUsed="0"/>
-    <w:lsdException w:name="Medium Grid 3 Accent 6" w:semiHidden="0" w:uiPriority="69" w:unhideWhenUsed="0"/>
-    <w:lsdException w:name="Dark List Accent 6" w:semiHidden="0" w:uiPriority="70" w:unhideWhenUsed="0"/>
-    <w:lsdException w:name="Colorful Shading Accent 6" w:semiHidden="0" w:uiPriority="71" w:unhideWhenUsed="0"/>
-    <w:lsdException w:name="Colorful List Accent 6" w:semiHidden="0" w:uiPriority="72" w:unhideWhenUsed="0"/>
-    <w:lsdException w:name="Colorful Grid Accent 6" w:semiHidden="0" w:uiPriority="73" w:unhideWhenUsed="0"/>
-    <w:lsdException w:name="Subtle Emphasis" w:semiHidden="0" w:uiPriority="19" w:unhideWhenUsed="0" w:qFormat="1"/>
-    <w:lsdException w:name="Intense Emphasis" w:semiHidden="0" w:uiPriority="21" w:unhideWhenUsed="0" w:qFormat="1"/>
-    <w:lsdException w:name="Subtle Reference" w:semiHidden="0" w:uiPriority="31" w:unhideWhenUsed="0" w:qFormat="1"/>
-    <w:lsdException w:name="Intense Reference" w:semiHidden="0" w:uiPriority="32" w:unhideWhenUsed="0" w:qFormat="1"/>
-    <w:lsdException w:name="Book Title" w:semiHidden="0" w:uiPriority="33" w:unhideWhenUsed="0" w:qFormat="1"/>
-    <w:lsdException w:name="Bibliography" w:uiPriority="37"/>
-    <w:lsdException w:name="TOC Heading" w:uiPriority="39" w:qFormat="1"/>
+  <w:latentStyles w:defLockedState="0" w:defUIPriority="99" w:defSemiHidden="0" w:defUnhideWhenUsed="0" w:defQFormat="0" w:count="371">
+    <w:lsdException w:name="Normal" w:uiPriority="0" w:qFormat="1"/>
+    <w:lsdException w:name="heading 1" w:uiPriority="9" w:qFormat="1"/>
+    <w:lsdException w:name="heading 2" w:semiHidden="1" w:uiPriority="9" w:unhideWhenUsed="1" w:qFormat="1"/>
+    <w:lsdException w:name="heading 3" w:semiHidden="1" w:uiPriority="9" w:unhideWhenUsed="1" w:qFormat="1"/>
+    <w:lsdException w:name="heading 4" w:semiHidden="1" w:uiPriority="9" w:unhideWhenUsed="1" w:qFormat="1"/>
+    <w:lsdException w:name="heading 5" w:semiHidden="1" w:uiPriority="9" w:unhideWhenUsed="1" w:qFormat="1"/>
+    <w:lsdException w:name="heading 6" w:semiHidden="1" w:uiPriority="9" w:unhideWhenUsed="1" w:qFormat="1"/>
+    <w:lsdException w:name="heading 7" w:semiHidden="1" w:uiPriority="9" w:unhideWhenUsed="1" w:qFormat="1"/>
+    <w:lsdException w:name="heading 8" w:semiHidden="1" w:uiPriority="9" w:unhideWhenUsed="1" w:qFormat="1"/>
+    <w:lsdException w:name="heading 9" w:semiHidden="1" w:uiPriority="9" w:unhideWhenUsed="1" w:qFormat="1"/>
+    <w:lsdException w:name="index 1" w:semiHidden="1" w:unhideWhenUsed="1"/>
+    <w:lsdException w:name="index 2" w:semiHidden="1" w:unhideWhenUsed="1"/>
+    <w:lsdException w:name="index 3" w:semiHidden="1" w:unhideWhenUsed="1"/>
+    <w:lsdException w:name="index 4" w:semiHidden="1" w:unhideWhenUsed="1"/>
+    <w:lsdException w:name="index 5" w:semiHidden="1" w:unhideWhenUsed="1"/>
+    <w:lsdException w:name="index 6" w:semiHidden="1" w:unhideWhenUsed="1"/>
+    <w:lsdException w:name="index 7" w:semiHidden="1" w:unhideWhenUsed="1"/>
+    <w:lsdException w:name="index 8" w:semiHidden="1" w:unhideWhenUsed="1"/>
+    <w:lsdException w:name="index 9" w:semiHidden="1" w:unhideWhenUsed="1"/>
+    <w:lsdException w:name="toc 1" w:semiHidden="1" w:uiPriority="39" w:unhideWhenUsed="1"/>
+    <w:lsdException w:name="toc 2" w:semiHidden="1" w:uiPriority="39" w:unhideWhenUsed="1"/>
+    <w:lsdException w:name="toc 3" w:semiHidden="1" w:uiPriority="39" w:unhideWhenUsed="1"/>
+    <w:lsdException w:name="toc 4" w:semiHidden="1" w:uiPriority="39" w:unhideWhenUsed="1"/>
+    <w:lsdException w:name="toc 5" w:semiHidden="1" w:uiPriority="39" w:unhideWhenUsed="1"/>
+    <w:lsdException w:name="toc 6" w:semiHidden="1" w:uiPriority="39" w:unhideWhenUsed="1"/>
+    <w:lsdException w:name="toc 7" w:semiHidden="1" w:uiPriority="39" w:unhideWhenUsed="1"/>
+    <w:lsdException w:name="toc 8" w:semiHidden="1" w:uiPriority="39" w:unhideWhenUsed="1"/>
+    <w:lsdException w:name="toc 9" w:semiHidden="1" w:uiPriority="39" w:unhideWhenUsed="1"/>
+    <w:lsdException w:name="Normal Indent" w:semiHidden="1" w:unhideWhenUsed="1"/>
+    <w:lsdException w:name="footnote text" w:semiHidden="1" w:unhideWhenUsed="1"/>
+    <w:lsdException w:name="annotation text" w:semiHidden="1" w:unhideWhenUsed="1"/>
+    <w:lsdException w:name="header" w:semiHidden="1" w:unhideWhenUsed="1"/>
+    <w:lsdException w:name="footer" w:semiHidden="1" w:unhideWhenUsed="1"/>
+    <w:lsdException w:name="index heading" w:semiHidden="1" w:unhideWhenUsed="1"/>
+    <w:lsdException w:name="caption" w:semiHidden="1" w:uiPriority="35" w:unhideWhenUsed="1" w:qFormat="1"/>
+    <w:lsdException w:name="table of figures" w:semiHidden="1" w:unhideWhenUsed="1"/>
+    <w:lsdException w:name="envelope address" w:semiHidden="1" w:unhideWhenUsed="1"/>
+    <w:lsdException w:name="envelope return" w:semiHidden="1" w:unhideWhenUsed="1"/>
+    <w:lsdException w:name="footnote reference" w:semiHidden="1" w:unhideWhenUsed="1"/>
+    <w:lsdException w:name="annotation reference" w:semiHidden="1" w:unhideWhenUsed="1"/>
+    <w:lsdException w:name="line number" w:semiHidden="1" w:unhideWhenUsed="1"/>
+    <w:lsdException w:name="page number" w:semiHidden="1" w:unhideWhenUsed="1"/>
+    <w:lsdException w:name="endnote reference" w:semiHidden="1" w:unhideWhenUsed="1"/>
+    <w:lsdException w:name="endnote text" w:semiHidden="1" w:unhideWhenUsed="1"/>
+    <w:lsdException w:name="table of authorities" w:semiHidden="1" w:unhideWhenUsed="1"/>
+    <w:lsdException w:name="macro" w:semiHidden="1" w:unhideWhenUsed="1"/>
+    <w:lsdException w:name="toa heading" w:semiHidden="1" w:unhideWhenUsed="1"/>
+    <w:lsdException w:name="List" w:semiHidden="1" w:unhideWhenUsed="1"/>
+    <w:lsdException w:name="List Bullet" w:semiHidden="1" w:unhideWhenUsed="1"/>
+    <w:lsdException w:name="List Number" w:semiHidden="1" w:unhideWhenUsed="1"/>
+    <w:lsdException w:name="List 2" w:semiHidden="1" w:unhideWhenUsed="1"/>
+    <w:lsdException w:name="List 3" w:semiHidden="1" w:unhideWhenUsed="1"/>
+    <w:lsdException w:name="List 4" w:semiHidden="1" w:unhideWhenUsed="1"/>
+    <w:lsdException w:name="List 5" w:semiHidden="1" w:unhideWhenUsed="1"/>
+    <w:lsdException w:name="List Bullet 2" w:semiHidden="1" w:unhideWhenUsed="1"/>
+    <w:lsdException w:name="List Bullet 3" w:semiHidden="1" w:unhideWhenUsed="1"/>
+    <w:lsdException w:name="List Bullet 4" w:semiHidden="1" w:unhideWhenUsed="1"/>
+    <w:lsdException w:name="List Bullet 5" w:semiHidden="1" w:unhideWhenUsed="1"/>
+    <w:lsdException w:name="List Number 2" w:semiHidden="1" w:unhideWhenUsed="1"/>
+    <w:lsdException w:name="List Number 3" w:semiHidden="1" w:unhideWhenUsed="1"/>
+    <w:lsdException w:name="List Number 4" w:semiHidden="1" w:unhideWhenUsed="1"/>
+    <w:lsdException w:name="List Number 5" w:semiHidden="1" w:unhideWhenUsed="1"/>
+    <w:lsdException w:name="Title" w:uiPriority="10" w:qFormat="1"/>
+    <w:lsdException w:name="Closing" w:semiHidden="1" w:unhideWhenUsed="1"/>
+    <w:lsdException w:name="Signature" w:semiHidden="1" w:unhideWhenUsed="1"/>
+    <w:lsdException w:name="Default Paragraph Font" w:semiHidden="1" w:uiPriority="1" w:unhideWhenUsed="1"/>
+    <w:lsdException w:name="Body Text" w:semiHidden="1" w:unhideWhenUsed="1"/>
+    <w:lsdException w:name="Body Text Indent" w:semiHidden="1" w:unhideWhenUsed="1"/>
+    <w:lsdException w:name="List Continue" w:semiHidden="1" w:unhideWhenUsed="1"/>
+    <w:lsdException w:name="List Continue 2" w:semiHidden="1" w:unhideWhenUsed="1"/>
+    <w:lsdException w:name="List Continue 3" w:semiHidden="1" w:unhideWhenUsed="1"/>
+    <w:lsdException w:name="List Continue 4" w:semiHidden="1" w:unhideWhenUsed="1"/>
+    <w:lsdException w:name="List Continue 5" w:semiHidden="1" w:unhideWhenUsed="1"/>
+    <w:lsdException w:name="Message Header" w:semiHidden="1" w:unhideWhenUsed="1"/>
+    <w:lsdException w:name="Subtitle" w:uiPriority="11" w:qFormat="1"/>
+    <w:lsdException w:name="Salutation" w:semiHidden="1" w:unhideWhenUsed="1"/>
+    <w:lsdException w:name="Date" w:semiHidden="1" w:unhideWhenUsed="1"/>
+    <w:lsdException w:name="Body Text First Indent" w:semiHidden="1" w:unhideWhenUsed="1"/>
+    <w:lsdException w:name="Body Text First Indent 2" w:semiHidden="1" w:unhideWhenUsed="1"/>
+    <w:lsdException w:name="Note Heading" w:semiHidden="1" w:unhideWhenUsed="1"/>
+    <w:lsdException w:name="Body Text 2" w:semiHidden="1" w:unhideWhenUsed="1"/>
+    <w:lsdException w:name="Body Text 3" w:semiHidden="1" w:unhideWhenUsed="1"/>
+    <w:lsdException w:name="Body Text Indent 2" w:semiHidden="1" w:unhideWhenUsed="1"/>
+    <w:lsdException w:name="Body Text Indent 3" w:semiHidden="1" w:unhideWhenUsed="1"/>
+    <w:lsdException w:name="Block Text" w:semiHidden="1" w:unhideWhenUsed="1"/>
+    <w:lsdException w:name="Hyperlink" w:semiHidden="1" w:unhideWhenUsed="1"/>
+    <w:lsdException w:name="FollowedHyperlink" w:semiHidden="1" w:unhideWhenUsed="1"/>
+    <w:lsdException w:name="Strong" w:uiPriority="22" w:qFormat="1"/>
+    <w:lsdException w:name="Emphasis" w:uiPriority="20" w:qFormat="1"/>
+    <w:lsdException w:name="Document Map" w:semiHidden="1" w:unhideWhenUsed="1"/>
+    <w:lsdException w:name="Plain Text" w:semiHidden="1" w:unhideWhenUsed="1"/>
+    <w:lsdException w:name="E-mail Signature" w:semiHidden="1" w:unhideWhenUsed="1"/>
+    <w:lsdException w:name="HTML Top of Form" w:semiHidden="1" w:unhideWhenUsed="1"/>
+    <w:lsdException w:name="HTML Bottom of Form" w:semiHidden="1" w:unhideWhenUsed="1"/>
+    <w:lsdException w:name="Normal (Web)" w:semiHidden="1" w:unhideWhenUsed="1"/>
+    <w:lsdException w:name="HTML Acronym" w:semiHidden="1" w:unhideWhenUsed="1"/>
+    <w:lsdException w:name="HTML Address" w:semiHidden="1" w:unhideWhenUsed="1"/>
+    <w:lsdException w:name="HTML Cite" w:semiHidden="1" w:unhideWhenUsed="1"/>
+    <w:lsdException w:name="HTML Code" w:semiHidden="1" w:unhideWhenUsed="1"/>
+    <w:lsdException w:name="HTML Definition" w:semiHidden="1" w:unhideWhenUsed="1"/>
+    <w:lsdException w:name="HTML Keyboard" w:semiHidden="1" w:unhideWhenUsed="1"/>
+    <w:lsdException w:name="HTML Preformatted" w:semiHidden="1" w:unhideWhenUsed="1"/>
+    <w:lsdException w:name="HTML Sample" w:semiHidden="1" w:unhideWhenUsed="1"/>
+    <w:lsdException w:name="HTML Typewriter" w:semiHidden="1" w:unhideWhenUsed="1"/>
+    <w:lsdException w:name="HTML Variable" w:semiHidden="1" w:unhideWhenUsed="1"/>
+    <w:lsdException w:name="Normal Table" w:semiHidden="1" w:unhideWhenUsed="1"/>
+    <w:lsdException w:name="annotation subject" w:semiHidden="1" w:unhideWhenUsed="1"/>
+    <w:lsdException w:name="No List" w:semiHidden="1" w:unhideWhenUsed="1"/>
+    <w:lsdException w:name="Outline List 1" w:semiHidden="1" w:unhideWhenUsed="1"/>
+    <w:lsdException w:name="Outline List 2" w:semiHidden="1" w:unhideWhenUsed="1"/>
+    <w:lsdException w:name="Outline List 3" w:semiHidden="1" w:unhideWhenUsed="1"/>
+    <w:lsdException w:name="Table Simple 1" w:semiHidden="1" w:unhideWhenUsed="1"/>
+    <w:lsdException w:name="Table Simple 2" w:semiHidden="1" w:unhideWhenUsed="1"/>
+    <w:lsdException w:name="Table Simple 3" w:semiHidden="1" w:unhideWhenUsed="1"/>
+    <w:lsdException w:name="Table Classic 1" w:semiHidden="1" w:unhideWhenUsed="1"/>
+    <w:lsdException w:name="Table Classic 2" w:semiHidden="1" w:unhideWhenUsed="1"/>
+    <w:lsdException w:name="Table Classic 3" w:semiHidden="1" w:unhideWhenUsed="1"/>
+    <w:lsdException w:name="Table Classic 4" w:semiHidden="1" w:unhideWhenUsed="1"/>
+    <w:lsdException w:name="Table Colorful 1" w:semiHidden="1" w:unhideWhenUsed="1"/>
+    <w:lsdException w:name="Table Colorful 2" w:semiHidden="1" w:unhideWhenUsed="1"/>
+    <w:lsdException w:name="Table Colorful 3" w:semiHidden="1" w:unhideWhenUsed="1"/>
+    <w:lsdException w:name="Table Columns 1" w:semiHidden="1" w:unhideWhenUsed="1"/>
+    <w:lsdException w:name="Table Columns 2" w:semiHidden="1" w:unhideWhenUsed="1"/>
+    <w:lsdException w:name="Table Columns 3" w:semiHidden="1" w:unhideWhenUsed="1"/>
+    <w:lsdException w:name="Table Columns 4" w:semiHidden="1" w:unhideWhenUsed="1"/>
+    <w:lsdException w:name="Table Columns 5" w:semiHidden="1" w:unhideWhenUsed="1"/>
+    <w:lsdException w:name="Table Grid 1" w:semiHidden="1" w:unhideWhenUsed="1"/>
+    <w:lsdException w:name="Table Grid 2" w:semiHidden="1" w:unhideWhenUsed="1"/>
+    <w:lsdException w:name="Table Grid 3" w:semiHidden="1" w:unhideWhenUsed="1"/>
+    <w:lsdException w:name="Table Grid 4" w:semiHidden="1" w:unhideWhenUsed="1"/>
+    <w:lsdException w:name="Table Grid 5" w:semiHidden="1" w:unhideWhenUsed="1"/>
+    <w:lsdException w:name="Table Grid 6" w:semiHidden="1" w:unhideWhenUsed="1"/>
+    <w:lsdException w:name="Table Grid 7" w:semiHidden="1" w:unhideWhenUsed="1"/>
+    <w:lsdException w:name="Table Grid 8" w:semiHidden="1" w:unhideWhenUsed="1"/>
+    <w:lsdException w:name="Table List 1" w:semiHidden="1" w:unhideWhenUsed="1"/>
+    <w:lsdException w:name="Table List 2" w:semiHidden="1" w:unhideWhenUsed="1"/>
+    <w:lsdException w:name="Table List 3" w:semiHidden="1" w:unhideWhenUsed="1"/>
+    <w:lsdException w:name="Table List 4" w:semiHidden="1" w:unhideWhenUsed="1"/>
+    <w:lsdException w:name="Table List 5" w:semiHidden="1" w:unhideWhenUsed="1"/>
+    <w:lsdException w:name="Table List 6" w:semiHidden="1" w:unhideWhenUsed="1"/>
+    <w:lsdException w:name="Table List 7" w:semiHidden="1" w:unhideWhenUsed="1"/>
+    <w:lsdException w:name="Table List 8" w:semiHidden="1" w:unhideWhenUsed="1"/>
+    <w:lsdException w:name="Table 3D effects 1" w:semiHidden="1" w:unhideWhenUsed="1"/>
+    <w:lsdException w:name="Table 3D effects 2" w:semiHidden="1" w:unhideWhenUsed="1"/>
+    <w:lsdException w:name="Table 3D effects 3" w:semiHidden="1" w:unhideWhenUsed="1"/>
+    <w:lsdException w:name="Table Contemporary" w:semiHidden="1" w:unhideWhenUsed="1"/>
+    <w:lsdException w:name="Table Elegant" w:semiHidden="1" w:unhideWhenUsed="1"/>
+    <w:lsdException w:name="Table Professional" w:semiHidden="1" w:unhideWhenUsed="1"/>
+    <w:lsdException w:name="Table Subtle 1" w:semiHidden="1" w:unhideWhenUsed="1"/>
+    <w:lsdException w:name="Table Subtle 2" w:semiHidden="1" w:unhideWhenUsed="1"/>
+    <w:lsdException w:name="Table Web 1" w:semiHidden="1" w:unhideWhenUsed="1"/>
+    <w:lsdException w:name="Table Web 2" w:semiHidden="1" w:unhideWhenUsed="1"/>
+    <w:lsdException w:name="Table Web 3" w:semiHidden="1" w:unhideWhenUsed="1"/>
+    <w:lsdException w:name="Balloon Text" w:semiHidden="1" w:unhideWhenUsed="1"/>
+    <w:lsdException w:name="Table Grid" w:uiPriority="39"/>
+    <w:lsdException w:name="Table Theme" w:semiHidden="1" w:unhideWhenUsed="1"/>
+    <w:lsdException w:name="Placeholder Text" w:semiHidden="1"/>
+    <w:lsdException w:name="No Spacing" w:uiPriority="1" w:qFormat="1"/>
+    <w:lsdException w:name="Light Shading" w:uiPriority="60"/>
+    <w:lsdException w:name="Light List" w:uiPriority="61"/>
+    <w:lsdException w:name="Light Grid" w:uiPriority="62"/>
+    <w:lsdException w:name="Medium Shading 1" w:uiPriority="63"/>
+    <w:lsdException w:name="Medium Shading 2" w:uiPriority="64"/>
+    <w:lsdException w:name="Medium List 1" w:uiPriority="65"/>
+    <w:lsdException w:name="Medium List 2" w:uiPriority="66"/>
+    <w:lsdException w:name="Medium Grid 1" w:uiPriority="67"/>
+    <w:lsdException w:name="Medium Grid 2" w:uiPriority="68"/>
+    <w:lsdException w:name="Medium Grid 3" w:uiPriority="69"/>
+    <w:lsdException w:name="Dark List" w:uiPriority="70"/>
+    <w:lsdException w:name="Colorful Shading" w:uiPriority="71"/>
+    <w:lsdException w:name="Colorful List" w:uiPriority="72"/>
+    <w:lsdException w:name="Colorful Grid" w:uiPriority="73"/>
+    <w:lsdException w:name="Light Shading Accent 1" w:uiPriority="60"/>
+    <w:lsdException w:name="Light List Accent 1" w:uiPriority="61"/>
+    <w:lsdException w:name="Light Grid Accent 1" w:uiPriority="62"/>
+    <w:lsdException w:name="Medium Shading 1 Accent 1" w:uiPriority="63"/>
+    <w:lsdException w:name="Medium Shading 2 Accent 1" w:uiPriority="64"/>
+    <w:lsdException w:name="Medium List 1 Accent 1" w:uiPriority="65"/>
+    <w:lsdException w:name="Revision" w:semiHidden="1"/>
+    <w:lsdException w:name="List Paragraph" w:uiPriority="34" w:qFormat="1"/>
+    <w:lsdException w:name="Quote" w:uiPriority="29" w:qFormat="1"/>
+    <w:lsdException w:name="Intense Quote" w:uiPriority="30" w:qFormat="1"/>
+    <w:lsdException w:name="Medium List 2 Accent 1" w:uiPriority="66"/>
+    <w:lsdException w:name="Medium Grid 1 Accent 1" w:uiPriority="67"/>
+    <w:lsdException w:name="Medium Grid 2 Accent 1" w:uiPriority="68"/>
+    <w:lsdException w:name="Medium Grid 3 Accent 1" w:uiPriority="69"/>
+    <w:lsdException w:name="Dark List Accent 1" w:uiPriority="70"/>
+    <w:lsdException w:name="Colorful Shading Accent 1" w:uiPriority="71"/>
+    <w:lsdException w:name="Colorful List Accent 1" w:uiPriority="72"/>
+    <w:lsdException w:name="Colorful Grid Accent 1" w:uiPriority="73"/>
+    <w:lsdException w:name="Light Shading Accent 2" w:uiPriority="60"/>
+    <w:lsdException w:name="Light List Accent 2" w:uiPriority="61"/>
+    <w:lsdException w:name="Light Grid Accent 2" w:uiPriority="62"/>
+    <w:lsdException w:name="Medium Shading 1 Accent 2" w:uiPriority="63"/>
+    <w:lsdException w:name="Medium Shading 2 Accent 2" w:uiPriority="64"/>
+    <w:lsdException w:name="Medium List 1 Accent 2" w:uiPriority="65"/>
+    <w:lsdException w:name="Medium List 2 Accent 2" w:uiPriority="66"/>
+    <w:lsdException w:name="Medium Grid 1 Accent 2" w:uiPriority="67"/>
+    <w:lsdException w:name="Medium Grid 2 Accent 2" w:uiPriority="68"/>
+    <w:lsdException w:name="Medium Grid 3 Accent 2" w:uiPriority="69"/>
+    <w:lsdException w:name="Dark List Accent 2" w:uiPriority="70"/>
+    <w:lsdException w:name="Colorful Shading Accent 2" w:uiPriority="71"/>
+    <w:lsdException w:name="Colorful List Accent 2" w:uiPriority="72"/>
+    <w:lsdException w:name="Colorful Grid Accent 2" w:uiPriority="73"/>
+    <w:lsdException w:name="Light Shading Accent 3" w:uiPriority="60"/>
+    <w:lsdException w:name="Light List Accent 3" w:uiPriority="61"/>
+    <w:lsdException w:name="Light Grid Accent 3" w:uiPriority="62"/>
+    <w:lsdException w:name="Medium Shading 1 Accent 3" w:uiPriority="63"/>
+    <w:lsdException w:name="Medium Shading 2 Accent 3" w:uiPriority="64"/>
+    <w:lsdException w:name="Medium List 1 Accent 3" w:uiPriority="65"/>
+    <w:lsdException w:name="Medium List 2 Accent 3" w:uiPriority="66"/>
+    <w:lsdException w:name="Medium Grid 1 Accent 3" w:uiPriority="67"/>
+    <w:lsdException w:name="Medium Grid 2 Accent 3" w:uiPriority="68"/>
+    <w:lsdException w:name="Medium Grid 3 Accent 3" w:uiPriority="69"/>
+    <w:lsdException w:name="Dark List Accent 3" w:uiPriority="70"/>
+    <w:lsdException w:name="Colorful Shading Accent 3" w:uiPriority="71"/>
+    <w:lsdException w:name="Colorful List Accent 3" w:uiPriority="72"/>
+    <w:lsdException w:name="Colorful Grid Accent 3" w:uiPriority="73"/>
+    <w:lsdException w:name="Light Shading Accent 4" w:uiPriority="60"/>
+    <w:lsdException w:name="Light List Accent 4" w:uiPriority="61"/>
+    <w:lsdException w:name="Light Grid Accent 4" w:uiPriority="62"/>
+    <w:lsdException w:name="Medium Shading 1 Accent 4" w:uiPriority="63"/>
+    <w:lsdException w:name="Medium Shading 2 Accent 4" w:uiPriority="64"/>
+    <w:lsdException w:name="Medium List 1 Accent 4" w:uiPriority="65"/>
+    <w:lsdException w:name="Medium List 2 Accent 4" w:uiPriority="66"/>
+    <w:lsdException w:name="Medium Grid 1 Accent 4" w:uiPriority="67"/>
+    <w:lsdException w:name="Medium Grid 2 Accent 4" w:uiPriority="68"/>
+    <w:lsdException w:name="Medium Grid 3 Accent 4" w:uiPriority="69"/>
+    <w:lsdException w:name="Dark List Accent 4" w:uiPriority="70"/>
+    <w:lsdException w:name="Colorful Shading Accent 4" w:uiPriority="71"/>
+    <w:lsdException w:name="Colorful List Accent 4" w:uiPriority="72"/>
+    <w:lsdException w:name="Colorful Grid Accent 4" w:uiPriority="73"/>
+    <w:lsdException w:name="Light Shading Accent 5" w:uiPriority="60"/>
+    <w:lsdException w:name="Light List Accent 5" w:uiPriority="61"/>
+    <w:lsdException w:name="Light Grid Accent 5" w:uiPriority="62"/>
+    <w:lsdException w:name="Medium Shading 1 Accent 5" w:uiPriority="63"/>
+    <w:lsdException w:name="Medium Shading 2 Accent 5" w:uiPriority="64"/>
+    <w:lsdException w:name="Medium List 1 Accent 5" w:uiPriority="65"/>
+    <w:lsdException w:name="Medium List 2 Accent 5" w:uiPriority="66"/>
+    <w:lsdException w:name="Medium Grid 1 Accent 5" w:uiPriority="67"/>
+    <w:lsdException w:name="Medium Grid 2 Accent 5" w:uiPriority="68"/>
+    <w:lsdException w:name="Medium Grid 3 Accent 5" w:uiPriority="69"/>
+    <w:lsdException w:name="Dark List Accent 5" w:uiPriority="70"/>
+    <w:lsdException w:name="Colorful Shading Accent 5" w:uiPriority="71"/>
+    <w:lsdException w:name="Colorful List Accent 5" w:uiPriority="72"/>
+    <w:lsdException w:name="Colorful Grid Accent 5" w:uiPriority="73"/>
+    <w:lsdException w:name="Light Shading Accent 6" w:uiPriority="60"/>
+    <w:lsdException w:name="Light List Accent 6" w:uiPriority="61"/>
+    <w:lsdException w:name="Light Grid Accent 6" w:uiPriority="62"/>
+    <w:lsdException w:name="Medium Shading 1 Accent 6" w:uiPriority="63"/>
+    <w:lsdException w:name="Medium Shading 2 Accent 6" w:uiPriority="64"/>
+    <w:lsdException w:name="Medium List 1 Accent 6" w:uiPriority="65"/>
+    <w:lsdException w:name="Medium List 2 Accent 6" w:uiPriority="66"/>
+    <w:lsdException w:name="Medium Grid 1 Accent 6" w:uiPriority="67"/>
+    <w:lsdException w:name="Medium Grid 2 Accent 6" w:uiPriority="68"/>
+    <w:lsdException w:name="Medium Grid 3 Accent 6" w:uiPriority="69"/>
+    <w:lsdException w:name="Dark List Accent 6" w:uiPriority="70"/>
+    <w:lsdException w:name="Colorful Shading Accent 6" w:uiPriority="71"/>
+    <w:lsdException w:name="Colorful List Accent 6" w:uiPriority="72"/>
+    <w:lsdException w:name="Colorful Grid Accent 6" w:uiPriority="73"/>
+    <w:lsdException w:name="Subtle Emphasis" w:uiPriority="19" w:qFormat="1"/>
+    <w:lsdException w:name="Intense Emphasis" w:uiPriority="21" w:qFormat="1"/>
+    <w:lsdException w:name="Subtle Reference" w:uiPriority="31" w:qFormat="1"/>
+    <w:lsdException w:name="Intense Reference" w:uiPriority="32" w:qFormat="1"/>
+    <w:lsdException w:name="Book Title" w:uiPriority="33" w:qFormat="1"/>
+    <w:lsdException w:name="Bibliography" w:semiHidden="1" w:uiPriority="37" w:unhideWhenUsed="1"/>
+    <w:lsdException w:name="TOC Heading" w:semiHidden="1" w:uiPriority="39" w:unhideWhenUsed="1" w:qFormat="1"/>
+    <w:lsdException w:name="Plain Table 1" w:uiPriority="41"/>
+    <w:lsdException w:name="Plain Table 2" w:uiPriority="42"/>
+    <w:lsdException w:name="Plain Table 3" w:uiPriority="43"/>
+    <w:lsdException w:name="Plain Table 4" w:uiPriority="44"/>
+    <w:lsdException w:name="Plain Table 5" w:uiPriority="45"/>
+    <w:lsdException w:name="Grid Table Light" w:uiPriority="40"/>
+    <w:lsdException w:name="Grid Table 1 Light" w:uiPriority="46"/>
+    <w:lsdException w:name="Grid Table 2" w:uiPriority="47"/>
+    <w:lsdException w:name="Grid Table 3" w:uiPriority="48"/>
+    <w:lsdException w:name="Grid Table 4" w:uiPriority="49"/>
+    <w:lsdException w:name="Grid Table 5 Dark" w:uiPriority="50"/>
+    <w:lsdException w:name="Grid Table 6 Colorful" w:uiPriority="51"/>
+    <w:lsdException w:name="Grid Table 7 Colorful" w:uiPriority="52"/>
+    <w:lsdException w:name="Grid Table 1 Light Accent 1" w:uiPriority="46"/>
+    <w:lsdException w:name="Grid Table 2 Accent 1" w:uiPriority="47"/>
+    <w:lsdException w:name="Grid Table 3 Accent 1" w:uiPriority="48"/>
+    <w:lsdException w:name="Grid Table 4 Accent 1" w:uiPriority="49"/>
+    <w:lsdException w:name="Grid Table 5 Dark Accent 1" w:uiPriority="50"/>
+    <w:lsdException w:name="Grid Table 6 Colorful Accent 1" w:uiPriority="51"/>
+    <w:lsdException w:name="Grid Table 7 Colorful Accent 1" w:uiPriority="52"/>
+    <w:lsdException w:name="Grid Table 1 Light Accent 2" w:uiPriority="46"/>
+    <w:lsdException w:name="Grid Table 2 Accent 2" w:uiPriority="47"/>
+    <w:lsdException w:name="Grid Table 3 Accent 2" w:uiPriority="48"/>
+    <w:lsdException w:name="Grid Table 4 Accent 2" w:uiPriority="49"/>
+    <w:lsdException w:name="Grid Table 5 Dark Accent 2" w:uiPriority="50"/>
+    <w:lsdException w:name="Grid Table 6 Colorful Accent 2" w:uiPriority="51"/>
+    <w:lsdException w:name="Grid Table 7 Colorful Accent 2" w:uiPriority="52"/>
+    <w:lsdException w:name="Grid Table 1 Light Accent 3" w:uiPriority="46"/>
+    <w:lsdException w:name="Grid Table 2 Accent 3" w:uiPriority="47"/>
+    <w:lsdException w:name="Grid Table 3 Accent 3" w:uiPriority="48"/>
+    <w:lsdException w:name="Grid Table 4 Accent 3" w:uiPriority="49"/>
+    <w:lsdException w:name="Grid Table 5 Dark Accent 3" w:uiPriority="50"/>
+    <w:lsdException w:name="Grid Table 6 Colorful Accent 3" w:uiPriority="51"/>
+    <w:lsdException w:name="Grid Table 7 Colorful Accent 3" w:uiPriority="52"/>
+    <w:lsdException w:name="Grid Table 1 Light Accent 4" w:uiPriority="46"/>
+    <w:lsdException w:name="Grid Table 2 Accent 4" w:uiPriority="47"/>
+    <w:lsdException w:name="Grid Table 3 Accent 4" w:uiPriority="48"/>
+    <w:lsdException w:name="Grid Table 4 Accent 4" w:uiPriority="49"/>
+    <w:lsdException w:name="Grid Table 5 Dark Accent 4" w:uiPriority="50"/>
+    <w:lsdException w:name="Grid Table 6 Colorful Accent 4" w:uiPriority="51"/>
+    <w:lsdException w:name="Grid Table 7 Colorful Accent 4" w:uiPriority="52"/>
+    <w:lsdException w:name="Grid Table 1 Light Accent 5" w:uiPriority="46"/>
+    <w:lsdException w:name="Grid Table 2 Accent 5" w:uiPriority="47"/>
+    <w:lsdException w:name="Grid Table 3 Accent 5" w:uiPriority="48"/>
+    <w:lsdException w:name="Grid Table 4 Accent 5" w:uiPriority="49"/>
+    <w:lsdException w:name="Grid Table 5 Dark Accent 5" w:uiPriority="50"/>
+    <w:lsdException w:name="Grid Table 6 Colorful Accent 5" w:uiPriority="51"/>
+    <w:lsdException w:name="Grid Table 7 Colorful Accent 5" w:uiPriority="52"/>
+    <w:lsdException w:name="Grid Table 1 Light Accent 6" w:uiPriority="46"/>
+    <w:lsdException w:name="Grid Table 2 Accent 6" w:uiPriority="47"/>
+    <w:lsdException w:name="Grid Table 3 Accent 6" w:uiPriority="48"/>
+    <w:lsdException w:name="Grid Table 4 Accent 6" w:uiPriority="49"/>
+    <w:lsdException w:name="Grid Table 5 Dark Accent 6" w:uiPriority="50"/>
+    <w:lsdException w:name="Grid Table 6 Colorful Accent 6" w:uiPriority="51"/>
+    <w:lsdException w:name="Grid Table 7 Colorful Accent 6" w:uiPriority="52"/>
+    <w:lsdException w:name="List Table 1 Light" w:uiPriority="46"/>
+    <w:lsdException w:name="List Table 2" w:uiPriority="47"/>
+    <w:lsdException w:name="List Table 3" w:uiPriority="48"/>
+    <w:lsdException w:name="List Table 4" w:uiPriority="49"/>
+    <w:lsdException w:name="List Table 5 Dark" w:uiPriority="50"/>
+    <w:lsdException w:name="List Table 6 Colorful" w:uiPriority="51"/>
+    <w:lsdException w:name="List Table 7 Colorful" w:uiPriority="52"/>
+    <w:lsdException w:name="List Table 1 Light Accent 1" w:uiPriority="46"/>
+    <w:lsdException w:name="List Table 2 Accent 1" w:uiPriority="47"/>
+    <w:lsdException w:name="List Table 3 Accent 1" w:uiPriority="48"/>
+    <w:lsdException w:name="List Table 4 Accent 1" w:uiPriority="49"/>
+    <w:lsdException w:name="List Table 5 Dark Accent 1" w:uiPriority="50"/>
+    <w:lsdException w:name="List Table 6 Colorful Accent 1" w:uiPriority="51"/>
+    <w:lsdException w:name="List Table 7 Colorful Accent 1" w:uiPriority="52"/>
+    <w:lsdException w:name="List Table 1 Light Accent 2" w:uiPriority="46"/>
+    <w:lsdException w:name="List Table 2 Accent 2" w:uiPriority="47"/>
+    <w:lsdException w:name="List Table 3 Accent 2" w:uiPriority="48"/>
+    <w:lsdException w:name="List Table 4 Accent 2" w:uiPriority="49"/>
+    <w:lsdException w:name="List Table 5 Dark Accent 2" w:uiPriority="50"/>
+    <w:lsdException w:name="List Table 6 Colorful Accent 2" w:uiPriority="51"/>
+    <w:lsdException w:name="List Table 7 Colorful Accent 2" w:uiPriority="52"/>
+    <w:lsdException w:name="List Table 1 Light Accent 3" w:uiPriority="46"/>
+    <w:lsdException w:name="List Table 2 Accent 3" w:uiPriority="47"/>
+    <w:lsdException w:name="List Table 3 Accent 3" w:uiPriority="48"/>
+    <w:lsdException w:name="List Table 4 Accent 3" w:uiPriority="49"/>
+    <w:lsdException w:name="List Table 5 Dark Accent 3" w:uiPriority="50"/>
+    <w:lsdException w:name="List Table 6 Colorful Accent 3" w:uiPriority="51"/>
+    <w:lsdException w:name="List Table 7 Colorful Accent 3" w:uiPriority="52"/>
+    <w:lsdException w:name="List Table 1 Light Accent 4" w:uiPriority="46"/>
+    <w:lsdException w:name="List Table 2 Accent 4" w:uiPriority="47"/>
+    <w:lsdException w:name="List Table 3 Accent 4" w:uiPriority="48"/>
+    <w:lsdException w:name="List Table 4 Accent 4" w:uiPriority="49"/>
+    <w:lsdException w:name="List Table 5 Dark Accent 4" w:uiPriority="50"/>
+    <w:lsdException w:name="List Table 6 Colorful Accent 4" w:uiPriority="51"/>
+    <w:lsdException w:name="List Table 7 Colorful Accent 4" w:uiPriority="52"/>
+    <w:lsdException w:name="List Table 1 Light Accent 5" w:uiPriority="46"/>
+    <w:lsdException w:name="List Table 2 Accent 5" w:uiPriority="47"/>
+    <w:lsdException w:name="List Table 3 Accent 5" w:uiPriority="48"/>
+    <w:lsdException w:name="List Table 4 Accent 5" w:uiPriority="49"/>
+    <w:lsdException w:name="List Table 5 Dark Accent 5" w:uiPriority="50"/>
+    <w:lsdException w:name="List Table 6 Colorful Accent 5" w:uiPriority="51"/>
+    <w:lsdException w:name="List Table 7 Colorful Accent 5" w:uiPriority="52"/>
+    <w:lsdException w:name="List Table 1 Light Accent 6" w:uiPriority="46"/>
+    <w:lsdException w:name="List Table 2 Accent 6" w:uiPriority="47"/>
+    <w:lsdException w:name="List Table 3 Accent 6" w:uiPriority="48"/>
+    <w:lsdException w:name="List Table 4 Accent 6" w:uiPriority="49"/>
+    <w:lsdException w:name="List Table 5 Dark Accent 6" w:uiPriority="50"/>
+    <w:lsdException w:name="List Table 6 Colorful Accent 6" w:uiPriority="51"/>
+    <w:lsdException w:name="List Table 7 Colorful Accent 6" w:uiPriority="52"/>
   </w:latentStyles>
   <w:style w:type="paragraph" w:default="1" w:styleId="Standard">
     <w:name w:val="Normal"/>
@@ -1726,7 +1681,6 @@
     <w:uiPriority w:val="99"/>
     <w:semiHidden/>
     <w:unhideWhenUsed/>
-    <w:qFormat/>
     <w:tblPr>
       <w:tblInd w:w="0" w:type="dxa"/>
       <w:tblCellMar>
@@ -2000,8 +1954,17 @@
 
 <file path=word/charts/chart1.xml><?xml version="1.0" encoding="utf-8"?>
 <c:chartSpace xmlns:c="http://schemas.openxmlformats.org/drawingml/2006/chart" xmlns:a="http://schemas.openxmlformats.org/drawingml/2006/main" xmlns:r="http://schemas.openxmlformats.org/officeDocument/2006/relationships">
-  <c:date1904 val="1"/>
+  <c:date1904 val="0"/>
   <c:lang val="de-DE"/>
+  <c:roundedCorners val="0"/>
+  <mc:AlternateContent xmlns:mc="http://schemas.openxmlformats.org/markup-compatibility/2006">
+    <mc:Choice xmlns:c14="http://schemas.microsoft.com/office/drawing/2007/8/2/chart" Requires="c14">
+      <c14:style val="102"/>
+    </mc:Choice>
+    <mc:Fallback>
+      <c:style val="2"/>
+    </mc:Fallback>
+  </mc:AlternateContent>
   <c:chart>
     <c:title>
       <c:tx>
@@ -2019,11 +1982,14 @@
           </a:p>
         </c:rich>
       </c:tx>
+      <c:overlay val="0"/>
     </c:title>
+    <c:autoTitleDeleted val="0"/>
     <c:plotArea>
       <c:layout/>
       <c:areaChart>
         <c:grouping val="standard"/>
+        <c:varyColors val="0"/>
         <c:ser>
           <c:idx val="0"/>
           <c:order val="0"/>
@@ -2120,25 +2086,37 @@
             </c:numRef>
           </c:val>
         </c:ser>
-        <c:axId val="100650368"/>
-        <c:axId val="100944128"/>
+        <c:dLbls>
+          <c:showLegendKey val="0"/>
+          <c:showVal val="0"/>
+          <c:showCatName val="0"/>
+          <c:showSerName val="0"/>
+          <c:showPercent val="0"/>
+          <c:showBubbleSize val="0"/>
+        </c:dLbls>
+        <c:axId val="323835944"/>
+        <c:axId val="323832416"/>
       </c:areaChart>
       <c:catAx>
-        <c:axId val="100650368"/>
+        <c:axId val="323835944"/>
         <c:scaling>
           <c:orientation val="minMax"/>
         </c:scaling>
+        <c:delete val="0"/>
         <c:axPos val="b"/>
-        <c:numFmt formatCode="dd/mm/yyyy" sourceLinked="1"/>
+        <c:numFmt formatCode="General" sourceLinked="1"/>
+        <c:majorTickMark val="out"/>
+        <c:minorTickMark val="none"/>
         <c:tickLblPos val="nextTo"/>
-        <c:crossAx val="100944128"/>
+        <c:crossAx val="323832416"/>
         <c:crosses val="autoZero"/>
         <c:auto val="1"/>
         <c:lblAlgn val="ctr"/>
         <c:lblOffset val="100"/>
+        <c:noMultiLvlLbl val="0"/>
       </c:catAx>
       <c:valAx>
-        <c:axId val="100944128"/>
+        <c:axId val="323832416"/>
         <c:scaling>
           <c:orientation val="minMax"/>
         </c:scaling>
@@ -2146,15 +2124,21 @@
         <c:axPos val="l"/>
         <c:majorGridlines/>
         <c:numFmt formatCode="General" sourceLinked="1"/>
+        <c:majorTickMark val="out"/>
+        <c:minorTickMark val="none"/>
         <c:tickLblPos val="none"/>
-        <c:crossAx val="100650368"/>
+        <c:crossAx val="323835944"/>
         <c:crosses val="autoZero"/>
         <c:crossBetween val="midCat"/>
       </c:valAx>
     </c:plotArea>
     <c:plotVisOnly val="1"/>
+    <c:dispBlanksAs val="gap"/>
+    <c:showDLblsOverMax val="0"/>
   </c:chart>
-  <c:externalData r:id="rId1"/>
+  <c:externalData r:id="rId1">
+    <c:autoUpdate val="0"/>
+  </c:externalData>
 </c:chartSpace>
 </file>
 
@@ -2413,7 +2397,7 @@
   <a:extraClrSchemeLst/>
   <a:extLst>
     <a:ext uri="{05A4C25C-085E-4340-85A3-A5531E510DB2}">
-      <thm15:themeFamily xmlns:thm15="http://schemas.microsoft.com/office/thememl/2012/main" xmlns="" name="Office Theme" id="{62F939B6-93AF-4DB8-9C6B-D6C7DFDC589F}" vid="{4A3C46E8-61CC-4603-A589-7422A47A8E4A}"/>
+      <thm15:themeFamily xmlns:thm15="http://schemas.microsoft.com/office/thememl/2012/main" name="Office Theme" id="{62F939B6-93AF-4DB8-9C6B-D6C7DFDC589F}" vid="{4A3C46E8-61CC-4603-A589-7422A47A8E4A}"/>
     </a:ext>
   </a:extLst>
 </a:theme>

</xml_diff>

<commit_message>
NarrativeGameStructure.png als bild gespeichert
</commit_message>
<xml_diff>
--- a/Game Design Document.docx
+++ b/Game Design Document.docx
@@ -1,6 +1,6 @@
 
 <file path=word/document.xml><?xml version="1.0" encoding="utf-8"?>
-<w:document xmlns:wpc="http://schemas.microsoft.com/office/word/2010/wordprocessingCanvas" xmlns:mc="http://schemas.openxmlformats.org/markup-compatibility/2006" xmlns:o="urn:schemas-microsoft-com:office:office" xmlns:r="http://schemas.openxmlformats.org/officeDocument/2006/relationships" xmlns:m="http://schemas.openxmlformats.org/officeDocument/2006/math" xmlns:v="urn:schemas-microsoft-com:vml" xmlns:wp14="http://schemas.microsoft.com/office/word/2010/wordprocessingDrawing" xmlns:wp="http://schemas.openxmlformats.org/drawingml/2006/wordprocessingDrawing" xmlns:w10="urn:schemas-microsoft-com:office:word" xmlns:w="http://schemas.openxmlformats.org/wordprocessingml/2006/main" xmlns:w14="http://schemas.microsoft.com/office/word/2010/wordml" xmlns:w15="http://schemas.microsoft.com/office/word/2012/wordml" xmlns:wpg="http://schemas.microsoft.com/office/word/2010/wordprocessingGroup" xmlns:wpi="http://schemas.microsoft.com/office/word/2010/wordprocessingInk" xmlns:wne="http://schemas.microsoft.com/office/word/2006/wordml" xmlns:wps="http://schemas.microsoft.com/office/word/2010/wordprocessingShape" mc:Ignorable="w14 w15 wp14">
+<w:document xmlns:ve="http://schemas.openxmlformats.org/markup-compatibility/2006" xmlns:o="urn:schemas-microsoft-com:office:office" xmlns:r="http://schemas.openxmlformats.org/officeDocument/2006/relationships" xmlns:m="http://schemas.openxmlformats.org/officeDocument/2006/math" xmlns:v="urn:schemas-microsoft-com:vml" xmlns:wp="http://schemas.openxmlformats.org/drawingml/2006/wordprocessingDrawing" xmlns:w10="urn:schemas-microsoft-com:office:word" xmlns:w="http://schemas.openxmlformats.org/wordprocessingml/2006/main" xmlns:wne="http://schemas.microsoft.com/office/word/2006/wordml">
   <w:body>
     <w:p>
       <w:pPr>
@@ -8,8 +8,13 @@
         <w:spacing w:line="360" w:lineRule="auto"/>
       </w:pPr>
       <w:r>
-        <w:t>Game Design Document</w:t>
-      </w:r>
+        <w:t xml:space="preserve">Game Design </w:t>
+      </w:r>
+      <w:proofErr w:type="spellStart"/>
+      <w:r>
+        <w:t>Document</w:t>
+      </w:r>
+      <w:proofErr w:type="spellEnd"/>
     </w:p>
     <w:p>
       <w:pPr>
@@ -64,6 +69,7 @@
         <w:spacing w:line="360" w:lineRule="auto"/>
         <w:jc w:val="center"/>
       </w:pPr>
+      <w:proofErr w:type="spellStart"/>
       <w:r>
         <w:rPr>
           <w:rFonts w:ascii="Buxton Sketch" w:hAnsi="Buxton Sketch"/>
@@ -72,6 +78,7 @@
         </w:rPr>
         <w:t>Volamus</w:t>
       </w:r>
+      <w:proofErr w:type="spellEnd"/>
       <w:r>
         <w:br/>
       </w:r>
@@ -147,7 +154,15 @@
         <w:spacing w:line="360" w:lineRule="auto"/>
       </w:pPr>
       <w:r>
-        <w:t>Von Lena Spitz (Teamleiter), Mareen Allgaier, Lars Haider</w:t>
+        <w:t xml:space="preserve">Von Lena Spitz (Teamleiter), </w:t>
+      </w:r>
+      <w:proofErr w:type="spellStart"/>
+      <w:r>
+        <w:t>Mareen</w:t>
+      </w:r>
+      <w:proofErr w:type="spellEnd"/>
+      <w:r>
+        <w:t xml:space="preserve"> Allgaier, Lars Haider</w:t>
       </w:r>
     </w:p>
     <w:p>
@@ -161,15 +176,31 @@
         <w:spacing w:line="360" w:lineRule="auto"/>
       </w:pPr>
       <w:r>
-        <w:t>Bei dem Spiel „Volamus“ handelt es sich um ein Sportspiel, in dem Tiere eine vereinfachte Version von Volleyball spielen. Es geht darum, dass  zwei Charaktere einen Ball über ein Netz schlagen und versuchen, Punkte zu bekommen, indem sie den Ball auf das Feld des Gegners schlagen. Der Spieler muss also versuchen, dass der Ball nicht den Boden des eigenen Feldes erreicht, sondern den Ball mit Hilfe verschiedener Schläge so zu treffen, dass er im gegnerischen Feld den Boden berührt. Dabei wird gegen eine KI gespielt, wobei das Spiel eventuell um einen Mehrspielermodus erweitert wird.</w:t>
-      </w:r>
-    </w:p>
-    <w:p>
-      <w:pPr>
-        <w:spacing w:line="360" w:lineRule="auto"/>
-      </w:pPr>
-      <w:r>
-        <w:t>Der Sport Volleyball, auch Volley genannt, kommt vom Lateinischen volare, was fliegen bedeutet. „Volamus“ ist eine Konjugation von volare, und heißt übersetzt „wir fliegen“.</w:t>
+        <w:t>Bei dem Spiel „</w:t>
+      </w:r>
+      <w:proofErr w:type="spellStart"/>
+      <w:r>
+        <w:t>Volamus</w:t>
+      </w:r>
+      <w:proofErr w:type="spellEnd"/>
+      <w:r>
+        <w:t>“ handelt es sich um ein Sportspiel, in dem Tiere eine vereinfachte Version von Volleyball spielen. Es geht darum, dass  zwei Charaktere einen Ball über ein Netz schlagen und versuchen, Punkte zu bekommen, indem sie den Ball auf das Feld des Gegners schlagen. Der Spieler muss also versuchen, dass der Ball nicht den Boden des eigenen Feldes erreicht, sondern den Ball mit Hilfe verschiedener Schläge so zu treffen, dass er im gegnerischen Feld den Boden berührt. Dabei wird gegen eine KI gespielt, wobei das Spiel eventuell um einen Mehrspielermodus erweitert wird.</w:t>
+      </w:r>
+    </w:p>
+    <w:p>
+      <w:pPr>
+        <w:spacing w:line="360" w:lineRule="auto"/>
+      </w:pPr>
+      <w:r>
+        <w:t>Der Sport Volleyball, auch Volley genannt, kommt vom Lateinischen volare, was fliegen bedeutet. „</w:t>
+      </w:r>
+      <w:proofErr w:type="spellStart"/>
+      <w:r>
+        <w:t>Volamus</w:t>
+      </w:r>
+      <w:proofErr w:type="spellEnd"/>
+      <w:r>
+        <w:t>“ ist eine Konjugation von volare, und heißt übersetzt „wir fliegen“.</w:t>
       </w:r>
     </w:p>
     <w:p>
@@ -207,7 +238,15 @@
         <w:spacing w:line="360" w:lineRule="auto"/>
       </w:pPr>
       <w:r>
-        <w:t>Des Weiteren soll das Spiel in sich stimmig sein. Es soll abgeschlossenes Gameplay geben, Titelscreen, Hauptmenü, Statistiken, Gewinn- und Verlustscreens, und flüssige, beziehungsweise teilweise automatische Übergänge zwischen diesen.</w:t>
+        <w:t xml:space="preserve">Des Weiteren soll das Spiel in sich stimmig sein. Es soll abgeschlossenes </w:t>
+      </w:r>
+      <w:proofErr w:type="spellStart"/>
+      <w:r>
+        <w:t>Gameplay</w:t>
+      </w:r>
+      <w:proofErr w:type="spellEnd"/>
+      <w:r>
+        <w:t xml:space="preserve"> geben, Titelscreen, Hauptmenü, Statistiken, Gewinn- und Verlustscreens, und flüssige, beziehungsweise teilweise automatische Übergänge zwischen diesen.</w:t>
       </w:r>
     </w:p>
     <w:p>
@@ -228,9 +267,11 @@
         <w:pStyle w:val="berschrift1"/>
         <w:spacing w:line="360" w:lineRule="auto"/>
       </w:pPr>
+      <w:proofErr w:type="spellStart"/>
       <w:r>
         <w:t>Gameplay</w:t>
       </w:r>
+      <w:proofErr w:type="spellEnd"/>
     </w:p>
     <w:p>
       <w:pPr>
@@ -238,15 +279,28 @@
         <w:spacing w:line="360" w:lineRule="auto"/>
       </w:pPr>
       <w:r>
-        <w:t>Core Mechanics</w:t>
-      </w:r>
-    </w:p>
-    <w:p>
-      <w:pPr>
-        <w:spacing w:line="360" w:lineRule="auto"/>
-      </w:pPr>
-      <w:r>
-        <w:t>Core Mechanics sind die Tätigkeiten, die der Spieler die meiste Zeit im Spiel ausführt. Geringfügige Änderungen hieran beeinflussen das Spiel erheblich.</w:t>
+        <w:t xml:space="preserve">Core </w:t>
+      </w:r>
+      <w:proofErr w:type="spellStart"/>
+      <w:r>
+        <w:t>Mechanics</w:t>
+      </w:r>
+      <w:proofErr w:type="spellEnd"/>
+    </w:p>
+    <w:p>
+      <w:pPr>
+        <w:spacing w:line="360" w:lineRule="auto"/>
+      </w:pPr>
+      <w:r>
+        <w:t xml:space="preserve">Core </w:t>
+      </w:r>
+      <w:proofErr w:type="spellStart"/>
+      <w:r>
+        <w:t>Mechanics</w:t>
+      </w:r>
+      <w:proofErr w:type="spellEnd"/>
+      <w:r>
+        <w:t xml:space="preserve"> sind die Tätigkeiten, die der Spieler die meiste Zeit im Spiel ausführt. Geringfügige Änderungen hieran beeinflussen das Spiel erheblich.</w:t>
       </w:r>
     </w:p>
     <w:p>
@@ -255,15 +309,39 @@
       </w:pPr>
       <w:r>
         <w:lastRenderedPageBreak/>
-        <w:t>Die Core Mechanics in „Volamus“ sind die Spielerbewegungen und Handlungen, die der Spieler ausführt.</w:t>
-      </w:r>
-    </w:p>
-    <w:p>
-      <w:pPr>
-        <w:spacing w:line="360" w:lineRule="auto"/>
-      </w:pPr>
-      <w:r>
-        <w:t>Der Spieler kann in „Volamus“ seinen Charakter nach links und rechts und nach oben und unten bewegen, um so den Ball zu erreichen.</w:t>
+        <w:t xml:space="preserve">Die Core </w:t>
+      </w:r>
+      <w:proofErr w:type="spellStart"/>
+      <w:r>
+        <w:t>Mechanics</w:t>
+      </w:r>
+      <w:proofErr w:type="spellEnd"/>
+      <w:r>
+        <w:t xml:space="preserve"> in „</w:t>
+      </w:r>
+      <w:proofErr w:type="spellStart"/>
+      <w:r>
+        <w:t>Volamus</w:t>
+      </w:r>
+      <w:proofErr w:type="spellEnd"/>
+      <w:r>
+        <w:t>“ sind die Spielerbewegungen und Handlungen, die der Spieler ausführt.</w:t>
+      </w:r>
+    </w:p>
+    <w:p>
+      <w:pPr>
+        <w:spacing w:line="360" w:lineRule="auto"/>
+      </w:pPr>
+      <w:r>
+        <w:t>Der Spieler kann in „</w:t>
+      </w:r>
+      <w:proofErr w:type="spellStart"/>
+      <w:r>
+        <w:t>Volamus</w:t>
+      </w:r>
+      <w:proofErr w:type="spellEnd"/>
+      <w:r>
+        <w:t>“ seinen Charakter nach links und rechts und nach oben und unten bewegen, um so den Ball zu erreichen.</w:t>
       </w:r>
     </w:p>
     <w:p>
@@ -284,8 +362,13 @@
         <w:pStyle w:val="berschrift2"/>
         <w:spacing w:line="360" w:lineRule="auto"/>
       </w:pPr>
-      <w:r>
-        <w:t>Meta Game</w:t>
+      <w:proofErr w:type="spellStart"/>
+      <w:r>
+        <w:t>Meta</w:t>
+      </w:r>
+      <w:proofErr w:type="spellEnd"/>
+      <w:r>
+        <w:t xml:space="preserve"> Game</w:t>
       </w:r>
     </w:p>
     <w:p>
@@ -303,7 +386,23 @@
         <w:jc w:val="both"/>
       </w:pPr>
       <w:r>
-        <w:t>In „Volamus“ bezieht sich das Meta Game hauptsächlich auf den Spieler und den Ball.</w:t>
+        <w:t>In „</w:t>
+      </w:r>
+      <w:proofErr w:type="spellStart"/>
+      <w:r>
+        <w:t>Volamus</w:t>
+      </w:r>
+      <w:proofErr w:type="spellEnd"/>
+      <w:r>
+        <w:t xml:space="preserve">“ bezieht sich das </w:t>
+      </w:r>
+      <w:proofErr w:type="spellStart"/>
+      <w:r>
+        <w:t>Meta</w:t>
+      </w:r>
+      <w:proofErr w:type="spellEnd"/>
+      <w:r>
+        <w:t xml:space="preserve"> Game hauptsächlich auf den Spieler und den Ball.</w:t>
       </w:r>
     </w:p>
     <w:p>
@@ -330,7 +429,23 @@
         <w:jc w:val="both"/>
       </w:pPr>
       <w:r>
-        <w:t>Berührt der Ball den Boden innerhalb des Feldes, bekommt der gegnerische Spieler (in diesem Paragraphen umfasst das Wort Spieler sowohl den Spieler des Spiels als auch die KI) einen Punkt . Berührt der Ball den Boden außerhalb des Feldes, so bekommt der Gegner des Spielers mit dem letzten Ballkontakt einen Punkt. Bei Netzkontakt eines Spielers , erhält der Gegner einen Punkt.</w:t>
+        <w:t xml:space="preserve">Berührt der Ball den Boden innerhalb des Feldes, bekommt der gegnerische Spieler (in diesem Paragraphen umfasst das Wort Spieler sowohl den Spieler des Spiels als auch die KI) einen </w:t>
+      </w:r>
+      <w:proofErr w:type="gramStart"/>
+      <w:r>
+        <w:t>Punkt .</w:t>
+      </w:r>
+      <w:proofErr w:type="gramEnd"/>
+      <w:r>
+        <w:t xml:space="preserve"> Berührt der Ball den Boden außerhalb des Feldes, so bekommt der Gegner des Spielers mit dem letzten Ballkontakt einen Punkt. Bei Netzkontakt eines </w:t>
+      </w:r>
+      <w:proofErr w:type="gramStart"/>
+      <w:r>
+        <w:t>Spielers ,</w:t>
+      </w:r>
+      <w:proofErr w:type="gramEnd"/>
+      <w:r>
+        <w:t xml:space="preserve"> erhält der Gegner einen Punkt.</w:t>
       </w:r>
     </w:p>
     <w:p>
@@ -357,16 +472,29 @@
         <w:t>Die Spielwelt</w:t>
       </w:r>
       <w:r>
-        <w:t xml:space="preserve"> von „Volamus“, welche im Comic-Style gehalten sein wird, variiert je nach freigeschaltetem Level. Da die Atmosphäre  sommerlich und fröhlich sein soll, wird alles vorwiegend bunt und warm dargestellt.</w:t>
-      </w:r>
-    </w:p>
-    <w:p>
-      <w:pPr>
-        <w:spacing w:line="360" w:lineRule="auto"/>
-        <w:jc w:val="both"/>
-      </w:pPr>
-      <w:r>
-        <w:t>Concept Art befindet sich im Anhang.</w:t>
+        <w:t xml:space="preserve"> von „</w:t>
+      </w:r>
+      <w:proofErr w:type="spellStart"/>
+      <w:r>
+        <w:t>Volamus</w:t>
+      </w:r>
+      <w:proofErr w:type="spellEnd"/>
+      <w:r>
+        <w:t>“, welche im Comic-Style gehalten sein wird, variiert je nach freigeschaltetem Level. Da die Atmosphäre  sommerlich und fröhlich sein soll, wird alles vorwiegend bunt und warm dargestellt.</w:t>
+      </w:r>
+    </w:p>
+    <w:p>
+      <w:pPr>
+        <w:spacing w:line="360" w:lineRule="auto"/>
+        <w:jc w:val="both"/>
+      </w:pPr>
+      <w:proofErr w:type="spellStart"/>
+      <w:r>
+        <w:t>Concept</w:t>
+      </w:r>
+      <w:proofErr w:type="spellEnd"/>
+      <w:r>
+        <w:t xml:space="preserve"> Art befindet sich im Anhang.</w:t>
       </w:r>
     </w:p>
     <w:p>
@@ -382,23 +510,47 @@
       </w:pPr>
       <w:r>
         <w:lastRenderedPageBreak/>
-        <w:t>Narrative Structure Graph</w:t>
-      </w:r>
-    </w:p>
-    <w:p>
-      <w:pPr>
-        <w:spacing w:line="360" w:lineRule="auto"/>
-      </w:pPr>
-      <w:r>
-        <w:t>Bevor man mit einem Wettkampf startet, hat man die Möglichkeit, in einem Tutorial die Steuerung und Bewegungen zu üben. In diesem spielt man alleine und versucht den Ball durch statische Ringe zu werfen. So lernt man die verschiedenen Schlagtechniken kennen.</w:t>
-      </w:r>
-    </w:p>
-    <w:p>
-      <w:pPr>
-        <w:spacing w:line="360" w:lineRule="auto"/>
-      </w:pPr>
-      <w:r>
-        <w:t>Nach dem Tutorial geht es in die Eishalle, in dem die Charaktere Pinguine sind. Diese sind zwar nicht sehr schnell, haben aber dafür einen größeren Schlagradius. Dadurch ist es für sie einfacher den Ball zu treffen.</w:t>
+        <w:t xml:space="preserve">Narrative </w:t>
+      </w:r>
+      <w:proofErr w:type="spellStart"/>
+      <w:r>
+        <w:t>Structure</w:t>
+      </w:r>
+      <w:proofErr w:type="spellEnd"/>
+      <w:r>
+        <w:t xml:space="preserve"> Graph</w:t>
+      </w:r>
+    </w:p>
+    <w:p>
+      <w:pPr>
+        <w:spacing w:line="360" w:lineRule="auto"/>
+      </w:pPr>
+      <w:r>
+        <w:t xml:space="preserve">Bevor man mit einem Wettkampf startet, hat man die Möglichkeit, in einem </w:t>
+      </w:r>
+      <w:proofErr w:type="spellStart"/>
+      <w:r>
+        <w:t>Tutorial</w:t>
+      </w:r>
+      <w:proofErr w:type="spellEnd"/>
+      <w:r>
+        <w:t xml:space="preserve"> die Steuerung und Bewegungen zu üben. In diesem spielt man alleine und versucht den Ball durch statische Ringe zu werfen. So lernt man die verschiedenen Schlagtechniken kennen.</w:t>
+      </w:r>
+    </w:p>
+    <w:p>
+      <w:pPr>
+        <w:spacing w:line="360" w:lineRule="auto"/>
+      </w:pPr>
+      <w:r>
+        <w:t xml:space="preserve">Nach dem </w:t>
+      </w:r>
+      <w:proofErr w:type="spellStart"/>
+      <w:r>
+        <w:t>Tutorial</w:t>
+      </w:r>
+      <w:proofErr w:type="spellEnd"/>
+      <w:r>
+        <w:t xml:space="preserve"> geht es in die Eishalle, in dem die Charaktere Pinguine sind. Diese sind zwar nicht sehr schnell, haben aber dafür einen größeren Schlagradius. Dadurch ist es für sie einfacher den Ball zu treffen.</w:t>
       </w:r>
     </w:p>
     <w:p>
@@ -414,7 +566,15 @@
         <w:spacing w:line="360" w:lineRule="auto"/>
       </w:pPr>
       <w:r>
-        <w:t>Gewinnt man das Beach Level, so erreicht man das Garten Level. Die Charaktere sind Hummeln, die sich recht langsam bewegen, allerdings höher springen können als die vorherigen Tiere.</w:t>
+        <w:t xml:space="preserve">Gewinnt man das Beach Level, so erreicht man </w:t>
+      </w:r>
+      <w:proofErr w:type="gramStart"/>
+      <w:r>
+        <w:t>das</w:t>
+      </w:r>
+      <w:proofErr w:type="gramEnd"/>
+      <w:r>
+        <w:t xml:space="preserve"> Garten Level. Die Charaktere sind Hummeln, die sich recht langsam bewegen, allerdings höher springen können als die vorherigen Tiere.</w:t>
       </w:r>
     </w:p>
     <w:p>
@@ -477,7 +637,23 @@
         <w:jc w:val="both"/>
       </w:pPr>
       <w:r>
-        <w:t>(graph von lars)</w:t>
+        <w:t>(</w:t>
+      </w:r>
+      <w:proofErr w:type="spellStart"/>
+      <w:r>
+        <w:t>graph</w:t>
+      </w:r>
+      <w:proofErr w:type="spellEnd"/>
+      <w:r>
+        <w:t xml:space="preserve"> von </w:t>
+      </w:r>
+      <w:proofErr w:type="spellStart"/>
+      <w:r>
+        <w:t>lars</w:t>
+      </w:r>
+      <w:proofErr w:type="spellEnd"/>
+      <w:r>
+        <w:t>)</w:t>
       </w:r>
     </w:p>
     <w:p>
@@ -501,25 +677,49 @@
         <w:jc w:val="both"/>
       </w:pPr>
       <w:r>
-        <w:t>In „Volamus“ gibt es verschiedene Arten von Feedback.</w:t>
-      </w:r>
-    </w:p>
-    <w:p>
-      <w:pPr>
-        <w:spacing w:line="360" w:lineRule="auto"/>
-        <w:jc w:val="both"/>
-      </w:pPr>
-      <w:r>
-        <w:t>In jedem Level gibt es ein Acagamics Männchen als eine Art Schiedsrichter. Sobald ein Spieler einen Punkt erhält, hält das Männchen eine Fahne in der Farbe des Teams hoch, oder einfach nur grün für Spieler und rot für KI.</w:t>
-      </w:r>
-    </w:p>
-    <w:p>
-      <w:pPr>
-        <w:spacing w:line="360" w:lineRule="auto"/>
-        <w:jc w:val="both"/>
-      </w:pPr>
-      <w:r>
-        <w:t>Für Punkterhalt soll es außerdem Soundfeedback geben wie etwas Zuschauerjubeln. Gewinnt der Spieler das Matsch, so gibt es eine Kameraschwenk.</w:t>
+        <w:t>In „</w:t>
+      </w:r>
+      <w:proofErr w:type="spellStart"/>
+      <w:r>
+        <w:t>Volamus</w:t>
+      </w:r>
+      <w:proofErr w:type="spellEnd"/>
+      <w:r>
+        <w:t>“ gibt es verschiedene Arten von Feedback.</w:t>
+      </w:r>
+    </w:p>
+    <w:p>
+      <w:pPr>
+        <w:spacing w:line="360" w:lineRule="auto"/>
+        <w:jc w:val="both"/>
+      </w:pPr>
+      <w:r>
+        <w:t xml:space="preserve">In jedem Level gibt es ein </w:t>
+      </w:r>
+      <w:proofErr w:type="spellStart"/>
+      <w:r>
+        <w:t>Acagamics</w:t>
+      </w:r>
+      <w:proofErr w:type="spellEnd"/>
+      <w:r>
+        <w:t xml:space="preserve"> Männchen als eine Art Schiedsrichter. Sobald ein Spieler einen Punkt erhält, hält das Männchen eine Fahne in der Farbe des Teams hoch, oder einfach nur grün für Spieler und rot für KI.</w:t>
+      </w:r>
+    </w:p>
+    <w:p>
+      <w:pPr>
+        <w:spacing w:line="360" w:lineRule="auto"/>
+        <w:jc w:val="both"/>
+      </w:pPr>
+      <w:r>
+        <w:t xml:space="preserve">Für Punkterhalt soll es außerdem Soundfeedback geben wie etwas Zuschauerjubeln. Gewinnt der Spieler </w:t>
+      </w:r>
+      <w:proofErr w:type="gramStart"/>
+      <w:r>
+        <w:t>das</w:t>
+      </w:r>
+      <w:proofErr w:type="gramEnd"/>
+      <w:r>
+        <w:t xml:space="preserve"> Matsch, so gibt es eine Kameraschwenk.</w:t>
       </w:r>
     </w:p>
     <w:p>
@@ -602,7 +802,15 @@
         <w:spacing w:line="360" w:lineRule="auto"/>
       </w:pPr>
       <w:r>
-        <w:t xml:space="preserve">Seit vielen vielen Jahren gibt es schon die Legend von der goldene Wolke. Niemand weiß genau, wann und wieso sie entstanden ist, oder welche Geheimnisse die goldene Wolke </w:t>
+        <w:t xml:space="preserve">Seit vielen </w:t>
+      </w:r>
+      <w:proofErr w:type="spellStart"/>
+      <w:r>
+        <w:t>vielen</w:t>
+      </w:r>
+      <w:proofErr w:type="spellEnd"/>
+      <w:r>
+        <w:t xml:space="preserve"> Jahren gibt es schon die Legend von der goldene Wolke. Niemand weiß genau, wann und wieso sie entstanden ist, oder welche Geheimnisse die goldene Wolke </w:t>
       </w:r>
       <w:r>
         <w:t>verbirgt.</w:t>
@@ -622,7 +830,15 @@
         <w:spacing w:line="360" w:lineRule="auto"/>
       </w:pPr>
       <w:r>
-        <w:t>Unter den Acagamics Männchen gib es eine Gruppe alter weiser Gelehrter, die an den Wahrheitsgehalt dieser Legende glauben und die es sich zur Aufgabe gemacht haben, die Wolke zu finden und zu studieren.</w:t>
+        <w:t xml:space="preserve">Unter den </w:t>
+      </w:r>
+      <w:proofErr w:type="spellStart"/>
+      <w:r>
+        <w:t>Acagamics</w:t>
+      </w:r>
+      <w:proofErr w:type="spellEnd"/>
+      <w:r>
+        <w:t xml:space="preserve"> Männchen gib es eine Gruppe alter weiser Gelehrter, die an den Wahrheitsgehalt dieser Legende glauben und die es sich zur Aufgabe gemacht haben, die Wolke zu finden und zu studieren.</w:t>
       </w:r>
     </w:p>
     <w:p>
@@ -687,16 +903,40 @@
         <w:jc w:val="both"/>
       </w:pPr>
       <w:r>
-        <w:t>Die Welt von „Volamus“ ist dreigeteilt. Es gibt die Eishalle, den Strand und den Garten. Jedes Level hat im Mittelpunkt das Spielfeld, welches durch ein Netz in die zwei Spielhälften geteilt wird. Der Schiedsrichter steht auf Höhe der Mittellinie außerhalb des Spielfelds. Im Außenbereich sind außerdem Zuschauer zu sehen.</w:t>
-      </w:r>
-    </w:p>
-    <w:p>
-      <w:pPr>
-        <w:spacing w:line="360" w:lineRule="auto"/>
-        <w:jc w:val="both"/>
-      </w:pPr>
-      <w:r>
-        <w:t>In allen Spielwelten werden Zuschauer und der Schiedsrichter durch Acagamics Männchen dargestellt.</w:t>
+        <w:t>Die Welt von „</w:t>
+      </w:r>
+      <w:proofErr w:type="spellStart"/>
+      <w:r>
+        <w:t>Volamus</w:t>
+      </w:r>
+      <w:proofErr w:type="spellEnd"/>
+      <w:r>
+        <w:t xml:space="preserve">“ ist dreigeteilt. Es gibt die Eishalle, den Strand und den Garten. </w:t>
+      </w:r>
+      <w:proofErr w:type="gramStart"/>
+      <w:r>
+        <w:t>Jedes</w:t>
+      </w:r>
+      <w:proofErr w:type="gramEnd"/>
+      <w:r>
+        <w:t xml:space="preserve"> Level hat im Mittelpunkt das Spielfeld, welches durch ein Netz in die zwei Spielhälften geteilt wird. Der Schiedsrichter steht auf Höhe der Mittellinie außerhalb des Spielfelds. Im Außenbereich sind außerdem Zuschauer zu sehen.</w:t>
+      </w:r>
+    </w:p>
+    <w:p>
+      <w:pPr>
+        <w:spacing w:line="360" w:lineRule="auto"/>
+        <w:jc w:val="both"/>
+      </w:pPr>
+      <w:r>
+        <w:t xml:space="preserve">In allen Spielwelten werden Zuschauer und der Schiedsrichter durch </w:t>
+      </w:r>
+      <w:proofErr w:type="spellStart"/>
+      <w:r>
+        <w:t>Acagamics</w:t>
+      </w:r>
+      <w:proofErr w:type="spellEnd"/>
+      <w:r>
+        <w:t xml:space="preserve"> Männchen dargestellt.</w:t>
       </w:r>
     </w:p>
     <w:p>
@@ -737,7 +977,15 @@
         <w:jc w:val="both"/>
       </w:pPr>
       <w:r>
-        <w:t>Der Garten ist eine Wiese mit Blumen, die das Netz halten und das Spielfeld abgrenzen. Es gibt Bänke für die Acagamics Männchen Zuschauer und die Spieler sind Hummeln.</w:t>
+        <w:t xml:space="preserve">Der Garten ist eine Wiese mit Blumen, die das Netz halten und das Spielfeld abgrenzen. Es gibt Bänke für die </w:t>
+      </w:r>
+      <w:proofErr w:type="spellStart"/>
+      <w:r>
+        <w:t>Acagamics</w:t>
+      </w:r>
+      <w:proofErr w:type="spellEnd"/>
+      <w:r>
+        <w:t xml:space="preserve"> Männchen Zuschauer und die Spieler sind Hummeln.</w:t>
       </w:r>
     </w:p>
     <w:p>
@@ -761,7 +1009,15 @@
         <w:jc w:val="both"/>
       </w:pPr>
       <w:r>
-        <w:t>In „Volamus“ soll es drei verschiedene spielbare Charaktere geben: Pinguine, Delfine und Hummeln.</w:t>
+        <w:t>In „</w:t>
+      </w:r>
+      <w:proofErr w:type="spellStart"/>
+      <w:r>
+        <w:t>Volamus</w:t>
+      </w:r>
+      <w:proofErr w:type="spellEnd"/>
+      <w:r>
+        <w:t>“ soll es drei verschiedene spielbare Charaktere geben: Pinguine, Delfine und Hummeln.</w:t>
       </w:r>
     </w:p>
     <w:p>
@@ -849,7 +1105,7 @@
 </file>
 
 <file path=word/endnotes.xml><?xml version="1.0" encoding="utf-8"?>
-<w:endnotes xmlns:wpc="http://schemas.microsoft.com/office/word/2010/wordprocessingCanvas" xmlns:mc="http://schemas.openxmlformats.org/markup-compatibility/2006" xmlns:o="urn:schemas-microsoft-com:office:office" xmlns:r="http://schemas.openxmlformats.org/officeDocument/2006/relationships" xmlns:m="http://schemas.openxmlformats.org/officeDocument/2006/math" xmlns:v="urn:schemas-microsoft-com:vml" xmlns:wp14="http://schemas.microsoft.com/office/word/2010/wordprocessingDrawing" xmlns:wp="http://schemas.openxmlformats.org/drawingml/2006/wordprocessingDrawing" xmlns:w10="urn:schemas-microsoft-com:office:word" xmlns:w="http://schemas.openxmlformats.org/wordprocessingml/2006/main" xmlns:w14="http://schemas.microsoft.com/office/word/2010/wordml" xmlns:w15="http://schemas.microsoft.com/office/word/2012/wordml" xmlns:wpg="http://schemas.microsoft.com/office/word/2010/wordprocessingGroup" xmlns:wpi="http://schemas.microsoft.com/office/word/2010/wordprocessingInk" xmlns:wne="http://schemas.microsoft.com/office/word/2006/wordml" xmlns:wps="http://schemas.microsoft.com/office/word/2010/wordprocessingShape" mc:Ignorable="w14 w15 wp14">
+<w:endnotes xmlns:ve="http://schemas.openxmlformats.org/markup-compatibility/2006" xmlns:o="urn:schemas-microsoft-com:office:office" xmlns:r="http://schemas.openxmlformats.org/officeDocument/2006/relationships" xmlns:m="http://schemas.openxmlformats.org/officeDocument/2006/math" xmlns:v="urn:schemas-microsoft-com:vml" xmlns:wp="http://schemas.openxmlformats.org/drawingml/2006/wordprocessingDrawing" xmlns:w10="urn:schemas-microsoft-com:office:word" xmlns:w="http://schemas.openxmlformats.org/wordprocessingml/2006/main" xmlns:wne="http://schemas.microsoft.com/office/word/2006/wordml">
   <w:endnote w:type="separator" w:id="-1">
     <w:p>
       <w:pPr>
@@ -874,13 +1130,13 @@
 </file>
 
 <file path=word/footer1.xml><?xml version="1.0" encoding="utf-8"?>
-<w:ftr xmlns:wpc="http://schemas.microsoft.com/office/word/2010/wordprocessingCanvas" xmlns:mc="http://schemas.openxmlformats.org/markup-compatibility/2006" xmlns:o="urn:schemas-microsoft-com:office:office" xmlns:r="http://schemas.openxmlformats.org/officeDocument/2006/relationships" xmlns:m="http://schemas.openxmlformats.org/officeDocument/2006/math" xmlns:v="urn:schemas-microsoft-com:vml" xmlns:wp14="http://schemas.microsoft.com/office/word/2010/wordprocessingDrawing" xmlns:wp="http://schemas.openxmlformats.org/drawingml/2006/wordprocessingDrawing" xmlns:w10="urn:schemas-microsoft-com:office:word" xmlns:w="http://schemas.openxmlformats.org/wordprocessingml/2006/main" xmlns:w14="http://schemas.microsoft.com/office/word/2010/wordml" xmlns:w15="http://schemas.microsoft.com/office/word/2012/wordml" xmlns:wpg="http://schemas.microsoft.com/office/word/2010/wordprocessingGroup" xmlns:wpi="http://schemas.microsoft.com/office/word/2010/wordprocessingInk" xmlns:wne="http://schemas.microsoft.com/office/word/2006/wordml" xmlns:wps="http://schemas.microsoft.com/office/word/2010/wordprocessingShape" mc:Ignorable="w14 w15 wp14">
+<w:ftr xmlns:ve="http://schemas.openxmlformats.org/markup-compatibility/2006" xmlns:o="urn:schemas-microsoft-com:office:office" xmlns:r="http://schemas.openxmlformats.org/officeDocument/2006/relationships" xmlns:m="http://schemas.openxmlformats.org/officeDocument/2006/math" xmlns:v="urn:schemas-microsoft-com:vml" xmlns:wp="http://schemas.openxmlformats.org/drawingml/2006/wordprocessingDrawing" xmlns:w10="urn:schemas-microsoft-com:office:word" xmlns:w="http://schemas.openxmlformats.org/wordprocessingml/2006/main" xmlns:wne="http://schemas.microsoft.com/office/word/2006/wordml">
   <w:tbl>
     <w:tblPr>
       <w:tblpPr w:leftFromText="187" w:rightFromText="187" w:vertAnchor="page" w:horzAnchor="margin" w:tblpXSpec="center" w:tblpYSpec="bottom"/>
       <w:tblW w:w="5000" w:type="pct"/>
       <w:tblLayout w:type="fixed"/>
-      <w:tblLook w:val="04A0" w:firstRow="1" w:lastRow="0" w:firstColumn="1" w:lastColumn="0" w:noHBand="0" w:noVBand="1"/>
+      <w:tblLook w:val="04A0"/>
     </w:tblPr>
     <w:tblGrid>
       <w:gridCol w:w="7430"/>
@@ -937,8 +1193,36 @@
                   <w:sz w:val="20"/>
                   <w:szCs w:val="20"/>
                 </w:rPr>
-                <w:t>Game Design Document - Volamus</w:t>
+                <w:t xml:space="preserve">Game Design </w:t>
               </w:r>
+              <w:proofErr w:type="spellStart"/>
+              <w:r>
+                <w:rPr>
+                  <w:rFonts w:asciiTheme="majorHAnsi" w:eastAsiaTheme="majorEastAsia" w:hAnsiTheme="majorHAnsi" w:cstheme="majorBidi"/>
+                  <w:sz w:val="20"/>
+                  <w:szCs w:val="20"/>
+                </w:rPr>
+                <w:t>Document</w:t>
+              </w:r>
+              <w:proofErr w:type="spellEnd"/>
+              <w:r>
+                <w:rPr>
+                  <w:rFonts w:asciiTheme="majorHAnsi" w:eastAsiaTheme="majorEastAsia" w:hAnsiTheme="majorHAnsi" w:cstheme="majorBidi"/>
+                  <w:sz w:val="20"/>
+                  <w:szCs w:val="20"/>
+                </w:rPr>
+                <w:t xml:space="preserve"> - </w:t>
+              </w:r>
+              <w:proofErr w:type="spellStart"/>
+              <w:r>
+                <w:rPr>
+                  <w:rFonts w:asciiTheme="majorHAnsi" w:eastAsiaTheme="majorEastAsia" w:hAnsiTheme="majorHAnsi" w:cstheme="majorBidi"/>
+                  <w:sz w:val="20"/>
+                  <w:szCs w:val="20"/>
+                </w:rPr>
+                <w:t>Volamus</w:t>
+              </w:r>
+              <w:proofErr w:type="spellEnd"/>
             </w:p>
           </w:tc>
           <w:tc>
@@ -963,10 +1247,7 @@
                 <w:fldChar w:fldCharType="begin"/>
               </w:r>
               <w:r>
-                <w:instrText xml:space="preserve"> PAGE    \</w:instrText>
-              </w:r>
-              <w:r>
-                <w:instrText xml:space="preserve">* MERGEFORMAT </w:instrText>
+                <w:instrText xml:space="preserve"> PAGE    \* MERGEFORMAT </w:instrText>
               </w:r>
               <w:r>
                 <w:fldChar w:fldCharType="separate"/>
@@ -975,7 +1256,7 @@
                 <w:rPr>
                   <w:noProof/>
                 </w:rPr>
-                <w:t>7</w:t>
+                <w:t>4</w:t>
               </w:r>
               <w:r>
                 <w:rPr>
@@ -998,7 +1279,7 @@
 </file>
 
 <file path=word/footnotes.xml><?xml version="1.0" encoding="utf-8"?>
-<w:footnotes xmlns:wpc="http://schemas.microsoft.com/office/word/2010/wordprocessingCanvas" xmlns:mc="http://schemas.openxmlformats.org/markup-compatibility/2006" xmlns:o="urn:schemas-microsoft-com:office:office" xmlns:r="http://schemas.openxmlformats.org/officeDocument/2006/relationships" xmlns:m="http://schemas.openxmlformats.org/officeDocument/2006/math" xmlns:v="urn:schemas-microsoft-com:vml" xmlns:wp14="http://schemas.microsoft.com/office/word/2010/wordprocessingDrawing" xmlns:wp="http://schemas.openxmlformats.org/drawingml/2006/wordprocessingDrawing" xmlns:w10="urn:schemas-microsoft-com:office:word" xmlns:w="http://schemas.openxmlformats.org/wordprocessingml/2006/main" xmlns:w14="http://schemas.microsoft.com/office/word/2010/wordml" xmlns:w15="http://schemas.microsoft.com/office/word/2012/wordml" xmlns:wpg="http://schemas.microsoft.com/office/word/2010/wordprocessingGroup" xmlns:wpi="http://schemas.microsoft.com/office/word/2010/wordprocessingInk" xmlns:wne="http://schemas.microsoft.com/office/word/2006/wordml" xmlns:wps="http://schemas.microsoft.com/office/word/2010/wordprocessingShape" mc:Ignorable="w14 w15 wp14">
+<w:footnotes xmlns:ve="http://schemas.openxmlformats.org/markup-compatibility/2006" xmlns:o="urn:schemas-microsoft-com:office:office" xmlns:r="http://schemas.openxmlformats.org/officeDocument/2006/relationships" xmlns:m="http://schemas.openxmlformats.org/officeDocument/2006/math" xmlns:v="urn:schemas-microsoft-com:vml" xmlns:wp="http://schemas.openxmlformats.org/drawingml/2006/wordprocessingDrawing" xmlns:w10="urn:schemas-microsoft-com:office:word" xmlns:w="http://schemas.openxmlformats.org/wordprocessingml/2006/main" xmlns:wne="http://schemas.microsoft.com/office/word/2006/wordml">
   <w:footnote w:type="separator" w:id="-1">
     <w:p>
       <w:pPr>
@@ -1026,8 +1307,8 @@
 </file>
 
 <file path=word/numbering.xml><?xml version="1.0" encoding="utf-8"?>
-<w:numbering xmlns:wpc="http://schemas.microsoft.com/office/word/2010/wordprocessingCanvas" xmlns:mc="http://schemas.openxmlformats.org/markup-compatibility/2006" xmlns:o="urn:schemas-microsoft-com:office:office" xmlns:r="http://schemas.openxmlformats.org/officeDocument/2006/relationships" xmlns:m="http://schemas.openxmlformats.org/officeDocument/2006/math" xmlns:v="urn:schemas-microsoft-com:vml" xmlns:wp14="http://schemas.microsoft.com/office/word/2010/wordprocessingDrawing" xmlns:wp="http://schemas.openxmlformats.org/drawingml/2006/wordprocessingDrawing" xmlns:w10="urn:schemas-microsoft-com:office:word" xmlns:w="http://schemas.openxmlformats.org/wordprocessingml/2006/main" xmlns:w14="http://schemas.microsoft.com/office/word/2010/wordml" xmlns:w15="http://schemas.microsoft.com/office/word/2012/wordml" xmlns:wpg="http://schemas.microsoft.com/office/word/2010/wordprocessingGroup" xmlns:wpi="http://schemas.microsoft.com/office/word/2010/wordprocessingInk" xmlns:wne="http://schemas.microsoft.com/office/word/2006/wordml" xmlns:wps="http://schemas.microsoft.com/office/word/2010/wordprocessingShape" mc:Ignorable="w14 w15 wp14">
-  <w:abstractNum w:abstractNumId="0" w15:restartNumberingAfterBreak="0">
+<w:numbering xmlns:ve="http://schemas.openxmlformats.org/markup-compatibility/2006" xmlns:o="urn:schemas-microsoft-com:office:office" xmlns:r="http://schemas.openxmlformats.org/officeDocument/2006/relationships" xmlns:m="http://schemas.openxmlformats.org/officeDocument/2006/math" xmlns:v="urn:schemas-microsoft-com:vml" xmlns:wp="http://schemas.openxmlformats.org/drawingml/2006/wordprocessingDrawing" xmlns:w10="urn:schemas-microsoft-com:office:word" xmlns:w="http://schemas.openxmlformats.org/wordprocessingml/2006/main" xmlns:wne="http://schemas.microsoft.com/office/word/2006/wordml">
+  <w:abstractNum w:abstractNumId="0">
     <w:nsid w:val="67DB01E9"/>
     <w:multiLevelType w:val="multilevel"/>
     <w:tmpl w:val="EF7AB060"/>
@@ -1229,7 +1510,7 @@
 </file>
 
 <file path=word/styles.xml><?xml version="1.0" encoding="utf-8"?>
-<w:styles xmlns:mc="http://schemas.openxmlformats.org/markup-compatibility/2006" xmlns:r="http://schemas.openxmlformats.org/officeDocument/2006/relationships" xmlns:w="http://schemas.openxmlformats.org/wordprocessingml/2006/main" xmlns:w14="http://schemas.microsoft.com/office/word/2010/wordml" xmlns:w15="http://schemas.microsoft.com/office/word/2012/wordml" mc:Ignorable="w14 w15">
+<w:styles xmlns:r="http://schemas.openxmlformats.org/officeDocument/2006/relationships" xmlns:w="http://schemas.openxmlformats.org/wordprocessingml/2006/main">
   <w:docDefaults>
     <w:rPrDefault>
       <w:rPr>
@@ -1250,378 +1531,144 @@
       </w:pPr>
     </w:pPrDefault>
   </w:docDefaults>
-  <w:latentStyles w:defLockedState="0" w:defUIPriority="99" w:defSemiHidden="0" w:defUnhideWhenUsed="0" w:defQFormat="0" w:count="371">
-    <w:lsdException w:name="Normal" w:uiPriority="0" w:qFormat="1"/>
-    <w:lsdException w:name="heading 1" w:uiPriority="9" w:qFormat="1"/>
-    <w:lsdException w:name="heading 2" w:semiHidden="1" w:uiPriority="9" w:unhideWhenUsed="1" w:qFormat="1"/>
-    <w:lsdException w:name="heading 3" w:semiHidden="1" w:uiPriority="9" w:unhideWhenUsed="1" w:qFormat="1"/>
-    <w:lsdException w:name="heading 4" w:semiHidden="1" w:uiPriority="9" w:unhideWhenUsed="1" w:qFormat="1"/>
-    <w:lsdException w:name="heading 5" w:semiHidden="1" w:uiPriority="9" w:unhideWhenUsed="1" w:qFormat="1"/>
-    <w:lsdException w:name="heading 6" w:semiHidden="1" w:uiPriority="9" w:unhideWhenUsed="1" w:qFormat="1"/>
-    <w:lsdException w:name="heading 7" w:semiHidden="1" w:uiPriority="9" w:unhideWhenUsed="1" w:qFormat="1"/>
-    <w:lsdException w:name="heading 8" w:semiHidden="1" w:uiPriority="9" w:unhideWhenUsed="1" w:qFormat="1"/>
-    <w:lsdException w:name="heading 9" w:semiHidden="1" w:uiPriority="9" w:unhideWhenUsed="1" w:qFormat="1"/>
-    <w:lsdException w:name="index 1" w:semiHidden="1" w:unhideWhenUsed="1"/>
-    <w:lsdException w:name="index 2" w:semiHidden="1" w:unhideWhenUsed="1"/>
-    <w:lsdException w:name="index 3" w:semiHidden="1" w:unhideWhenUsed="1"/>
-    <w:lsdException w:name="index 4" w:semiHidden="1" w:unhideWhenUsed="1"/>
-    <w:lsdException w:name="index 5" w:semiHidden="1" w:unhideWhenUsed="1"/>
-    <w:lsdException w:name="index 6" w:semiHidden="1" w:unhideWhenUsed="1"/>
-    <w:lsdException w:name="index 7" w:semiHidden="1" w:unhideWhenUsed="1"/>
-    <w:lsdException w:name="index 8" w:semiHidden="1" w:unhideWhenUsed="1"/>
-    <w:lsdException w:name="index 9" w:semiHidden="1" w:unhideWhenUsed="1"/>
-    <w:lsdException w:name="toc 1" w:semiHidden="1" w:uiPriority="39" w:unhideWhenUsed="1"/>
-    <w:lsdException w:name="toc 2" w:semiHidden="1" w:uiPriority="39" w:unhideWhenUsed="1"/>
-    <w:lsdException w:name="toc 3" w:semiHidden="1" w:uiPriority="39" w:unhideWhenUsed="1"/>
-    <w:lsdException w:name="toc 4" w:semiHidden="1" w:uiPriority="39" w:unhideWhenUsed="1"/>
-    <w:lsdException w:name="toc 5" w:semiHidden="1" w:uiPriority="39" w:unhideWhenUsed="1"/>
-    <w:lsdException w:name="toc 6" w:semiHidden="1" w:uiPriority="39" w:unhideWhenUsed="1"/>
-    <w:lsdException w:name="toc 7" w:semiHidden="1" w:uiPriority="39" w:unhideWhenUsed="1"/>
-    <w:lsdException w:name="toc 8" w:semiHidden="1" w:uiPriority="39" w:unhideWhenUsed="1"/>
-    <w:lsdException w:name="toc 9" w:semiHidden="1" w:uiPriority="39" w:unhideWhenUsed="1"/>
-    <w:lsdException w:name="Normal Indent" w:semiHidden="1" w:unhideWhenUsed="1"/>
-    <w:lsdException w:name="footnote text" w:semiHidden="1" w:unhideWhenUsed="1"/>
-    <w:lsdException w:name="annotation text" w:semiHidden="1" w:unhideWhenUsed="1"/>
-    <w:lsdException w:name="header" w:semiHidden="1" w:unhideWhenUsed="1"/>
-    <w:lsdException w:name="footer" w:semiHidden="1" w:unhideWhenUsed="1"/>
-    <w:lsdException w:name="index heading" w:semiHidden="1" w:unhideWhenUsed="1"/>
-    <w:lsdException w:name="caption" w:semiHidden="1" w:uiPriority="35" w:unhideWhenUsed="1" w:qFormat="1"/>
-    <w:lsdException w:name="table of figures" w:semiHidden="1" w:unhideWhenUsed="1"/>
-    <w:lsdException w:name="envelope address" w:semiHidden="1" w:unhideWhenUsed="1"/>
-    <w:lsdException w:name="envelope return" w:semiHidden="1" w:unhideWhenUsed="1"/>
-    <w:lsdException w:name="footnote reference" w:semiHidden="1" w:unhideWhenUsed="1"/>
-    <w:lsdException w:name="annotation reference" w:semiHidden="1" w:unhideWhenUsed="1"/>
-    <w:lsdException w:name="line number" w:semiHidden="1" w:unhideWhenUsed="1"/>
-    <w:lsdException w:name="page number" w:semiHidden="1" w:unhideWhenUsed="1"/>
-    <w:lsdException w:name="endnote reference" w:semiHidden="1" w:unhideWhenUsed="1"/>
-    <w:lsdException w:name="endnote text" w:semiHidden="1" w:unhideWhenUsed="1"/>
-    <w:lsdException w:name="table of authorities" w:semiHidden="1" w:unhideWhenUsed="1"/>
-    <w:lsdException w:name="macro" w:semiHidden="1" w:unhideWhenUsed="1"/>
-    <w:lsdException w:name="toa heading" w:semiHidden="1" w:unhideWhenUsed="1"/>
-    <w:lsdException w:name="List" w:semiHidden="1" w:unhideWhenUsed="1"/>
-    <w:lsdException w:name="List Bullet" w:semiHidden="1" w:unhideWhenUsed="1"/>
-    <w:lsdException w:name="List Number" w:semiHidden="1" w:unhideWhenUsed="1"/>
-    <w:lsdException w:name="List 2" w:semiHidden="1" w:unhideWhenUsed="1"/>
-    <w:lsdException w:name="List 3" w:semiHidden="1" w:unhideWhenUsed="1"/>
-    <w:lsdException w:name="List 4" w:semiHidden="1" w:unhideWhenUsed="1"/>
-    <w:lsdException w:name="List 5" w:semiHidden="1" w:unhideWhenUsed="1"/>
-    <w:lsdException w:name="List Bullet 2" w:semiHidden="1" w:unhideWhenUsed="1"/>
-    <w:lsdException w:name="List Bullet 3" w:semiHidden="1" w:unhideWhenUsed="1"/>
-    <w:lsdException w:name="List Bullet 4" w:semiHidden="1" w:unhideWhenUsed="1"/>
-    <w:lsdException w:name="List Bullet 5" w:semiHidden="1" w:unhideWhenUsed="1"/>
-    <w:lsdException w:name="List Number 2" w:semiHidden="1" w:unhideWhenUsed="1"/>
-    <w:lsdException w:name="List Number 3" w:semiHidden="1" w:unhideWhenUsed="1"/>
-    <w:lsdException w:name="List Number 4" w:semiHidden="1" w:unhideWhenUsed="1"/>
-    <w:lsdException w:name="List Number 5" w:semiHidden="1" w:unhideWhenUsed="1"/>
-    <w:lsdException w:name="Title" w:uiPriority="10" w:qFormat="1"/>
-    <w:lsdException w:name="Closing" w:semiHidden="1" w:unhideWhenUsed="1"/>
-    <w:lsdException w:name="Signature" w:semiHidden="1" w:unhideWhenUsed="1"/>
-    <w:lsdException w:name="Default Paragraph Font" w:semiHidden="1" w:uiPriority="1" w:unhideWhenUsed="1"/>
-    <w:lsdException w:name="Body Text" w:semiHidden="1" w:unhideWhenUsed="1"/>
-    <w:lsdException w:name="Body Text Indent" w:semiHidden="1" w:unhideWhenUsed="1"/>
-    <w:lsdException w:name="List Continue" w:semiHidden="1" w:unhideWhenUsed="1"/>
-    <w:lsdException w:name="List Continue 2" w:semiHidden="1" w:unhideWhenUsed="1"/>
-    <w:lsdException w:name="List Continue 3" w:semiHidden="1" w:unhideWhenUsed="1"/>
-    <w:lsdException w:name="List Continue 4" w:semiHidden="1" w:unhideWhenUsed="1"/>
-    <w:lsdException w:name="List Continue 5" w:semiHidden="1" w:unhideWhenUsed="1"/>
-    <w:lsdException w:name="Message Header" w:semiHidden="1" w:unhideWhenUsed="1"/>
-    <w:lsdException w:name="Subtitle" w:uiPriority="11" w:qFormat="1"/>
-    <w:lsdException w:name="Salutation" w:semiHidden="1" w:unhideWhenUsed="1"/>
-    <w:lsdException w:name="Date" w:semiHidden="1" w:unhideWhenUsed="1"/>
-    <w:lsdException w:name="Body Text First Indent" w:semiHidden="1" w:unhideWhenUsed="1"/>
-    <w:lsdException w:name="Body Text First Indent 2" w:semiHidden="1" w:unhideWhenUsed="1"/>
-    <w:lsdException w:name="Note Heading" w:semiHidden="1" w:unhideWhenUsed="1"/>
-    <w:lsdException w:name="Body Text 2" w:semiHidden="1" w:unhideWhenUsed="1"/>
-    <w:lsdException w:name="Body Text 3" w:semiHidden="1" w:unhideWhenUsed="1"/>
-    <w:lsdException w:name="Body Text Indent 2" w:semiHidden="1" w:unhideWhenUsed="1"/>
-    <w:lsdException w:name="Body Text Indent 3" w:semiHidden="1" w:unhideWhenUsed="1"/>
-    <w:lsdException w:name="Block Text" w:semiHidden="1" w:unhideWhenUsed="1"/>
-    <w:lsdException w:name="Hyperlink" w:semiHidden="1" w:unhideWhenUsed="1"/>
-    <w:lsdException w:name="FollowedHyperlink" w:semiHidden="1" w:unhideWhenUsed="1"/>
-    <w:lsdException w:name="Strong" w:uiPriority="22" w:qFormat="1"/>
-    <w:lsdException w:name="Emphasis" w:uiPriority="20" w:qFormat="1"/>
-    <w:lsdException w:name="Document Map" w:semiHidden="1" w:unhideWhenUsed="1"/>
-    <w:lsdException w:name="Plain Text" w:semiHidden="1" w:unhideWhenUsed="1"/>
-    <w:lsdException w:name="E-mail Signature" w:semiHidden="1" w:unhideWhenUsed="1"/>
-    <w:lsdException w:name="HTML Top of Form" w:semiHidden="1" w:unhideWhenUsed="1"/>
-    <w:lsdException w:name="HTML Bottom of Form" w:semiHidden="1" w:unhideWhenUsed="1"/>
-    <w:lsdException w:name="Normal (Web)" w:semiHidden="1" w:unhideWhenUsed="1"/>
-    <w:lsdException w:name="HTML Acronym" w:semiHidden="1" w:unhideWhenUsed="1"/>
-    <w:lsdException w:name="HTML Address" w:semiHidden="1" w:unhideWhenUsed="1"/>
-    <w:lsdException w:name="HTML Cite" w:semiHidden="1" w:unhideWhenUsed="1"/>
-    <w:lsdException w:name="HTML Code" w:semiHidden="1" w:unhideWhenUsed="1"/>
-    <w:lsdException w:name="HTML Definition" w:semiHidden="1" w:unhideWhenUsed="1"/>
-    <w:lsdException w:name="HTML Keyboard" w:semiHidden="1" w:unhideWhenUsed="1"/>
-    <w:lsdException w:name="HTML Preformatted" w:semiHidden="1" w:unhideWhenUsed="1"/>
-    <w:lsdException w:name="HTML Sample" w:semiHidden="1" w:unhideWhenUsed="1"/>
-    <w:lsdException w:name="HTML Typewriter" w:semiHidden="1" w:unhideWhenUsed="1"/>
-    <w:lsdException w:name="HTML Variable" w:semiHidden="1" w:unhideWhenUsed="1"/>
-    <w:lsdException w:name="Normal Table" w:semiHidden="1" w:unhideWhenUsed="1"/>
-    <w:lsdException w:name="annotation subject" w:semiHidden="1" w:unhideWhenUsed="1"/>
-    <w:lsdException w:name="No List" w:semiHidden="1" w:unhideWhenUsed="1"/>
-    <w:lsdException w:name="Outline List 1" w:semiHidden="1" w:unhideWhenUsed="1"/>
-    <w:lsdException w:name="Outline List 2" w:semiHidden="1" w:unhideWhenUsed="1"/>
-    <w:lsdException w:name="Outline List 3" w:semiHidden="1" w:unhideWhenUsed="1"/>
-    <w:lsdException w:name="Table Simple 1" w:semiHidden="1" w:unhideWhenUsed="1"/>
-    <w:lsdException w:name="Table Simple 2" w:semiHidden="1" w:unhideWhenUsed="1"/>
-    <w:lsdException w:name="Table Simple 3" w:semiHidden="1" w:unhideWhenUsed="1"/>
-    <w:lsdException w:name="Table Classic 1" w:semiHidden="1" w:unhideWhenUsed="1"/>
-    <w:lsdException w:name="Table Classic 2" w:semiHidden="1" w:unhideWhenUsed="1"/>
-    <w:lsdException w:name="Table Classic 3" w:semiHidden="1" w:unhideWhenUsed="1"/>
-    <w:lsdException w:name="Table Classic 4" w:semiHidden="1" w:unhideWhenUsed="1"/>
-    <w:lsdException w:name="Table Colorful 1" w:semiHidden="1" w:unhideWhenUsed="1"/>
-    <w:lsdException w:name="Table Colorful 2" w:semiHidden="1" w:unhideWhenUsed="1"/>
-    <w:lsdException w:name="Table Colorful 3" w:semiHidden="1" w:unhideWhenUsed="1"/>
-    <w:lsdException w:name="Table Columns 1" w:semiHidden="1" w:unhideWhenUsed="1"/>
-    <w:lsdException w:name="Table Columns 2" w:semiHidden="1" w:unhideWhenUsed="1"/>
-    <w:lsdException w:name="Table Columns 3" w:semiHidden="1" w:unhideWhenUsed="1"/>
-    <w:lsdException w:name="Table Columns 4" w:semiHidden="1" w:unhideWhenUsed="1"/>
-    <w:lsdException w:name="Table Columns 5" w:semiHidden="1" w:unhideWhenUsed="1"/>
-    <w:lsdException w:name="Table Grid 1" w:semiHidden="1" w:unhideWhenUsed="1"/>
-    <w:lsdException w:name="Table Grid 2" w:semiHidden="1" w:unhideWhenUsed="1"/>
-    <w:lsdException w:name="Table Grid 3" w:semiHidden="1" w:unhideWhenUsed="1"/>
-    <w:lsdException w:name="Table Grid 4" w:semiHidden="1" w:unhideWhenUsed="1"/>
-    <w:lsdException w:name="Table Grid 5" w:semiHidden="1" w:unhideWhenUsed="1"/>
-    <w:lsdException w:name="Table Grid 6" w:semiHidden="1" w:unhideWhenUsed="1"/>
-    <w:lsdException w:name="Table Grid 7" w:semiHidden="1" w:unhideWhenUsed="1"/>
-    <w:lsdException w:name="Table Grid 8" w:semiHidden="1" w:unhideWhenUsed="1"/>
-    <w:lsdException w:name="Table List 1" w:semiHidden="1" w:unhideWhenUsed="1"/>
-    <w:lsdException w:name="Table List 2" w:semiHidden="1" w:unhideWhenUsed="1"/>
-    <w:lsdException w:name="Table List 3" w:semiHidden="1" w:unhideWhenUsed="1"/>
-    <w:lsdException w:name="Table List 4" w:semiHidden="1" w:unhideWhenUsed="1"/>
-    <w:lsdException w:name="Table List 5" w:semiHidden="1" w:unhideWhenUsed="1"/>
-    <w:lsdException w:name="Table List 6" w:semiHidden="1" w:unhideWhenUsed="1"/>
-    <w:lsdException w:name="Table List 7" w:semiHidden="1" w:unhideWhenUsed="1"/>
-    <w:lsdException w:name="Table List 8" w:semiHidden="1" w:unhideWhenUsed="1"/>
-    <w:lsdException w:name="Table 3D effects 1" w:semiHidden="1" w:unhideWhenUsed="1"/>
-    <w:lsdException w:name="Table 3D effects 2" w:semiHidden="1" w:unhideWhenUsed="1"/>
-    <w:lsdException w:name="Table 3D effects 3" w:semiHidden="1" w:unhideWhenUsed="1"/>
-    <w:lsdException w:name="Table Contemporary" w:semiHidden="1" w:unhideWhenUsed="1"/>
-    <w:lsdException w:name="Table Elegant" w:semiHidden="1" w:unhideWhenUsed="1"/>
-    <w:lsdException w:name="Table Professional" w:semiHidden="1" w:unhideWhenUsed="1"/>
-    <w:lsdException w:name="Table Subtle 1" w:semiHidden="1" w:unhideWhenUsed="1"/>
-    <w:lsdException w:name="Table Subtle 2" w:semiHidden="1" w:unhideWhenUsed="1"/>
-    <w:lsdException w:name="Table Web 1" w:semiHidden="1" w:unhideWhenUsed="1"/>
-    <w:lsdException w:name="Table Web 2" w:semiHidden="1" w:unhideWhenUsed="1"/>
-    <w:lsdException w:name="Table Web 3" w:semiHidden="1" w:unhideWhenUsed="1"/>
-    <w:lsdException w:name="Balloon Text" w:semiHidden="1" w:unhideWhenUsed="1"/>
-    <w:lsdException w:name="Table Grid" w:uiPriority="39"/>
-    <w:lsdException w:name="Table Theme" w:semiHidden="1" w:unhideWhenUsed="1"/>
-    <w:lsdException w:name="Placeholder Text" w:semiHidden="1"/>
-    <w:lsdException w:name="No Spacing" w:uiPriority="1" w:qFormat="1"/>
-    <w:lsdException w:name="Light Shading" w:uiPriority="60"/>
-    <w:lsdException w:name="Light List" w:uiPriority="61"/>
-    <w:lsdException w:name="Light Grid" w:uiPriority="62"/>
-    <w:lsdException w:name="Medium Shading 1" w:uiPriority="63"/>
-    <w:lsdException w:name="Medium Shading 2" w:uiPriority="64"/>
-    <w:lsdException w:name="Medium List 1" w:uiPriority="65"/>
-    <w:lsdException w:name="Medium List 2" w:uiPriority="66"/>
-    <w:lsdException w:name="Medium Grid 1" w:uiPriority="67"/>
-    <w:lsdException w:name="Medium Grid 2" w:uiPriority="68"/>
-    <w:lsdException w:name="Medium Grid 3" w:uiPriority="69"/>
-    <w:lsdException w:name="Dark List" w:uiPriority="70"/>
-    <w:lsdException w:name="Colorful Shading" w:uiPriority="71"/>
-    <w:lsdException w:name="Colorful List" w:uiPriority="72"/>
-    <w:lsdException w:name="Colorful Grid" w:uiPriority="73"/>
-    <w:lsdException w:name="Light Shading Accent 1" w:uiPriority="60"/>
-    <w:lsdException w:name="Light List Accent 1" w:uiPriority="61"/>
-    <w:lsdException w:name="Light Grid Accent 1" w:uiPriority="62"/>
-    <w:lsdException w:name="Medium Shading 1 Accent 1" w:uiPriority="63"/>
-    <w:lsdException w:name="Medium Shading 2 Accent 1" w:uiPriority="64"/>
-    <w:lsdException w:name="Medium List 1 Accent 1" w:uiPriority="65"/>
-    <w:lsdException w:name="Revision" w:semiHidden="1"/>
-    <w:lsdException w:name="List Paragraph" w:uiPriority="34" w:qFormat="1"/>
-    <w:lsdException w:name="Quote" w:uiPriority="29" w:qFormat="1"/>
-    <w:lsdException w:name="Intense Quote" w:uiPriority="30" w:qFormat="1"/>
-    <w:lsdException w:name="Medium List 2 Accent 1" w:uiPriority="66"/>
-    <w:lsdException w:name="Medium Grid 1 Accent 1" w:uiPriority="67"/>
-    <w:lsdException w:name="Medium Grid 2 Accent 1" w:uiPriority="68"/>
-    <w:lsdException w:name="Medium Grid 3 Accent 1" w:uiPriority="69"/>
-    <w:lsdException w:name="Dark List Accent 1" w:uiPriority="70"/>
-    <w:lsdException w:name="Colorful Shading Accent 1" w:uiPriority="71"/>
-    <w:lsdException w:name="Colorful List Accent 1" w:uiPriority="72"/>
-    <w:lsdException w:name="Colorful Grid Accent 1" w:uiPriority="73"/>
-    <w:lsdException w:name="Light Shading Accent 2" w:uiPriority="60"/>
-    <w:lsdException w:name="Light List Accent 2" w:uiPriority="61"/>
-    <w:lsdException w:name="Light Grid Accent 2" w:uiPriority="62"/>
-    <w:lsdException w:name="Medium Shading 1 Accent 2" w:uiPriority="63"/>
-    <w:lsdException w:name="Medium Shading 2 Accent 2" w:uiPriority="64"/>
-    <w:lsdException w:name="Medium List 1 Accent 2" w:uiPriority="65"/>
-    <w:lsdException w:name="Medium List 2 Accent 2" w:uiPriority="66"/>
-    <w:lsdException w:name="Medium Grid 1 Accent 2" w:uiPriority="67"/>
-    <w:lsdException w:name="Medium Grid 2 Accent 2" w:uiPriority="68"/>
-    <w:lsdException w:name="Medium Grid 3 Accent 2" w:uiPriority="69"/>
-    <w:lsdException w:name="Dark List Accent 2" w:uiPriority="70"/>
-    <w:lsdException w:name="Colorful Shading Accent 2" w:uiPriority="71"/>
-    <w:lsdException w:name="Colorful List Accent 2" w:uiPriority="72"/>
-    <w:lsdException w:name="Colorful Grid Accent 2" w:uiPriority="73"/>
-    <w:lsdException w:name="Light Shading Accent 3" w:uiPriority="60"/>
-    <w:lsdException w:name="Light List Accent 3" w:uiPriority="61"/>
-    <w:lsdException w:name="Light Grid Accent 3" w:uiPriority="62"/>
-    <w:lsdException w:name="Medium Shading 1 Accent 3" w:uiPriority="63"/>
-    <w:lsdException w:name="Medium Shading 2 Accent 3" w:uiPriority="64"/>
-    <w:lsdException w:name="Medium List 1 Accent 3" w:uiPriority="65"/>
-    <w:lsdException w:name="Medium List 2 Accent 3" w:uiPriority="66"/>
-    <w:lsdException w:name="Medium Grid 1 Accent 3" w:uiPriority="67"/>
-    <w:lsdException w:name="Medium Grid 2 Accent 3" w:uiPriority="68"/>
-    <w:lsdException w:name="Medium Grid 3 Accent 3" w:uiPriority="69"/>
-    <w:lsdException w:name="Dark List Accent 3" w:uiPriority="70"/>
-    <w:lsdException w:name="Colorful Shading Accent 3" w:uiPriority="71"/>
-    <w:lsdException w:name="Colorful List Accent 3" w:uiPriority="72"/>
-    <w:lsdException w:name="Colorful Grid Accent 3" w:uiPriority="73"/>
-    <w:lsdException w:name="Light Shading Accent 4" w:uiPriority="60"/>
-    <w:lsdException w:name="Light List Accent 4" w:uiPriority="61"/>
-    <w:lsdException w:name="Light Grid Accent 4" w:uiPriority="62"/>
-    <w:lsdException w:name="Medium Shading 1 Accent 4" w:uiPriority="63"/>
-    <w:lsdException w:name="Medium Shading 2 Accent 4" w:uiPriority="64"/>
-    <w:lsdException w:name="Medium List 1 Accent 4" w:uiPriority="65"/>
-    <w:lsdException w:name="Medium List 2 Accent 4" w:uiPriority="66"/>
-    <w:lsdException w:name="Medium Grid 1 Accent 4" w:uiPriority="67"/>
-    <w:lsdException w:name="Medium Grid 2 Accent 4" w:uiPriority="68"/>
-    <w:lsdException w:name="Medium Grid 3 Accent 4" w:uiPriority="69"/>
-    <w:lsdException w:name="Dark List Accent 4" w:uiPriority="70"/>
-    <w:lsdException w:name="Colorful Shading Accent 4" w:uiPriority="71"/>
-    <w:lsdException w:name="Colorful List Accent 4" w:uiPriority="72"/>
-    <w:lsdException w:name="Colorful Grid Accent 4" w:uiPriority="73"/>
-    <w:lsdException w:name="Light Shading Accent 5" w:uiPriority="60"/>
-    <w:lsdException w:name="Light List Accent 5" w:uiPriority="61"/>
-    <w:lsdException w:name="Light Grid Accent 5" w:uiPriority="62"/>
-    <w:lsdException w:name="Medium Shading 1 Accent 5" w:uiPriority="63"/>
-    <w:lsdException w:name="Medium Shading 2 Accent 5" w:uiPriority="64"/>
-    <w:lsdException w:name="Medium List 1 Accent 5" w:uiPriority="65"/>
-    <w:lsdException w:name="Medium List 2 Accent 5" w:uiPriority="66"/>
-    <w:lsdException w:name="Medium Grid 1 Accent 5" w:uiPriority="67"/>
-    <w:lsdException w:name="Medium Grid 2 Accent 5" w:uiPriority="68"/>
-    <w:lsdException w:name="Medium Grid 3 Accent 5" w:uiPriority="69"/>
-    <w:lsdException w:name="Dark List Accent 5" w:uiPriority="70"/>
-    <w:lsdException w:name="Colorful Shading Accent 5" w:uiPriority="71"/>
-    <w:lsdException w:name="Colorful List Accent 5" w:uiPriority="72"/>
-    <w:lsdException w:name="Colorful Grid Accent 5" w:uiPriority="73"/>
-    <w:lsdException w:name="Light Shading Accent 6" w:uiPriority="60"/>
-    <w:lsdException w:name="Light List Accent 6" w:uiPriority="61"/>
-    <w:lsdException w:name="Light Grid Accent 6" w:uiPriority="62"/>
-    <w:lsdException w:name="Medium Shading 1 Accent 6" w:uiPriority="63"/>
-    <w:lsdException w:name="Medium Shading 2 Accent 6" w:uiPriority="64"/>
-    <w:lsdException w:name="Medium List 1 Accent 6" w:uiPriority="65"/>
-    <w:lsdException w:name="Medium List 2 Accent 6" w:uiPriority="66"/>
-    <w:lsdException w:name="Medium Grid 1 Accent 6" w:uiPriority="67"/>
-    <w:lsdException w:name="Medium Grid 2 Accent 6" w:uiPriority="68"/>
-    <w:lsdException w:name="Medium Grid 3 Accent 6" w:uiPriority="69"/>
-    <w:lsdException w:name="Dark List Accent 6" w:uiPriority="70"/>
-    <w:lsdException w:name="Colorful Shading Accent 6" w:uiPriority="71"/>
-    <w:lsdException w:name="Colorful List Accent 6" w:uiPriority="72"/>
-    <w:lsdException w:name="Colorful Grid Accent 6" w:uiPriority="73"/>
-    <w:lsdException w:name="Subtle Emphasis" w:uiPriority="19" w:qFormat="1"/>
-    <w:lsdException w:name="Intense Emphasis" w:uiPriority="21" w:qFormat="1"/>
-    <w:lsdException w:name="Subtle Reference" w:uiPriority="31" w:qFormat="1"/>
-    <w:lsdException w:name="Intense Reference" w:uiPriority="32" w:qFormat="1"/>
-    <w:lsdException w:name="Book Title" w:uiPriority="33" w:qFormat="1"/>
-    <w:lsdException w:name="Bibliography" w:semiHidden="1" w:uiPriority="37" w:unhideWhenUsed="1"/>
-    <w:lsdException w:name="TOC Heading" w:semiHidden="1" w:uiPriority="39" w:unhideWhenUsed="1" w:qFormat="1"/>
-    <w:lsdException w:name="Plain Table 1" w:uiPriority="41"/>
-    <w:lsdException w:name="Plain Table 2" w:uiPriority="42"/>
-    <w:lsdException w:name="Plain Table 3" w:uiPriority="43"/>
-    <w:lsdException w:name="Plain Table 4" w:uiPriority="44"/>
-    <w:lsdException w:name="Plain Table 5" w:uiPriority="45"/>
-    <w:lsdException w:name="Grid Table Light" w:uiPriority="40"/>
-    <w:lsdException w:name="Grid Table 1 Light" w:uiPriority="46"/>
-    <w:lsdException w:name="Grid Table 2" w:uiPriority="47"/>
-    <w:lsdException w:name="Grid Table 3" w:uiPriority="48"/>
-    <w:lsdException w:name="Grid Table 4" w:uiPriority="49"/>
-    <w:lsdException w:name="Grid Table 5 Dark" w:uiPriority="50"/>
-    <w:lsdException w:name="Grid Table 6 Colorful" w:uiPriority="51"/>
-    <w:lsdException w:name="Grid Table 7 Colorful" w:uiPriority="52"/>
-    <w:lsdException w:name="Grid Table 1 Light Accent 1" w:uiPriority="46"/>
-    <w:lsdException w:name="Grid Table 2 Accent 1" w:uiPriority="47"/>
-    <w:lsdException w:name="Grid Table 3 Accent 1" w:uiPriority="48"/>
-    <w:lsdException w:name="Grid Table 4 Accent 1" w:uiPriority="49"/>
-    <w:lsdException w:name="Grid Table 5 Dark Accent 1" w:uiPriority="50"/>
-    <w:lsdException w:name="Grid Table 6 Colorful Accent 1" w:uiPriority="51"/>
-    <w:lsdException w:name="Grid Table 7 Colorful Accent 1" w:uiPriority="52"/>
-    <w:lsdException w:name="Grid Table 1 Light Accent 2" w:uiPriority="46"/>
-    <w:lsdException w:name="Grid Table 2 Accent 2" w:uiPriority="47"/>
-    <w:lsdException w:name="Grid Table 3 Accent 2" w:uiPriority="48"/>
-    <w:lsdException w:name="Grid Table 4 Accent 2" w:uiPriority="49"/>
-    <w:lsdException w:name="Grid Table 5 Dark Accent 2" w:uiPriority="50"/>
-    <w:lsdException w:name="Grid Table 6 Colorful Accent 2" w:uiPriority="51"/>
-    <w:lsdException w:name="Grid Table 7 Colorful Accent 2" w:uiPriority="52"/>
-    <w:lsdException w:name="Grid Table 1 Light Accent 3" w:uiPriority="46"/>
-    <w:lsdException w:name="Grid Table 2 Accent 3" w:uiPriority="47"/>
-    <w:lsdException w:name="Grid Table 3 Accent 3" w:uiPriority="48"/>
-    <w:lsdException w:name="Grid Table 4 Accent 3" w:uiPriority="49"/>
-    <w:lsdException w:name="Grid Table 5 Dark Accent 3" w:uiPriority="50"/>
-    <w:lsdException w:name="Grid Table 6 Colorful Accent 3" w:uiPriority="51"/>
-    <w:lsdException w:name="Grid Table 7 Colorful Accent 3" w:uiPriority="52"/>
-    <w:lsdException w:name="Grid Table 1 Light Accent 4" w:uiPriority="46"/>
-    <w:lsdException w:name="Grid Table 2 Accent 4" w:uiPriority="47"/>
-    <w:lsdException w:name="Grid Table 3 Accent 4" w:uiPriority="48"/>
-    <w:lsdException w:name="Grid Table 4 Accent 4" w:uiPriority="49"/>
-    <w:lsdException w:name="Grid Table 5 Dark Accent 4" w:uiPriority="50"/>
-    <w:lsdException w:name="Grid Table 6 Colorful Accent 4" w:uiPriority="51"/>
-    <w:lsdException w:name="Grid Table 7 Colorful Accent 4" w:uiPriority="52"/>
-    <w:lsdException w:name="Grid Table 1 Light Accent 5" w:uiPriority="46"/>
-    <w:lsdException w:name="Grid Table 2 Accent 5" w:uiPriority="47"/>
-    <w:lsdException w:name="Grid Table 3 Accent 5" w:uiPriority="48"/>
-    <w:lsdException w:name="Grid Table 4 Accent 5" w:uiPriority="49"/>
-    <w:lsdException w:name="Grid Table 5 Dark Accent 5" w:uiPriority="50"/>
-    <w:lsdException w:name="Grid Table 6 Colorful Accent 5" w:uiPriority="51"/>
-    <w:lsdException w:name="Grid Table 7 Colorful Accent 5" w:uiPriority="52"/>
-    <w:lsdException w:name="Grid Table 1 Light Accent 6" w:uiPriority="46"/>
-    <w:lsdException w:name="Grid Table 2 Accent 6" w:uiPriority="47"/>
-    <w:lsdException w:name="Grid Table 3 Accent 6" w:uiPriority="48"/>
-    <w:lsdException w:name="Grid Table 4 Accent 6" w:uiPriority="49"/>
-    <w:lsdException w:name="Grid Table 5 Dark Accent 6" w:uiPriority="50"/>
-    <w:lsdException w:name="Grid Table 6 Colorful Accent 6" w:uiPriority="51"/>
-    <w:lsdException w:name="Grid Table 7 Colorful Accent 6" w:uiPriority="52"/>
-    <w:lsdException w:name="List Table 1 Light" w:uiPriority="46"/>
-    <w:lsdException w:name="List Table 2" w:uiPriority="47"/>
-    <w:lsdException w:name="List Table 3" w:uiPriority="48"/>
-    <w:lsdException w:name="List Table 4" w:uiPriority="49"/>
-    <w:lsdException w:name="List Table 5 Dark" w:uiPriority="50"/>
-    <w:lsdException w:name="List Table 6 Colorful" w:uiPriority="51"/>
-    <w:lsdException w:name="List Table 7 Colorful" w:uiPriority="52"/>
-    <w:lsdException w:name="List Table 1 Light Accent 1" w:uiPriority="46"/>
-    <w:lsdException w:name="List Table 2 Accent 1" w:uiPriority="47"/>
-    <w:lsdException w:name="List Table 3 Accent 1" w:uiPriority="48"/>
-    <w:lsdException w:name="List Table 4 Accent 1" w:uiPriority="49"/>
-    <w:lsdException w:name="List Table 5 Dark Accent 1" w:uiPriority="50"/>
-    <w:lsdException w:name="List Table 6 Colorful Accent 1" w:uiPriority="51"/>
-    <w:lsdException w:name="List Table 7 Colorful Accent 1" w:uiPriority="52"/>
-    <w:lsdException w:name="List Table 1 Light Accent 2" w:uiPriority="46"/>
-    <w:lsdException w:name="List Table 2 Accent 2" w:uiPriority="47"/>
-    <w:lsdException w:name="List Table 3 Accent 2" w:uiPriority="48"/>
-    <w:lsdException w:name="List Table 4 Accent 2" w:uiPriority="49"/>
-    <w:lsdException w:name="List Table 5 Dark Accent 2" w:uiPriority="50"/>
-    <w:lsdException w:name="List Table 6 Colorful Accent 2" w:uiPriority="51"/>
-    <w:lsdException w:name="List Table 7 Colorful Accent 2" w:uiPriority="52"/>
-    <w:lsdException w:name="List Table 1 Light Accent 3" w:uiPriority="46"/>
-    <w:lsdException w:name="List Table 2 Accent 3" w:uiPriority="47"/>
-    <w:lsdException w:name="List Table 3 Accent 3" w:uiPriority="48"/>
-    <w:lsdException w:name="List Table 4 Accent 3" w:uiPriority="49"/>
-    <w:lsdException w:name="List Table 5 Dark Accent 3" w:uiPriority="50"/>
-    <w:lsdException w:name="List Table 6 Colorful Accent 3" w:uiPriority="51"/>
-    <w:lsdException w:name="List Table 7 Colorful Accent 3" w:uiPriority="52"/>
-    <w:lsdException w:name="List Table 1 Light Accent 4" w:uiPriority="46"/>
-    <w:lsdException w:name="List Table 2 Accent 4" w:uiPriority="47"/>
-    <w:lsdException w:name="List Table 3 Accent 4" w:uiPriority="48"/>
-    <w:lsdException w:name="List Table 4 Accent 4" w:uiPriority="49"/>
-    <w:lsdException w:name="List Table 5 Dark Accent 4" w:uiPriority="50"/>
-    <w:lsdException w:name="List Table 6 Colorful Accent 4" w:uiPriority="51"/>
-    <w:lsdException w:name="List Table 7 Colorful Accent 4" w:uiPriority="52"/>
-    <w:lsdException w:name="List Table 1 Light Accent 5" w:uiPriority="46"/>
-    <w:lsdException w:name="List Table 2 Accent 5" w:uiPriority="47"/>
-    <w:lsdException w:name="List Table 3 Accent 5" w:uiPriority="48"/>
-    <w:lsdException w:name="List Table 4 Accent 5" w:uiPriority="49"/>
-    <w:lsdException w:name="List Table 5 Dark Accent 5" w:uiPriority="50"/>
-    <w:lsdException w:name="List Table 6 Colorful Accent 5" w:uiPriority="51"/>
-    <w:lsdException w:name="List Table 7 Colorful Accent 5" w:uiPriority="52"/>
-    <w:lsdException w:name="List Table 1 Light Accent 6" w:uiPriority="46"/>
-    <w:lsdException w:name="List Table 2 Accent 6" w:uiPriority="47"/>
-    <w:lsdException w:name="List Table 3 Accent 6" w:uiPriority="48"/>
-    <w:lsdException w:name="List Table 4 Accent 6" w:uiPriority="49"/>
-    <w:lsdException w:name="List Table 5 Dark Accent 6" w:uiPriority="50"/>
-    <w:lsdException w:name="List Table 6 Colorful Accent 6" w:uiPriority="51"/>
-    <w:lsdException w:name="List Table 7 Colorful Accent 6" w:uiPriority="52"/>
+  <w:latentStyles w:defLockedState="0" w:defUIPriority="99" w:defSemiHidden="1" w:defUnhideWhenUsed="1" w:defQFormat="0" w:count="267">
+    <w:lsdException w:name="Normal" w:semiHidden="0" w:uiPriority="0" w:unhideWhenUsed="0" w:qFormat="1"/>
+    <w:lsdException w:name="heading 1" w:semiHidden="0" w:uiPriority="9" w:unhideWhenUsed="0" w:qFormat="1"/>
+    <w:lsdException w:name="heading 2" w:uiPriority="9" w:qFormat="1"/>
+    <w:lsdException w:name="heading 3" w:uiPriority="9" w:qFormat="1"/>
+    <w:lsdException w:name="heading 4" w:uiPriority="9" w:qFormat="1"/>
+    <w:lsdException w:name="heading 5" w:uiPriority="9" w:qFormat="1"/>
+    <w:lsdException w:name="heading 6" w:uiPriority="9" w:qFormat="1"/>
+    <w:lsdException w:name="heading 7" w:uiPriority="9" w:qFormat="1"/>
+    <w:lsdException w:name="heading 8" w:uiPriority="9" w:qFormat="1"/>
+    <w:lsdException w:name="heading 9" w:uiPriority="9" w:qFormat="1"/>
+    <w:lsdException w:name="toc 1" w:uiPriority="39"/>
+    <w:lsdException w:name="toc 2" w:uiPriority="39"/>
+    <w:lsdException w:name="toc 3" w:uiPriority="39"/>
+    <w:lsdException w:name="toc 4" w:uiPriority="39"/>
+    <w:lsdException w:name="toc 5" w:uiPriority="39"/>
+    <w:lsdException w:name="toc 6" w:uiPriority="39"/>
+    <w:lsdException w:name="toc 7" w:uiPriority="39"/>
+    <w:lsdException w:name="toc 8" w:uiPriority="39"/>
+    <w:lsdException w:name="toc 9" w:uiPriority="39"/>
+    <w:lsdException w:name="caption" w:uiPriority="35" w:qFormat="1"/>
+    <w:lsdException w:name="Title" w:semiHidden="0" w:uiPriority="10" w:unhideWhenUsed="0" w:qFormat="1"/>
+    <w:lsdException w:name="Default Paragraph Font" w:uiPriority="1"/>
+    <w:lsdException w:name="Subtitle" w:semiHidden="0" w:uiPriority="11" w:unhideWhenUsed="0" w:qFormat="1"/>
+    <w:lsdException w:name="Strong" w:semiHidden="0" w:uiPriority="22" w:unhideWhenUsed="0" w:qFormat="1"/>
+    <w:lsdException w:name="Emphasis" w:semiHidden="0" w:uiPriority="20" w:unhideWhenUsed="0" w:qFormat="1"/>
+    <w:lsdException w:name="Table Grid" w:semiHidden="0" w:uiPriority="39" w:unhideWhenUsed="0"/>
+    <w:lsdException w:name="Placeholder Text" w:unhideWhenUsed="0"/>
+    <w:lsdException w:name="No Spacing" w:semiHidden="0" w:uiPriority="1" w:unhideWhenUsed="0" w:qFormat="1"/>
+    <w:lsdException w:name="Light Shading" w:semiHidden="0" w:uiPriority="60" w:unhideWhenUsed="0"/>
+    <w:lsdException w:name="Light List" w:semiHidden="0" w:uiPriority="61" w:unhideWhenUsed="0"/>
+    <w:lsdException w:name="Light Grid" w:semiHidden="0" w:uiPriority="62" w:unhideWhenUsed="0"/>
+    <w:lsdException w:name="Medium Shading 1" w:semiHidden="0" w:uiPriority="63" w:unhideWhenUsed="0"/>
+    <w:lsdException w:name="Medium Shading 2" w:semiHidden="0" w:uiPriority="64" w:unhideWhenUsed="0"/>
+    <w:lsdException w:name="Medium List 1" w:semiHidden="0" w:uiPriority="65" w:unhideWhenUsed="0"/>
+    <w:lsdException w:name="Medium List 2" w:semiHidden="0" w:uiPriority="66" w:unhideWhenUsed="0"/>
+    <w:lsdException w:name="Medium Grid 1" w:semiHidden="0" w:uiPriority="67" w:unhideWhenUsed="0"/>
+    <w:lsdException w:name="Medium Grid 2" w:semiHidden="0" w:uiPriority="68" w:unhideWhenUsed="0"/>
+    <w:lsdException w:name="Medium Grid 3" w:semiHidden="0" w:uiPriority="69" w:unhideWhenUsed="0"/>
+    <w:lsdException w:name="Dark List" w:semiHidden="0" w:uiPriority="70" w:unhideWhenUsed="0"/>
+    <w:lsdException w:name="Colorful Shading" w:semiHidden="0" w:uiPriority="71" w:unhideWhenUsed="0"/>
+    <w:lsdException w:name="Colorful List" w:semiHidden="0" w:uiPriority="72" w:unhideWhenUsed="0"/>
+    <w:lsdException w:name="Colorful Grid" w:semiHidden="0" w:uiPriority="73" w:unhideWhenUsed="0"/>
+    <w:lsdException w:name="Light Shading Accent 1" w:semiHidden="0" w:uiPriority="60" w:unhideWhenUsed="0"/>
+    <w:lsdException w:name="Light List Accent 1" w:semiHidden="0" w:uiPriority="61" w:unhideWhenUsed="0"/>
+    <w:lsdException w:name="Light Grid Accent 1" w:semiHidden="0" w:uiPriority="62" w:unhideWhenUsed="0"/>
+    <w:lsdException w:name="Medium Shading 1 Accent 1" w:semiHidden="0" w:uiPriority="63" w:unhideWhenUsed="0"/>
+    <w:lsdException w:name="Medium Shading 2 Accent 1" w:semiHidden="0" w:uiPriority="64" w:unhideWhenUsed="0"/>
+    <w:lsdException w:name="Medium List 1 Accent 1" w:semiHidden="0" w:uiPriority="65" w:unhideWhenUsed="0"/>
+    <w:lsdException w:name="Revision" w:unhideWhenUsed="0"/>
+    <w:lsdException w:name="List Paragraph" w:semiHidden="0" w:uiPriority="34" w:unhideWhenUsed="0" w:qFormat="1"/>
+    <w:lsdException w:name="Quote" w:semiHidden="0" w:uiPriority="29" w:unhideWhenUsed="0" w:qFormat="1"/>
+    <w:lsdException w:name="Intense Quote" w:semiHidden="0" w:uiPriority="30" w:unhideWhenUsed="0" w:qFormat="1"/>
+    <w:lsdException w:name="Medium List 2 Accent 1" w:semiHidden="0" w:uiPriority="66" w:unhideWhenUsed="0"/>
+    <w:lsdException w:name="Medium Grid 1 Accent 1" w:semiHidden="0" w:uiPriority="67" w:unhideWhenUsed="0"/>
+    <w:lsdException w:name="Medium Grid 2 Accent 1" w:semiHidden="0" w:uiPriority="68" w:unhideWhenUsed="0"/>
+    <w:lsdException w:name="Medium Grid 3 Accent 1" w:semiHidden="0" w:uiPriority="69" w:unhideWhenUsed="0"/>
+    <w:lsdException w:name="Dark List Accent 1" w:semiHidden="0" w:uiPriority="70" w:unhideWhenUsed="0"/>
+    <w:lsdException w:name="Colorful Shading Accent 1" w:semiHidden="0" w:uiPriority="71" w:unhideWhenUsed="0"/>
+    <w:lsdException w:name="Colorful List Accent 1" w:semiHidden="0" w:uiPriority="72" w:unhideWhenUsed="0"/>
+    <w:lsdException w:name="Colorful Grid Accent 1" w:semiHidden="0" w:uiPriority="73" w:unhideWhenUsed="0"/>
+    <w:lsdException w:name="Light Shading Accent 2" w:semiHidden="0" w:uiPriority="60" w:unhideWhenUsed="0"/>
+    <w:lsdException w:name="Light List Accent 2" w:semiHidden="0" w:uiPriority="61" w:unhideWhenUsed="0"/>
+    <w:lsdException w:name="Light Grid Accent 2" w:semiHidden="0" w:uiPriority="62" w:unhideWhenUsed="0"/>
+    <w:lsdException w:name="Medium Shading 1 Accent 2" w:semiHidden="0" w:uiPriority="63" w:unhideWhenUsed="0"/>
+    <w:lsdException w:name="Medium Shading 2 Accent 2" w:semiHidden="0" w:uiPriority="64" w:unhideWhenUsed="0"/>
+    <w:lsdException w:name="Medium List 1 Accent 2" w:semiHidden="0" w:uiPriority="65" w:unhideWhenUsed="0"/>
+    <w:lsdException w:name="Medium List 2 Accent 2" w:semiHidden="0" w:uiPriority="66" w:unhideWhenUsed="0"/>
+    <w:lsdException w:name="Medium Grid 1 Accent 2" w:semiHidden="0" w:uiPriority="67" w:unhideWhenUsed="0"/>
+    <w:lsdException w:name="Medium Grid 2 Accent 2" w:semiHidden="0" w:uiPriority="68" w:unhideWhenUsed="0"/>
+    <w:lsdException w:name="Medium Grid 3 Accent 2" w:semiHidden="0" w:uiPriority="69" w:unhideWhenUsed="0"/>
+    <w:lsdException w:name="Dark List Accent 2" w:semiHidden="0" w:uiPriority="70" w:unhideWhenUsed="0"/>
+    <w:lsdException w:name="Colorful Shading Accent 2" w:semiHidden="0" w:uiPriority="71" w:unhideWhenUsed="0"/>
+    <w:lsdException w:name="Colorful List Accent 2" w:semiHidden="0" w:uiPriority="72" w:unhideWhenUsed="0"/>
+    <w:lsdException w:name="Colorful Grid Accent 2" w:semiHidden="0" w:uiPriority="73" w:unhideWhenUsed="0"/>
+    <w:lsdException w:name="Light Shading Accent 3" w:semiHidden="0" w:uiPriority="60" w:unhideWhenUsed="0"/>
+    <w:lsdException w:name="Light List Accent 3" w:semiHidden="0" w:uiPriority="61" w:unhideWhenUsed="0"/>
+    <w:lsdException w:name="Light Grid Accent 3" w:semiHidden="0" w:uiPriority="62" w:unhideWhenUsed="0"/>
+    <w:lsdException w:name="Medium Shading 1 Accent 3" w:semiHidden="0" w:uiPriority="63" w:unhideWhenUsed="0"/>
+    <w:lsdException w:name="Medium Shading 2 Accent 3" w:semiHidden="0" w:uiPriority="64" w:unhideWhenUsed="0"/>
+    <w:lsdException w:name="Medium List 1 Accent 3" w:semiHidden="0" w:uiPriority="65" w:unhideWhenUsed="0"/>
+    <w:lsdException w:name="Medium List 2 Accent 3" w:semiHidden="0" w:uiPriority="66" w:unhideWhenUsed="0"/>
+    <w:lsdException w:name="Medium Grid 1 Accent 3" w:semiHidden="0" w:uiPriority="67" w:unhideWhenUsed="0"/>
+    <w:lsdException w:name="Medium Grid 2 Accent 3" w:semiHidden="0" w:uiPriority="68" w:unhideWhenUsed="0"/>
+    <w:lsdException w:name="Medium Grid 3 Accent 3" w:semiHidden="0" w:uiPriority="69" w:unhideWhenUsed="0"/>
+    <w:lsdException w:name="Dark List Accent 3" w:semiHidden="0" w:uiPriority="70" w:unhideWhenUsed="0"/>
+    <w:lsdException w:name="Colorful Shading Accent 3" w:semiHidden="0" w:uiPriority="71" w:unhideWhenUsed="0"/>
+    <w:lsdException w:name="Colorful List Accent 3" w:semiHidden="0" w:uiPriority="72" w:unhideWhenUsed="0"/>
+    <w:lsdException w:name="Colorful Grid Accent 3" w:semiHidden="0" w:uiPriority="73" w:unhideWhenUsed="0"/>
+    <w:lsdException w:name="Light Shading Accent 4" w:semiHidden="0" w:uiPriority="60" w:unhideWhenUsed="0"/>
+    <w:lsdException w:name="Light List Accent 4" w:semiHidden="0" w:uiPriority="61" w:unhideWhenUsed="0"/>
+    <w:lsdException w:name="Light Grid Accent 4" w:semiHidden="0" w:uiPriority="62" w:unhideWhenUsed="0"/>
+    <w:lsdException w:name="Medium Shading 1 Accent 4" w:semiHidden="0" w:uiPriority="63" w:unhideWhenUsed="0"/>
+    <w:lsdException w:name="Medium Shading 2 Accent 4" w:semiHidden="0" w:uiPriority="64" w:unhideWhenUsed="0"/>
+    <w:lsdException w:name="Medium List 1 Accent 4" w:semiHidden="0" w:uiPriority="65" w:unhideWhenUsed="0"/>
+    <w:lsdException w:name="Medium List 2 Accent 4" w:semiHidden="0" w:uiPriority="66" w:unhideWhenUsed="0"/>
+    <w:lsdException w:name="Medium Grid 1 Accent 4" w:semiHidden="0" w:uiPriority="67" w:unhideWhenUsed="0"/>
+    <w:lsdException w:name="Medium Grid 2 Accent 4" w:semiHidden="0" w:uiPriority="68" w:unhideWhenUsed="0"/>
+    <w:lsdException w:name="Medium Grid 3 Accent 4" w:semiHidden="0" w:uiPriority="69" w:unhideWhenUsed="0"/>
+    <w:lsdException w:name="Dark List Accent 4" w:semiHidden="0" w:uiPriority="70" w:unhideWhenUsed="0"/>
+    <w:lsdException w:name="Colorful Shading Accent 4" w:semiHidden="0" w:uiPriority="71" w:unhideWhenUsed="0"/>
+    <w:lsdException w:name="Colorful List Accent 4" w:semiHidden="0" w:uiPriority="72" w:unhideWhenUsed="0"/>
+    <w:lsdException w:name="Colorful Grid Accent 4" w:semiHidden="0" w:uiPriority="73" w:unhideWhenUsed="0"/>
+    <w:lsdException w:name="Light Shading Accent 5" w:semiHidden="0" w:uiPriority="60" w:unhideWhenUsed="0"/>
+    <w:lsdException w:name="Light List Accent 5" w:semiHidden="0" w:uiPriority="61" w:unhideWhenUsed="0"/>
+    <w:lsdException w:name="Light Grid Accent 5" w:semiHidden="0" w:uiPriority="62" w:unhideWhenUsed="0"/>
+    <w:lsdException w:name="Medium Shading 1 Accent 5" w:semiHidden="0" w:uiPriority="63" w:unhideWhenUsed="0"/>
+    <w:lsdException w:name="Medium Shading 2 Accent 5" w:semiHidden="0" w:uiPriority="64" w:unhideWhenUsed="0"/>
+    <w:lsdException w:name="Medium List 1 Accent 5" w:semiHidden="0" w:uiPriority="65" w:unhideWhenUsed="0"/>
+    <w:lsdException w:name="Medium List 2 Accent 5" w:semiHidden="0" w:uiPriority="66" w:unhideWhenUsed="0"/>
+    <w:lsdException w:name="Medium Grid 1 Accent 5" w:semiHidden="0" w:uiPriority="67" w:unhideWhenUsed="0"/>
+    <w:lsdException w:name="Medium Grid 2 Accent 5" w:semiHidden="0" w:uiPriority="68" w:unhideWhenUsed="0"/>
+    <w:lsdException w:name="Medium Grid 3 Accent 5" w:semiHidden="0" w:uiPriority="69" w:unhideWhenUsed="0"/>
+    <w:lsdException w:name="Dark List Accent 5" w:semiHidden="0" w:uiPriority="70" w:unhideWhenUsed="0"/>
+    <w:lsdException w:name="Colorful Shading Accent 5" w:semiHidden="0" w:uiPriority="71" w:unhideWhenUsed="0"/>
+    <w:lsdException w:name="Colorful List Accent 5" w:semiHidden="0" w:uiPriority="72" w:unhideWhenUsed="0"/>
+    <w:lsdException w:name="Colorful Grid Accent 5" w:semiHidden="0" w:uiPriority="73" w:unhideWhenUsed="0"/>
+    <w:lsdException w:name="Light Shading Accent 6" w:semiHidden="0" w:uiPriority="60" w:unhideWhenUsed="0"/>
+    <w:lsdException w:name="Light List Accent 6" w:semiHidden="0" w:uiPriority="61" w:unhideWhenUsed="0"/>
+    <w:lsdException w:name="Light Grid Accent 6" w:semiHidden="0" w:uiPriority="62" w:unhideWhenUsed="0"/>
+    <w:lsdException w:name="Medium Shading 1 Accent 6" w:semiHidden="0" w:uiPriority="63" w:unhideWhenUsed="0"/>
+    <w:lsdException w:name="Medium Shading 2 Accent 6" w:semiHidden="0" w:uiPriority="64" w:unhideWhenUsed="0"/>
+    <w:lsdException w:name="Medium List 1 Accent 6" w:semiHidden="0" w:uiPriority="65" w:unhideWhenUsed="0"/>
+    <w:lsdException w:name="Medium List 2 Accent 6" w:semiHidden="0" w:uiPriority="66" w:unhideWhenUsed="0"/>
+    <w:lsdException w:name="Medium Grid 1 Accent 6" w:semiHidden="0" w:uiPriority="67" w:unhideWhenUsed="0"/>
+    <w:lsdException w:name="Medium Grid 2 Accent 6" w:semiHidden="0" w:uiPriority="68" w:unhideWhenUsed="0"/>
+    <w:lsdException w:name="Medium Grid 3 Accent 6" w:semiHidden="0" w:uiPriority="69" w:unhideWhenUsed="0"/>
+    <w:lsdException w:name="Dark List Accent 6" w:semiHidden="0" w:uiPriority="70" w:unhideWhenUsed="0"/>
+    <w:lsdException w:name="Colorful Shading Accent 6" w:semiHidden="0" w:uiPriority="71" w:unhideWhenUsed="0"/>
+    <w:lsdException w:name="Colorful List Accent 6" w:semiHidden="0" w:uiPriority="72" w:unhideWhenUsed="0"/>
+    <w:lsdException w:name="Colorful Grid Accent 6" w:semiHidden="0" w:uiPriority="73" w:unhideWhenUsed="0"/>
+    <w:lsdException w:name="Subtle Emphasis" w:semiHidden="0" w:uiPriority="19" w:unhideWhenUsed="0" w:qFormat="1"/>
+    <w:lsdException w:name="Intense Emphasis" w:semiHidden="0" w:uiPriority="21" w:unhideWhenUsed="0" w:qFormat="1"/>
+    <w:lsdException w:name="Subtle Reference" w:semiHidden="0" w:uiPriority="31" w:unhideWhenUsed="0" w:qFormat="1"/>
+    <w:lsdException w:name="Intense Reference" w:semiHidden="0" w:uiPriority="32" w:unhideWhenUsed="0" w:qFormat="1"/>
+    <w:lsdException w:name="Book Title" w:semiHidden="0" w:uiPriority="33" w:unhideWhenUsed="0" w:qFormat="1"/>
+    <w:lsdException w:name="Bibliography" w:uiPriority="37"/>
+    <w:lsdException w:name="TOC Heading" w:uiPriority="39" w:qFormat="1"/>
   </w:latentStyles>
   <w:style w:type="paragraph" w:default="1" w:styleId="Standard">
     <w:name w:val="Normal"/>
@@ -1681,6 +1728,7 @@
     <w:uiPriority w:val="99"/>
     <w:semiHidden/>
     <w:unhideWhenUsed/>
+    <w:qFormat/>
     <w:tblPr>
       <w:tblInd w:w="0" w:type="dxa"/>
       <w:tblCellMar>
@@ -1954,17 +2002,7 @@
 
 <file path=word/charts/chart1.xml><?xml version="1.0" encoding="utf-8"?>
 <c:chartSpace xmlns:c="http://schemas.openxmlformats.org/drawingml/2006/chart" xmlns:a="http://schemas.openxmlformats.org/drawingml/2006/main" xmlns:r="http://schemas.openxmlformats.org/officeDocument/2006/relationships">
-  <c:date1904 val="0"/>
   <c:lang val="de-DE"/>
-  <c:roundedCorners val="0"/>
-  <mc:AlternateContent xmlns:mc="http://schemas.openxmlformats.org/markup-compatibility/2006">
-    <mc:Choice xmlns:c14="http://schemas.microsoft.com/office/drawing/2007/8/2/chart" Requires="c14">
-      <c14:style val="102"/>
-    </mc:Choice>
-    <mc:Fallback>
-      <c:style val="2"/>
-    </mc:Fallback>
-  </mc:AlternateContent>
   <c:chart>
     <c:title>
       <c:tx>
@@ -1982,14 +2020,11 @@
           </a:p>
         </c:rich>
       </c:tx>
-      <c:overlay val="0"/>
     </c:title>
-    <c:autoTitleDeleted val="0"/>
     <c:plotArea>
       <c:layout/>
       <c:areaChart>
         <c:grouping val="standard"/>
-        <c:varyColors val="0"/>
         <c:ser>
           <c:idx val="0"/>
           <c:order val="0"/>
@@ -2008,7 +2043,7 @@
             <c:strRef>
               <c:f>Tabelle1!$A$2:$A$6</c:f>
               <c:strCache>
-                <c:ptCount val="4"/>
+                <c:ptCount val="5"/>
                 <c:pt idx="0">
                   <c:v>Tutorial</c:v>
                 </c:pt>
@@ -2020,6 +2055,9 @@
                 </c:pt>
                 <c:pt idx="3">
                   <c:v>Garten</c:v>
+                </c:pt>
+                <c:pt idx="4">
+                  <c:v>Endscreen</c:v>
                 </c:pt>
               </c:strCache>
             </c:strRef>
@@ -2041,6 +2079,9 @@
                 </c:pt>
                 <c:pt idx="3">
                   <c:v>9</c:v>
+                </c:pt>
+                <c:pt idx="4">
+                  <c:v>0</c:v>
                 </c:pt>
               </c:numCache>
             </c:numRef>
@@ -2064,7 +2105,7 @@
             <c:strRef>
               <c:f>Tabelle1!$A$2:$A$6</c:f>
               <c:strCache>
-                <c:ptCount val="4"/>
+                <c:ptCount val="5"/>
                 <c:pt idx="0">
                   <c:v>Tutorial</c:v>
                 </c:pt>
@@ -2077,6 +2118,9 @@
                 <c:pt idx="3">
                   <c:v>Garten</c:v>
                 </c:pt>
+                <c:pt idx="4">
+                  <c:v>Endscreen</c:v>
+                </c:pt>
               </c:strCache>
             </c:strRef>
           </c:cat>
@@ -2086,37 +2130,25 @@
             </c:numRef>
           </c:val>
         </c:ser>
-        <c:dLbls>
-          <c:showLegendKey val="0"/>
-          <c:showVal val="0"/>
-          <c:showCatName val="0"/>
-          <c:showSerName val="0"/>
-          <c:showPercent val="0"/>
-          <c:showBubbleSize val="0"/>
-        </c:dLbls>
-        <c:axId val="323835944"/>
-        <c:axId val="323832416"/>
+        <c:axId val="116980352"/>
+        <c:axId val="117276672"/>
       </c:areaChart>
       <c:catAx>
-        <c:axId val="323835944"/>
+        <c:axId val="116980352"/>
         <c:scaling>
           <c:orientation val="minMax"/>
         </c:scaling>
-        <c:delete val="0"/>
         <c:axPos val="b"/>
         <c:numFmt formatCode="General" sourceLinked="1"/>
-        <c:majorTickMark val="out"/>
-        <c:minorTickMark val="none"/>
         <c:tickLblPos val="nextTo"/>
-        <c:crossAx val="323832416"/>
+        <c:crossAx val="117276672"/>
         <c:crosses val="autoZero"/>
         <c:auto val="1"/>
         <c:lblAlgn val="ctr"/>
         <c:lblOffset val="100"/>
-        <c:noMultiLvlLbl val="0"/>
       </c:catAx>
       <c:valAx>
-        <c:axId val="323832416"/>
+        <c:axId val="117276672"/>
         <c:scaling>
           <c:orientation val="minMax"/>
         </c:scaling>
@@ -2124,21 +2156,16 @@
         <c:axPos val="l"/>
         <c:majorGridlines/>
         <c:numFmt formatCode="General" sourceLinked="1"/>
-        <c:majorTickMark val="out"/>
-        <c:minorTickMark val="none"/>
         <c:tickLblPos val="none"/>
-        <c:crossAx val="323835944"/>
+        <c:crossAx val="116980352"/>
         <c:crosses val="autoZero"/>
         <c:crossBetween val="midCat"/>
       </c:valAx>
     </c:plotArea>
     <c:plotVisOnly val="1"/>
-    <c:dispBlanksAs val="gap"/>
-    <c:showDLblsOverMax val="0"/>
+    <c:dispBlanksAs val="zero"/>
   </c:chart>
-  <c:externalData r:id="rId1">
-    <c:autoUpdate val="0"/>
-  </c:externalData>
+  <c:externalData r:id="rId1"/>
 </c:chartSpace>
 </file>
 
@@ -2397,7 +2424,7 @@
   <a:extraClrSchemeLst/>
   <a:extLst>
     <a:ext uri="{05A4C25C-085E-4340-85A3-A5531E510DB2}">
-      <thm15:themeFamily xmlns:thm15="http://schemas.microsoft.com/office/thememl/2012/main" name="Office Theme" id="{62F939B6-93AF-4DB8-9C6B-D6C7DFDC589F}" vid="{4A3C46E8-61CC-4603-A589-7422A47A8E4A}"/>
+      <thm15:themeFamily xmlns:thm15="http://schemas.microsoft.com/office/thememl/2012/main" xmlns="" name="Office Theme" id="{62F939B6-93AF-4DB8-9C6B-D6C7DFDC589F}" vid="{4A3C46E8-61CC-4603-A589-7422A47A8E4A}"/>
     </a:ext>
   </a:extLst>
 </a:theme>

</xml_diff>